<commit_message>
Separate out common information and specific registration form.
</commit_message>
<xml_diff>
--- a/forms/classes/FCSNLEPregistrationform2016AprilMay.docx
+++ b/forms/classes/FCSNLEPregistrationform2016AprilMay.docx
@@ -1,14 +1,12 @@
 
 <file path=word/document.xml><?xml version="1.0" encoding="utf-8"?>
-<w:document xmlns:wpc="http://schemas.microsoft.com/office/word/2010/wordprocessingCanvas" xmlns:mc="http://schemas.openxmlformats.org/markup-compatibility/2006" xmlns:o="urn:schemas-microsoft-com:office:office" xmlns:r="http://schemas.openxmlformats.org/officeDocument/2006/relationships" xmlns:m="http://schemas.openxmlformats.org/officeDocument/2006/math" xmlns:v="urn:schemas-microsoft-com:vml" xmlns:wp14="http://schemas.microsoft.com/office/word/2010/wordprocessingDrawing" xmlns:wp="http://schemas.openxmlformats.org/drawingml/2006/wordprocessingDrawing" xmlns:w10="urn:schemas-microsoft-com:office:word" xmlns:w="http://schemas.openxmlformats.org/wordprocessingml/2006/main" xmlns:w14="http://schemas.microsoft.com/office/word/2010/wordml" xmlns:w15="http://schemas.microsoft.com/office/word/2012/wordml" xmlns:wpg="http://schemas.microsoft.com/office/word/2010/wordprocessingGroup" xmlns:wpi="http://schemas.microsoft.com/office/word/2010/wordprocessingInk" xmlns:wne="http://schemas.microsoft.com/office/word/2006/wordml" xmlns:wps="http://schemas.microsoft.com/office/word/2010/wordprocessingShape" mc:Ignorable="w14 w15 wp14">
+<w:document xmlns:wpc="http://schemas.microsoft.com/office/word/2010/wordprocessingCanvas" xmlns:mo="http://schemas.microsoft.com/office/mac/office/2008/main" xmlns:mc="http://schemas.openxmlformats.org/markup-compatibility/2006" xmlns:mv="urn:schemas-microsoft-com:mac:vml" xmlns:o="urn:schemas-microsoft-com:office:office" xmlns:r="http://schemas.openxmlformats.org/officeDocument/2006/relationships" xmlns:m="http://schemas.openxmlformats.org/officeDocument/2006/math" xmlns:v="urn:schemas-microsoft-com:vml" xmlns:wp14="http://schemas.microsoft.com/office/word/2010/wordprocessingDrawing" xmlns:wp="http://schemas.openxmlformats.org/drawingml/2006/wordprocessingDrawing" xmlns:w10="urn:schemas-microsoft-com:office:word" xmlns:w="http://schemas.openxmlformats.org/wordprocessingml/2006/main" xmlns:w14="http://schemas.microsoft.com/office/word/2010/wordml" xmlns:wpg="http://schemas.microsoft.com/office/word/2010/wordprocessingGroup" xmlns:wpi="http://schemas.microsoft.com/office/word/2010/wordprocessingInk" xmlns:wne="http://schemas.microsoft.com/office/word/2006/wordml" xmlns:wps="http://schemas.microsoft.com/office/word/2010/wordprocessingShape" mc:Ignorable="w14 wp14">
   <w:background w:color="FFFFFF"/>
   <w:body>
     <w:p>
       <w:pPr>
         <w:spacing w:before="240" w:after="60"/>
       </w:pPr>
-      <w:bookmarkStart w:id="0" w:name="_GoBack"/>
-      <w:bookmarkEnd w:id="0"/>
       <w:r>
         <w:rPr>
           <w:b/>
@@ -32,8 +30,13 @@
           <w:szCs w:val="32"/>
           <w:u w:val="single"/>
         </w:rPr>
-        <w:t xml:space="preserve">Semester </w:t>
-      </w:r>
+        <w:t>Semester II - 8  weeks from April - May, 2016</w:t>
+      </w:r>
+    </w:p>
+    <w:p>
+      <w:pPr>
+        <w:spacing w:before="240" w:after="60"/>
+      </w:pPr>
       <w:r>
         <w:rPr>
           <w:b/>
@@ -42,112 +45,7 @@
           <w:szCs w:val="32"/>
           <w:u w:val="single"/>
         </w:rPr>
-        <w:t>II - 8  weeks from April - May, 2016</w:t>
-      </w:r>
-    </w:p>
-    <w:p>
-      <w:pPr>
-        <w:spacing w:before="240" w:after="60"/>
-      </w:pPr>
-      <w:r>
-        <w:rPr>
-          <w:b/>
-          <w:i/>
-          <w:sz w:val="32"/>
-          <w:szCs w:val="32"/>
-          <w:u w:val="single"/>
-        </w:rPr>
-        <w:t xml:space="preserve">Program date: </w:t>
-      </w:r>
-      <w:r>
-        <w:rPr>
-          <w:b/>
-          <w:i/>
-          <w:sz w:val="32"/>
-          <w:szCs w:val="32"/>
-          <w:u w:val="single"/>
-        </w:rPr>
-        <w:t>April/</w:t>
-      </w:r>
-      <w:r>
-        <w:rPr>
-          <w:b/>
-          <w:i/>
-          <w:sz w:val="32"/>
-          <w:szCs w:val="32"/>
-          <w:u w:val="single"/>
-        </w:rPr>
-        <w:t>5,1</w:t>
-      </w:r>
-      <w:r>
-        <w:rPr>
-          <w:b/>
-          <w:i/>
-          <w:sz w:val="32"/>
-          <w:szCs w:val="32"/>
-          <w:u w:val="single"/>
-        </w:rPr>
-        <w:t>9</w:t>
-      </w:r>
-      <w:r>
-        <w:rPr>
-          <w:b/>
-          <w:i/>
-          <w:sz w:val="32"/>
-          <w:szCs w:val="32"/>
-          <w:u w:val="single"/>
-        </w:rPr>
-        <w:t>,26</w:t>
-      </w:r>
-      <w:r>
-        <w:rPr>
-          <w:b/>
-          <w:i/>
-          <w:sz w:val="32"/>
-          <w:szCs w:val="32"/>
-          <w:u w:val="single"/>
-        </w:rPr>
-        <w:t xml:space="preserve"> </w:t>
-      </w:r>
-      <w:r>
-        <w:rPr>
-          <w:b/>
-          <w:i/>
-          <w:sz w:val="32"/>
-          <w:szCs w:val="32"/>
-          <w:u w:val="single"/>
-        </w:rPr>
-        <w:t xml:space="preserve"> </w:t>
-      </w:r>
-      <w:r>
-        <w:rPr>
-          <w:b/>
-          <w:i/>
-          <w:sz w:val="32"/>
-          <w:szCs w:val="32"/>
-          <w:u w:val="single"/>
-        </w:rPr>
-        <w:t>May</w:t>
-      </w:r>
-      <w:r>
-        <w:rPr>
-          <w:b/>
-          <w:i/>
-          <w:sz w:val="32"/>
-          <w:szCs w:val="32"/>
-          <w:u w:val="single"/>
-        </w:rPr>
-        <w:t>/</w:t>
-      </w:r>
-      <w:r>
-        <w:rPr>
-          <w:b/>
-          <w:i/>
-          <w:sz w:val="32"/>
-          <w:szCs w:val="32"/>
-          <w:u w:val="single"/>
-        </w:rPr>
-        <w:t>3,10,17,24,31 (no class on April 12 due to springbreak)</w:t>
+        <w:t>Program date: April/5,19,26  May/3,10,17,24,31 (no class on April 12 due to springbreak)</w:t>
       </w:r>
     </w:p>
     <w:p/>
@@ -336,13 +234,7 @@
               <w:rPr>
                 <w:rFonts w:ascii="Questrial" w:eastAsia="Questrial" w:hAnsi="Questrial" w:cs="Questrial"/>
               </w:rPr>
-              <w:t xml:space="preserve">Drop Off </w:t>
-            </w:r>
-            <w:r>
-              <w:rPr>
-                <w:rFonts w:ascii="Questrial" w:eastAsia="Questrial" w:hAnsi="Questrial" w:cs="Questrial"/>
-              </w:rPr>
-              <w:t>/ Snack Time</w:t>
+              <w:t>Drop Off / Snack Time</w:t>
             </w:r>
           </w:p>
         </w:tc>
@@ -552,15 +444,7 @@
           <w:sz w:val="24"/>
           <w:szCs w:val="24"/>
         </w:rPr>
-        <w:t xml:space="preserve">  </w:t>
-      </w:r>
-      <w:r>
-        <w:rPr>
-          <w:rFonts w:ascii="Questrial" w:eastAsia="Questrial" w:hAnsi="Questrial" w:cs="Questrial"/>
-          <w:sz w:val="24"/>
-          <w:szCs w:val="24"/>
-        </w:rPr>
-        <w:t xml:space="preserve">        </w:t>
+        <w:t xml:space="preserve">          </w:t>
       </w:r>
       <w:r>
         <w:rPr>
@@ -981,722 +865,6 @@
     </w:tbl>
     <w:p/>
     <w:p>
-      <w:r>
-        <w:rPr>
-          <w:rFonts w:ascii="Questrial" w:eastAsia="Questrial" w:hAnsi="Questrial" w:cs="Questrial"/>
-          <w:b/>
-          <w:sz w:val="28"/>
-          <w:szCs w:val="28"/>
-        </w:rPr>
-        <w:t>B.     Applicant Information</w:t>
-      </w:r>
-    </w:p>
-    <w:p>
-      <w:pPr>
-        <w:ind w:left="675"/>
-      </w:pPr>
-    </w:p>
-    <w:tbl>
-      <w:tblPr>
-        <w:tblStyle w:val="a1"/>
-        <w:tblW w:w="9840" w:type="dxa"/>
-        <w:tblInd w:w="345" w:type="dxa"/>
-        <w:tblLayout w:type="fixed"/>
-        <w:tblLook w:val="0000" w:firstRow="0" w:lastRow="0" w:firstColumn="0" w:lastColumn="0" w:noHBand="0" w:noVBand="0"/>
-      </w:tblPr>
-      <w:tblGrid>
-        <w:gridCol w:w="2160"/>
-        <w:gridCol w:w="1113"/>
-        <w:gridCol w:w="792"/>
-        <w:gridCol w:w="1818"/>
-        <w:gridCol w:w="1962"/>
-        <w:gridCol w:w="1995"/>
-      </w:tblGrid>
-      <w:tr>
-        <w:tc>
-          <w:tcPr>
-            <w:tcW w:w="2160" w:type="dxa"/>
-            <w:tcBorders>
-              <w:top w:val="single" w:sz="4" w:space="0" w:color="000000"/>
-              <w:left w:val="single" w:sz="4" w:space="0" w:color="000000"/>
-              <w:bottom w:val="single" w:sz="4" w:space="0" w:color="000000"/>
-            </w:tcBorders>
-          </w:tcPr>
-          <w:p>
-            <w:pPr>
-              <w:ind w:left="360" w:hanging="360"/>
-              <w:jc w:val="center"/>
-            </w:pPr>
-            <w:r>
-              <w:t>Name</w:t>
-            </w:r>
-          </w:p>
-        </w:tc>
-        <w:tc>
-          <w:tcPr>
-            <w:tcW w:w="1113" w:type="dxa"/>
-            <w:tcBorders>
-              <w:top w:val="single" w:sz="4" w:space="0" w:color="000000"/>
-              <w:left w:val="single" w:sz="4" w:space="0" w:color="000000"/>
-              <w:bottom w:val="single" w:sz="4" w:space="0" w:color="000000"/>
-              <w:right w:val="single" w:sz="4" w:space="0" w:color="000000"/>
-            </w:tcBorders>
-          </w:tcPr>
-          <w:p>
-            <w:pPr>
-              <w:ind w:left="360" w:hanging="360"/>
-            </w:pPr>
-            <w:r>
-              <w:t>Birthday</w:t>
-            </w:r>
-          </w:p>
-        </w:tc>
-        <w:tc>
-          <w:tcPr>
-            <w:tcW w:w="792" w:type="dxa"/>
-            <w:tcBorders>
-              <w:top w:val="single" w:sz="4" w:space="0" w:color="000000"/>
-              <w:left w:val="single" w:sz="4" w:space="0" w:color="000000"/>
-              <w:bottom w:val="single" w:sz="4" w:space="0" w:color="000000"/>
-            </w:tcBorders>
-          </w:tcPr>
-          <w:p>
-            <w:r>
-              <w:t>Sex gender</w:t>
-            </w:r>
-          </w:p>
-        </w:tc>
-        <w:tc>
-          <w:tcPr>
-            <w:tcW w:w="1818" w:type="dxa"/>
-            <w:tcBorders>
-              <w:top w:val="single" w:sz="4" w:space="0" w:color="000000"/>
-              <w:left w:val="single" w:sz="4" w:space="0" w:color="000000"/>
-              <w:bottom w:val="single" w:sz="4" w:space="0" w:color="000000"/>
-            </w:tcBorders>
-          </w:tcPr>
-          <w:p>
-            <w:pPr>
-              <w:ind w:left="360" w:hanging="360"/>
-              <w:jc w:val="both"/>
-            </w:pPr>
-            <w:r>
-              <w:t>Diagnosis if child</w:t>
-            </w:r>
-          </w:p>
-          <w:p>
-            <w:pPr>
-              <w:ind w:left="360" w:hanging="360"/>
-              <w:jc w:val="both"/>
-            </w:pPr>
-            <w:r>
-              <w:t>has Special Needs</w:t>
-            </w:r>
-          </w:p>
-        </w:tc>
-        <w:tc>
-          <w:tcPr>
-            <w:tcW w:w="1962" w:type="dxa"/>
-            <w:tcBorders>
-              <w:top w:val="single" w:sz="4" w:space="0" w:color="000000"/>
-              <w:left w:val="single" w:sz="4" w:space="0" w:color="000000"/>
-              <w:bottom w:val="single" w:sz="4" w:space="0" w:color="000000"/>
-            </w:tcBorders>
-          </w:tcPr>
-          <w:p>
-            <w:r>
-              <w:t>Allergies/special diet</w:t>
-            </w:r>
-          </w:p>
-          <w:p>
-            <w:pPr>
-              <w:ind w:left="360" w:hanging="360"/>
-              <w:jc w:val="center"/>
-            </w:pPr>
-            <w:r>
-              <w:t>(Milk, egg…)</w:t>
-            </w:r>
-          </w:p>
-        </w:tc>
-        <w:tc>
-          <w:tcPr>
-            <w:tcW w:w="1995" w:type="dxa"/>
-            <w:tcBorders>
-              <w:top w:val="single" w:sz="4" w:space="0" w:color="000000"/>
-              <w:left w:val="single" w:sz="4" w:space="0" w:color="000000"/>
-              <w:bottom w:val="single" w:sz="4" w:space="0" w:color="000000"/>
-              <w:right w:val="single" w:sz="4" w:space="0" w:color="000000"/>
-            </w:tcBorders>
-          </w:tcPr>
-          <w:p>
-            <w:r>
-              <w:t>Special talents</w:t>
-            </w:r>
-          </w:p>
-        </w:tc>
-      </w:tr>
-      <w:tr>
-        <w:trPr>
-          <w:trHeight w:val="580"/>
-        </w:trPr>
-        <w:tc>
-          <w:tcPr>
-            <w:tcW w:w="2160" w:type="dxa"/>
-            <w:tcBorders>
-              <w:top w:val="single" w:sz="4" w:space="0" w:color="000000"/>
-              <w:left w:val="single" w:sz="4" w:space="0" w:color="000000"/>
-              <w:bottom w:val="single" w:sz="4" w:space="0" w:color="000000"/>
-            </w:tcBorders>
-          </w:tcPr>
-          <w:p>
-            <w:pPr>
-              <w:ind w:left="360" w:hanging="360"/>
-            </w:pPr>
-          </w:p>
-          <w:p>
-            <w:pPr>
-              <w:ind w:left="360" w:hanging="360"/>
-            </w:pPr>
-          </w:p>
-        </w:tc>
-        <w:tc>
-          <w:tcPr>
-            <w:tcW w:w="1113" w:type="dxa"/>
-            <w:tcBorders>
-              <w:top w:val="single" w:sz="4" w:space="0" w:color="000000"/>
-              <w:left w:val="single" w:sz="4" w:space="0" w:color="000000"/>
-              <w:bottom w:val="single" w:sz="4" w:space="0" w:color="000000"/>
-              <w:right w:val="single" w:sz="4" w:space="0" w:color="000000"/>
-            </w:tcBorders>
-          </w:tcPr>
-          <w:p>
-            <w:pPr>
-              <w:ind w:left="360" w:hanging="360"/>
-            </w:pPr>
-          </w:p>
-        </w:tc>
-        <w:tc>
-          <w:tcPr>
-            <w:tcW w:w="792" w:type="dxa"/>
-            <w:tcBorders>
-              <w:top w:val="single" w:sz="4" w:space="0" w:color="000000"/>
-              <w:left w:val="single" w:sz="4" w:space="0" w:color="000000"/>
-              <w:bottom w:val="single" w:sz="4" w:space="0" w:color="000000"/>
-            </w:tcBorders>
-          </w:tcPr>
-          <w:p>
-            <w:pPr>
-              <w:ind w:left="360" w:hanging="360"/>
-            </w:pPr>
-          </w:p>
-        </w:tc>
-        <w:tc>
-          <w:tcPr>
-            <w:tcW w:w="1818" w:type="dxa"/>
-            <w:tcBorders>
-              <w:top w:val="single" w:sz="4" w:space="0" w:color="000000"/>
-              <w:left w:val="single" w:sz="4" w:space="0" w:color="000000"/>
-              <w:bottom w:val="single" w:sz="4" w:space="0" w:color="000000"/>
-            </w:tcBorders>
-          </w:tcPr>
-          <w:p>
-            <w:pPr>
-              <w:ind w:left="360" w:hanging="360"/>
-            </w:pPr>
-          </w:p>
-        </w:tc>
-        <w:tc>
-          <w:tcPr>
-            <w:tcW w:w="1962" w:type="dxa"/>
-            <w:tcBorders>
-              <w:top w:val="single" w:sz="4" w:space="0" w:color="000000"/>
-              <w:left w:val="single" w:sz="4" w:space="0" w:color="000000"/>
-              <w:bottom w:val="single" w:sz="4" w:space="0" w:color="000000"/>
-            </w:tcBorders>
-          </w:tcPr>
-          <w:p>
-            <w:pPr>
-              <w:ind w:left="360" w:hanging="360"/>
-            </w:pPr>
-          </w:p>
-        </w:tc>
-        <w:tc>
-          <w:tcPr>
-            <w:tcW w:w="1995" w:type="dxa"/>
-            <w:tcBorders>
-              <w:top w:val="single" w:sz="4" w:space="0" w:color="000000"/>
-              <w:left w:val="single" w:sz="4" w:space="0" w:color="000000"/>
-              <w:bottom w:val="single" w:sz="4" w:space="0" w:color="000000"/>
-              <w:right w:val="single" w:sz="4" w:space="0" w:color="000000"/>
-            </w:tcBorders>
-          </w:tcPr>
-          <w:p>
-            <w:pPr>
-              <w:ind w:left="360" w:hanging="360"/>
-            </w:pPr>
-          </w:p>
-        </w:tc>
-      </w:tr>
-    </w:tbl>
-    <w:p>
-      <w:pPr>
-        <w:ind w:left="360" w:hanging="360"/>
-      </w:pPr>
-    </w:p>
-    <w:p>
-      <w:pPr>
-        <w:tabs>
-          <w:tab w:val="right" w:pos="10800"/>
-        </w:tabs>
-      </w:pPr>
-      <w:r>
-        <w:rPr>
-          <w:rFonts w:ascii="Arial" w:eastAsia="Arial" w:hAnsi="Arial" w:cs="Arial"/>
-          <w:b/>
-          <w:sz w:val="22"/>
-          <w:szCs w:val="22"/>
-        </w:rPr>
-        <w:t xml:space="preserve">       </w:t>
-      </w:r>
-      <w:r>
-        <w:rPr>
-          <w:rFonts w:ascii="Questrial" w:eastAsia="Questrial" w:hAnsi="Questrial" w:cs="Questrial"/>
-          <w:b/>
-          <w:sz w:val="22"/>
-          <w:szCs w:val="22"/>
-        </w:rPr>
-        <w:t xml:space="preserve">Behavior:  </w:t>
-      </w:r>
-      <w:r>
-        <w:rPr>
-          <w:rFonts w:ascii="Questrial" w:eastAsia="Questrial" w:hAnsi="Questrial" w:cs="Questrial"/>
-          <w:sz w:val="22"/>
-          <w:szCs w:val="22"/>
-        </w:rPr>
-        <w:t>Does your child have a behavior intervention plan in his/her IEP?  Yes_____ No_____</w:t>
-      </w:r>
-    </w:p>
-    <w:p>
-      <w:pPr>
-        <w:tabs>
-          <w:tab w:val="right" w:pos="10800"/>
-        </w:tabs>
-      </w:pPr>
-      <w:r>
-        <w:rPr>
-          <w:rFonts w:ascii="Questrial" w:eastAsia="Questrial" w:hAnsi="Questrial" w:cs="Questrial"/>
-          <w:sz w:val="22"/>
-          <w:szCs w:val="22"/>
-        </w:rPr>
-        <w:t xml:space="preserve">                          Does your child have one on one aide in school? Yes ____ No ____</w:t>
-      </w:r>
-    </w:p>
-    <w:p>
-      <w:pPr>
-        <w:tabs>
-          <w:tab w:val="right" w:pos="10800"/>
-        </w:tabs>
-      </w:pPr>
-      <w:r>
-        <w:rPr>
-          <w:rFonts w:ascii="Questrial" w:eastAsia="Questrial" w:hAnsi="Questrial" w:cs="Questrial"/>
-          <w:sz w:val="22"/>
-          <w:szCs w:val="22"/>
-        </w:rPr>
-        <w:t xml:space="preserve">        </w:t>
-      </w:r>
-    </w:p>
-    <w:tbl>
-      <w:tblPr>
-        <w:tblStyle w:val="a2"/>
-        <w:tblW w:w="10597" w:type="dxa"/>
-        <w:tblInd w:w="-108" w:type="dxa"/>
-        <w:tblBorders>
-          <w:top w:val="single" w:sz="4" w:space="0" w:color="000000"/>
-          <w:left w:val="single" w:sz="4" w:space="0" w:color="000000"/>
-          <w:bottom w:val="single" w:sz="4" w:space="0" w:color="000000"/>
-          <w:right w:val="single" w:sz="4" w:space="0" w:color="000000"/>
-          <w:insideH w:val="single" w:sz="4" w:space="0" w:color="000000"/>
-          <w:insideV w:val="single" w:sz="4" w:space="0" w:color="000000"/>
-        </w:tblBorders>
-        <w:tblLayout w:type="fixed"/>
-        <w:tblLook w:val="0000" w:firstRow="0" w:lastRow="0" w:firstColumn="0" w:lastColumn="0" w:noHBand="0" w:noVBand="0"/>
-      </w:tblPr>
-      <w:tblGrid>
-        <w:gridCol w:w="10597"/>
-      </w:tblGrid>
-      <w:tr>
-        <w:trPr>
-          <w:trHeight w:val="540"/>
-        </w:trPr>
-        <w:tc>
-          <w:tcPr>
-            <w:tcW w:w="10597" w:type="dxa"/>
-          </w:tcPr>
-          <w:p>
-            <w:pPr>
-              <w:tabs>
-                <w:tab w:val="left" w:pos="5220"/>
-                <w:tab w:val="left" w:pos="6480"/>
-                <w:tab w:val="left" w:pos="7560"/>
-              </w:tabs>
-            </w:pPr>
-            <w:r>
-              <w:rPr>
-                <w:sz w:val="16"/>
-                <w:szCs w:val="16"/>
-              </w:rPr>
-              <w:t>Comment:  (please share with us about your child’s reinforces, what are his behaviors, what are the triggers for the behaviors, how are they managed, and if your child has special health concern? Any other things that we need to pay attention to address hi</w:t>
-            </w:r>
-            <w:r>
-              <w:rPr>
-                <w:sz w:val="16"/>
-                <w:szCs w:val="16"/>
-              </w:rPr>
-              <w:t>s/ her needs? )</w:t>
-            </w:r>
-          </w:p>
-        </w:tc>
-      </w:tr>
-      <w:tr>
-        <w:trPr>
-          <w:trHeight w:val="580"/>
-        </w:trPr>
-        <w:tc>
-          <w:tcPr>
-            <w:tcW w:w="10597" w:type="dxa"/>
-          </w:tcPr>
-          <w:p>
-            <w:pPr>
-              <w:tabs>
-                <w:tab w:val="left" w:pos="5220"/>
-                <w:tab w:val="left" w:pos="6480"/>
-                <w:tab w:val="left" w:pos="7560"/>
-              </w:tabs>
-            </w:pPr>
-          </w:p>
-        </w:tc>
-      </w:tr>
-      <w:tr>
-        <w:trPr>
-          <w:trHeight w:val="580"/>
-        </w:trPr>
-        <w:tc>
-          <w:tcPr>
-            <w:tcW w:w="10597" w:type="dxa"/>
-          </w:tcPr>
-          <w:p>
-            <w:pPr>
-              <w:tabs>
-                <w:tab w:val="left" w:pos="5220"/>
-                <w:tab w:val="left" w:pos="6480"/>
-                <w:tab w:val="left" w:pos="7560"/>
-              </w:tabs>
-            </w:pPr>
-          </w:p>
-        </w:tc>
-      </w:tr>
-      <w:tr>
-        <w:trPr>
-          <w:trHeight w:val="540"/>
-        </w:trPr>
-        <w:tc>
-          <w:tcPr>
-            <w:tcW w:w="10597" w:type="dxa"/>
-          </w:tcPr>
-          <w:p>
-            <w:pPr>
-              <w:tabs>
-                <w:tab w:val="left" w:pos="5220"/>
-                <w:tab w:val="left" w:pos="6480"/>
-                <w:tab w:val="left" w:pos="7560"/>
-              </w:tabs>
-            </w:pPr>
-          </w:p>
-        </w:tc>
-      </w:tr>
-    </w:tbl>
-    <w:p/>
-    <w:p>
-      <w:r>
-        <w:rPr>
-          <w:rFonts w:ascii="Trebuchet MS" w:eastAsia="Trebuchet MS" w:hAnsi="Trebuchet MS" w:cs="Trebuchet MS"/>
-          <w:highlight w:val="cyan"/>
-        </w:rPr>
-        <w:t>In case there is a property damage and/or assault behavior, an incident report will be sent home for your information. Parents have the right to schedule a meeting with program director and program coordinator after receiving the report.</w:t>
-      </w:r>
-    </w:p>
-    <w:p>
-      <w:r>
-        <w:rPr>
-          <w:rFonts w:ascii="Questrial" w:eastAsia="Questrial" w:hAnsi="Questrial" w:cs="Questrial"/>
-          <w:b/>
-          <w:sz w:val="28"/>
-          <w:szCs w:val="28"/>
-        </w:rPr>
-        <w:t>C.  Parents’ / Gua</w:t>
-      </w:r>
-      <w:r>
-        <w:rPr>
-          <w:rFonts w:ascii="Questrial" w:eastAsia="Questrial" w:hAnsi="Questrial" w:cs="Questrial"/>
-          <w:b/>
-          <w:sz w:val="28"/>
-          <w:szCs w:val="28"/>
-        </w:rPr>
-        <w:t>rdians’ Information</w:t>
-      </w:r>
-    </w:p>
-    <w:p>
-      <w:r>
-        <w:rPr>
-          <w:rFonts w:ascii="Questrial" w:eastAsia="Questrial" w:hAnsi="Questrial" w:cs="Questrial"/>
-          <w:sz w:val="16"/>
-          <w:szCs w:val="16"/>
-        </w:rPr>
-        <w:tab/>
-      </w:r>
-      <w:r>
-        <w:rPr>
-          <w:rFonts w:ascii="Questrial" w:eastAsia="Questrial" w:hAnsi="Questrial" w:cs="Questrial"/>
-          <w:sz w:val="16"/>
-          <w:szCs w:val="16"/>
-        </w:rPr>
-        <w:tab/>
-        <w:t xml:space="preserve">                         </w:t>
-      </w:r>
-    </w:p>
-    <w:p>
-      <w:pPr>
-        <w:ind w:left="360"/>
-      </w:pPr>
-      <w:r>
-        <w:rPr>
-          <w:rFonts w:ascii="Questrial" w:eastAsia="Questrial" w:hAnsi="Questrial" w:cs="Questrial"/>
-          <w:sz w:val="24"/>
-          <w:szCs w:val="24"/>
-        </w:rPr>
-        <w:t xml:space="preserve">     </w:t>
-      </w:r>
-      <w:r>
-        <w:rPr>
-          <w:rFonts w:ascii="Questrial" w:eastAsia="Questrial" w:hAnsi="Questrial" w:cs="Questrial"/>
-        </w:rPr>
-        <w:t xml:space="preserve">Father’s Name____________________________ Home Phone ____________________  </w:t>
-      </w:r>
-    </w:p>
-    <w:p>
-      <w:pPr>
-        <w:ind w:left="360"/>
-      </w:pPr>
-      <w:r>
-        <w:rPr>
-          <w:rFonts w:ascii="Questrial" w:eastAsia="Questrial" w:hAnsi="Questrial" w:cs="Questrial"/>
-        </w:rPr>
-        <w:t xml:space="preserve">       (Guardian)</w:t>
-      </w:r>
-    </w:p>
-    <w:p>
-      <w:r>
-        <w:rPr>
-          <w:rFonts w:ascii="Questrial" w:eastAsia="Questrial" w:hAnsi="Questrial" w:cs="Questrial"/>
-        </w:rPr>
-        <w:t xml:space="preserve">            Work Phone ____________________   Cell Phone ____________________ Email___________________</w:t>
-      </w:r>
-    </w:p>
-    <w:p>
-      <w:r>
-        <w:rPr>
-          <w:rFonts w:ascii="Questrial" w:eastAsia="Questrial" w:hAnsi="Questrial" w:cs="Questrial"/>
-        </w:rPr>
-        <w:t xml:space="preserve">          </w:t>
-      </w:r>
-    </w:p>
-    <w:p>
-      <w:pPr>
-        <w:ind w:left="360"/>
-      </w:pPr>
-      <w:r>
-        <w:rPr>
-          <w:rFonts w:ascii="Questrial" w:eastAsia="Questrial" w:hAnsi="Questrial" w:cs="Questrial"/>
-        </w:rPr>
-        <w:t xml:space="preserve">     Mother’s Name_____________________________ Home Phone ____________________  </w:t>
-      </w:r>
-    </w:p>
-    <w:p>
-      <w:pPr>
-        <w:ind w:left="360"/>
-      </w:pPr>
-      <w:r>
-        <w:rPr>
-          <w:rFonts w:ascii="Questrial" w:eastAsia="Questrial" w:hAnsi="Questrial" w:cs="Questrial"/>
-        </w:rPr>
-        <w:t xml:space="preserve">      (Guardian) </w:t>
-      </w:r>
-      <w:r>
-        <w:rPr>
-          <w:rFonts w:ascii="Questrial" w:eastAsia="Questrial" w:hAnsi="Questrial" w:cs="Questrial"/>
-        </w:rPr>
-        <w:tab/>
-      </w:r>
-      <w:r>
-        <w:rPr>
-          <w:rFonts w:ascii="Questrial" w:eastAsia="Questrial" w:hAnsi="Questrial" w:cs="Questrial"/>
-        </w:rPr>
-        <w:tab/>
-      </w:r>
-      <w:r>
-        <w:rPr>
-          <w:rFonts w:ascii="Questrial" w:eastAsia="Questrial" w:hAnsi="Questrial" w:cs="Questrial"/>
-        </w:rPr>
-        <w:tab/>
-      </w:r>
-      <w:r>
-        <w:rPr>
-          <w:rFonts w:ascii="Questrial" w:eastAsia="Questrial" w:hAnsi="Questrial" w:cs="Questrial"/>
-        </w:rPr>
-        <w:tab/>
-      </w:r>
-      <w:r>
-        <w:rPr>
-          <w:rFonts w:ascii="Questrial" w:eastAsia="Questrial" w:hAnsi="Questrial" w:cs="Questrial"/>
-        </w:rPr>
-        <w:tab/>
-        <w:t xml:space="preserve">  </w:t>
-      </w:r>
-    </w:p>
-    <w:p>
-      <w:r>
-        <w:rPr>
-          <w:rFonts w:ascii="Questrial" w:eastAsia="Questrial" w:hAnsi="Questrial" w:cs="Questrial"/>
-        </w:rPr>
-        <w:t xml:space="preserve">           Work Phone ____________________   Cell Phone ____________________ Email___________________</w:t>
-      </w:r>
-    </w:p>
-    <w:p>
-      <w:r>
-        <w:rPr>
-          <w:rFonts w:ascii="Questrial" w:eastAsia="Questrial" w:hAnsi="Questrial" w:cs="Questrial"/>
-        </w:rPr>
-        <w:t xml:space="preserve">            </w:t>
-      </w:r>
-    </w:p>
-    <w:p>
-      <w:r>
-        <w:rPr>
-          <w:rFonts w:ascii="Questrial" w:eastAsia="Questrial" w:hAnsi="Questrial" w:cs="Questrial"/>
-        </w:rPr>
-        <w:t xml:space="preserve">            Home Addres</w:t>
-      </w:r>
-      <w:r>
-        <w:rPr>
-          <w:rFonts w:ascii="Questrial" w:eastAsia="Questrial" w:hAnsi="Questrial" w:cs="Questrial"/>
-        </w:rPr>
-        <w:t xml:space="preserve">s ____________________________________________     ______________          ________ </w:t>
-      </w:r>
-    </w:p>
-    <w:p>
-      <w:pPr>
-        <w:ind w:left="360"/>
-      </w:pPr>
-      <w:r>
-        <w:rPr>
-          <w:rFonts w:ascii="Questrial" w:eastAsia="Questrial" w:hAnsi="Questrial" w:cs="Questrial"/>
-        </w:rPr>
-        <w:tab/>
-      </w:r>
-      <w:r>
-        <w:rPr>
-          <w:rFonts w:ascii="Questrial" w:eastAsia="Questrial" w:hAnsi="Questrial" w:cs="Questrial"/>
-        </w:rPr>
-        <w:tab/>
-        <w:t xml:space="preserve">                                                Street</w:t>
-      </w:r>
-      <w:r>
-        <w:rPr>
-          <w:rFonts w:ascii="Questrial" w:eastAsia="Questrial" w:hAnsi="Questrial" w:cs="Questrial"/>
-        </w:rPr>
-        <w:tab/>
-      </w:r>
-      <w:r>
-        <w:rPr>
-          <w:rFonts w:ascii="Questrial" w:eastAsia="Questrial" w:hAnsi="Questrial" w:cs="Questrial"/>
-        </w:rPr>
-        <w:tab/>
-      </w:r>
-      <w:r>
-        <w:rPr>
-          <w:rFonts w:ascii="Questrial" w:eastAsia="Questrial" w:hAnsi="Questrial" w:cs="Questrial"/>
-        </w:rPr>
-        <w:tab/>
-        <w:t xml:space="preserve">            City</w:t>
-      </w:r>
-      <w:r>
-        <w:rPr>
-          <w:rFonts w:ascii="Questrial" w:eastAsia="Questrial" w:hAnsi="Questrial" w:cs="Questrial"/>
-        </w:rPr>
-        <w:tab/>
-        <w:t xml:space="preserve">               Zip</w:t>
-      </w:r>
-    </w:p>
-    <w:p>
-      <w:r>
-        <w:rPr>
-          <w:rFonts w:ascii="Questrial" w:eastAsia="Questrial" w:hAnsi="Questrial" w:cs="Questrial"/>
-          <w:b/>
-          <w:sz w:val="28"/>
-          <w:szCs w:val="28"/>
-        </w:rPr>
-        <w:t>D.   Emergency Contact Information (Other than Parents)</w:t>
-      </w:r>
-    </w:p>
-    <w:p/>
-    <w:p>
-      <w:pPr>
-        <w:ind w:left="360" w:hanging="360"/>
-      </w:pPr>
-      <w:r>
-        <w:rPr>
-          <w:rFonts w:ascii="Questrial" w:eastAsia="Questrial" w:hAnsi="Questrial" w:cs="Questrial"/>
-        </w:rPr>
-        <w:t xml:space="preserve">            Name __</w:t>
-      </w:r>
-      <w:r>
-        <w:rPr>
-          <w:rFonts w:ascii="Questrial" w:eastAsia="Questrial" w:hAnsi="Questrial" w:cs="Questrial"/>
-        </w:rPr>
-        <w:t>_________________________________ Relationship ________________________________</w:t>
-      </w:r>
-    </w:p>
-    <w:p>
-      <w:pPr>
-        <w:ind w:left="360" w:hanging="360"/>
-      </w:pPr>
-      <w:r>
-        <w:rPr>
-          <w:rFonts w:ascii="Questrial" w:eastAsia="Questrial" w:hAnsi="Questrial" w:cs="Questrial"/>
-        </w:rPr>
-        <w:tab/>
-      </w:r>
-      <w:r>
-        <w:rPr>
-          <w:rFonts w:ascii="Questrial" w:eastAsia="Questrial" w:hAnsi="Questrial" w:cs="Questrial"/>
-        </w:rPr>
-        <w:tab/>
-        <w:t xml:space="preserve">     </w:t>
-      </w:r>
-    </w:p>
-    <w:p>
-      <w:pPr>
-        <w:ind w:left="360" w:hanging="360"/>
-      </w:pPr>
-      <w:r>
-        <w:rPr>
-          <w:rFonts w:ascii="Questrial" w:eastAsia="Questrial" w:hAnsi="Questrial" w:cs="Questrial"/>
-        </w:rPr>
-        <w:t xml:space="preserve">            Phone ___________________________________ Cell phone/Pager __________________________</w:t>
-      </w:r>
-    </w:p>
-    <w:p>
       <w:pPr>
         <w:ind w:left="360" w:hanging="360"/>
       </w:pPr>
@@ -1788,6 +956,7 @@
                 <w:sz w:val="24"/>
                 <w:szCs w:val="24"/>
               </w:rPr>
+              <w:lastRenderedPageBreak/>
               <w:t>Program</w:t>
             </w:r>
           </w:p>
@@ -2020,7 +1189,6 @@
                 <w:sz w:val="24"/>
                 <w:szCs w:val="24"/>
               </w:rPr>
-              <w:lastRenderedPageBreak/>
               <w:t> Two Theme program</w:t>
             </w:r>
           </w:p>
@@ -2215,25 +1383,7 @@
           <w:szCs w:val="28"/>
         </w:rPr>
         <w:tab/>
-        <w:t xml:space="preserve">Cooking material: </w:t>
-      </w:r>
-      <w:r>
-        <w:rPr>
-          <w:rFonts w:ascii="Questrial" w:eastAsia="Questrial" w:hAnsi="Questrial" w:cs="Questrial"/>
-          <w:b/>
-          <w:sz w:val="28"/>
-          <w:szCs w:val="28"/>
-        </w:rPr>
-        <w:t>$ 50</w:t>
-      </w:r>
-      <w:r>
-        <w:rPr>
-          <w:rFonts w:ascii="Questrial" w:eastAsia="Questrial" w:hAnsi="Questrial" w:cs="Questrial"/>
-          <w:b/>
-          <w:sz w:val="28"/>
-          <w:szCs w:val="28"/>
-        </w:rPr>
-        <w:t>.00</w:t>
+        <w:t>Cooking material: $ 50.00</w:t>
       </w:r>
     </w:p>
     <w:p>
@@ -2446,10 +1596,7 @@
           </w:tcPr>
           <w:p>
             <w:r>
-              <w:t xml:space="preserve">8 weeks: </w:t>
-            </w:r>
-            <w:r>
-              <w:t>:</w:t>
+              <w:t>8 weeks: :</w:t>
             </w:r>
           </w:p>
           <w:p>
@@ -2473,96 +1620,36 @@
               <w:rPr>
                 <w:highlight w:val="yellow"/>
               </w:rPr>
-              <w:t>$</w:t>
-            </w:r>
+              <w:t xml:space="preserve">$280.00 plus $50.00 for cooking class materials: </w:t>
+            </w:r>
+          </w:p>
+          <w:p>
             <w:r>
               <w:rPr>
                 <w:highlight w:val="yellow"/>
               </w:rPr>
-              <w:t>280.00</w:t>
-            </w:r>
+              <w:t>$330.00 total</w:t>
+            </w:r>
+          </w:p>
+        </w:tc>
+        <w:tc>
+          <w:tcPr>
+            <w:tcW w:w="3198" w:type="dxa"/>
+          </w:tcPr>
+          <w:p>
             <w:r>
               <w:rPr>
                 <w:highlight w:val="yellow"/>
               </w:rPr>
-              <w:t xml:space="preserve"> plus $</w:t>
-            </w:r>
+              <w:t xml:space="preserve">1 class - $136.00 , </w:t>
+            </w:r>
+          </w:p>
+          <w:p>
             <w:r>
               <w:rPr>
                 <w:highlight w:val="yellow"/>
               </w:rPr>
-              <w:t>50</w:t>
-            </w:r>
-            <w:r>
-              <w:rPr>
-                <w:highlight w:val="yellow"/>
-              </w:rPr>
-              <w:t xml:space="preserve">.00 for cooking class materials: </w:t>
-            </w:r>
-          </w:p>
-          <w:p>
-            <w:r>
-              <w:rPr>
-                <w:highlight w:val="yellow"/>
-              </w:rPr>
-              <w:t>$</w:t>
-            </w:r>
-            <w:r>
-              <w:rPr>
-                <w:highlight w:val="yellow"/>
-              </w:rPr>
-              <w:t>330</w:t>
-            </w:r>
-            <w:r>
-              <w:rPr>
-                <w:highlight w:val="yellow"/>
-              </w:rPr>
-              <w:t>.00 total</w:t>
-            </w:r>
-          </w:p>
-        </w:tc>
-        <w:tc>
-          <w:tcPr>
-            <w:tcW w:w="3198" w:type="dxa"/>
-          </w:tcPr>
-          <w:p>
-            <w:r>
-              <w:rPr>
-                <w:highlight w:val="yellow"/>
-              </w:rPr>
-              <w:t>1 class - $</w:t>
-            </w:r>
-            <w:r>
-              <w:rPr>
-                <w:highlight w:val="yellow"/>
-              </w:rPr>
-              <w:t>136.00</w:t>
-            </w:r>
-            <w:r>
-              <w:rPr>
-                <w:highlight w:val="yellow"/>
-              </w:rPr>
-              <w:t xml:space="preserve"> , </w:t>
-            </w:r>
-          </w:p>
-          <w:p>
-            <w:r>
-              <w:rPr>
-                <w:highlight w:val="yellow"/>
-              </w:rPr>
-              <w:t xml:space="preserve"> 2 classes - $</w:t>
-            </w:r>
-            <w:r>
-              <w:rPr>
-                <w:highlight w:val="yellow"/>
-              </w:rPr>
-              <w:t>240.00</w:t>
-            </w:r>
-            <w:r>
-              <w:rPr>
-                <w:highlight w:val="yellow"/>
-              </w:rPr>
-              <w:t xml:space="preserve"> </w:t>
+              <w:t xml:space="preserve"> 2 classes - $240.00 </w:t>
             </w:r>
           </w:p>
           <w:p>
@@ -2583,19 +1670,7 @@
               <w:rPr>
                 <w:highlight w:val="yellow"/>
               </w:rPr>
-              <w:t>Cooking class $</w:t>
-            </w:r>
-            <w:r>
-              <w:rPr>
-                <w:highlight w:val="yellow"/>
-              </w:rPr>
-              <w:t>50.00</w:t>
-            </w:r>
-            <w:r>
-              <w:rPr>
-                <w:highlight w:val="yellow"/>
-              </w:rPr>
-              <w:t xml:space="preserve"> materials fee</w:t>
+              <w:t>Cooking class $50.00 materials fee</w:t>
             </w:r>
             <w:r>
               <w:rPr>
@@ -2648,13 +1723,7 @@
         <w:rPr>
           <w:rFonts w:ascii="Questrial" w:eastAsia="Questrial" w:hAnsi="Questrial" w:cs="Questrial"/>
         </w:rPr>
-        <w:t>Note “South Bay LEP Full Day Program or South Bay LEP Theme Pro</w:t>
-      </w:r>
-      <w:r>
-        <w:rPr>
-          <w:rFonts w:ascii="Questrial" w:eastAsia="Questrial" w:hAnsi="Questrial" w:cs="Questrial"/>
-        </w:rPr>
-        <w:t xml:space="preserve">gram” in the memo.  </w:t>
+        <w:t xml:space="preserve">Note “South Bay LEP Full Day Program or South Bay LEP Theme Program” in the memo.  </w:t>
       </w:r>
     </w:p>
     <w:p>
@@ -2703,13 +1772,7 @@
         <w:rPr>
           <w:rFonts w:ascii="Questrial" w:eastAsia="Questrial" w:hAnsi="Questrial" w:cs="Questrial"/>
         </w:rPr>
-        <w:t xml:space="preserve"> </w:t>
-      </w:r>
-      <w:r>
-        <w:rPr>
-          <w:rFonts w:ascii="Questrial" w:eastAsia="Questrial" w:hAnsi="Questrial" w:cs="Questrial"/>
-        </w:rPr>
-        <w:t>3675 Payne Avenue, San Jose, CA 95117</w:t>
+        <w:t xml:space="preserve"> 3675 Payne Avenue, San Jose, CA 95117</w:t>
       </w:r>
     </w:p>
     <w:p>
@@ -2731,16 +1794,7 @@
           <w:sz w:val="28"/>
           <w:szCs w:val="28"/>
         </w:rPr>
-        <w:t>G</w:t>
-      </w:r>
-      <w:r>
-        <w:rPr>
-          <w:rFonts w:ascii="Questrial" w:eastAsia="Questrial" w:hAnsi="Questrial" w:cs="Questrial"/>
-          <w:b/>
-          <w:sz w:val="28"/>
-          <w:szCs w:val="28"/>
-        </w:rPr>
-        <w:t>.     Others:</w:t>
+        <w:t>G.     Others:</w:t>
       </w:r>
     </w:p>
     <w:p>
@@ -2757,7 +1811,7 @@
         </w:rPr>
         <w:t xml:space="preserve">All inquiries can be directed to email: </w:t>
       </w:r>
-      <w:hyperlink r:id="rId7">
+      <w:hyperlink r:id="rId8">
         <w:r>
           <w:rPr>
             <w:rFonts w:ascii="Questrial" w:eastAsia="Questrial" w:hAnsi="Questrial" w:cs="Questrial"/>
@@ -2816,13 +1870,7 @@
         <w:rPr>
           <w:rFonts w:ascii="Questrial" w:eastAsia="Questrial" w:hAnsi="Questrial" w:cs="Questrial"/>
         </w:rPr>
-        <w:t>A minimum</w:t>
-      </w:r>
-      <w:r>
-        <w:rPr>
-          <w:rFonts w:ascii="Questrial" w:eastAsia="Questrial" w:hAnsi="Questrial" w:cs="Questrial"/>
-        </w:rPr>
-        <w:t xml:space="preserve"> thirty (30) days notice will be given for any rate change.  </w:t>
+        <w:t xml:space="preserve">A minimum thirty (30) days notice will be given for any rate change.  </w:t>
       </w:r>
     </w:p>
     <w:p>
@@ -2867,875 +1915,40 @@
           <w:rFonts w:ascii="Questrial" w:eastAsia="Questrial" w:hAnsi="Questrial" w:cs="Questrial"/>
           <w:b/>
         </w:rPr>
-        <w:t>LATE CHARGE NOTI</w:t>
-      </w:r>
+        <w:t>LATE CHARGE NOTICE</w:t>
+      </w:r>
+      <w:r>
+        <w:rPr>
+          <w:rFonts w:ascii="Questrial" w:eastAsia="Questrial" w:hAnsi="Questrial" w:cs="Questrial"/>
+        </w:rPr>
+        <w:t xml:space="preserve">: </w:t>
+      </w:r>
+    </w:p>
+    <w:p>
       <w:r>
         <w:rPr>
           <w:rFonts w:ascii="Questrial" w:eastAsia="Questrial" w:hAnsi="Questrial" w:cs="Questrial"/>
           <w:b/>
         </w:rPr>
-        <w:t>CE</w:t>
-      </w:r>
-      <w:r>
-        <w:rPr>
-          <w:rFonts w:ascii="Questrial" w:eastAsia="Questrial" w:hAnsi="Questrial" w:cs="Questrial"/>
-        </w:rPr>
-        <w:t xml:space="preserve">: </w:t>
+        <w:t xml:space="preserve">             Full Day program:</w:t>
       </w:r>
     </w:p>
     <w:p>
+      <w:pPr>
+        <w:ind w:left="360" w:hanging="360"/>
+      </w:pPr>
       <w:r>
         <w:rPr>
           <w:rFonts w:ascii="Questrial" w:eastAsia="Questrial" w:hAnsi="Questrial" w:cs="Questrial"/>
-          <w:b/>
-        </w:rPr>
-        <w:t xml:space="preserve">             Full Day program:</w:t>
-      </w:r>
-    </w:p>
-    <w:p>
-      <w:pPr>
-        <w:ind w:left="360" w:hanging="360"/>
-      </w:pPr>
-      <w:r>
-        <w:rPr>
-          <w:rFonts w:ascii="Questrial" w:eastAsia="Questrial" w:hAnsi="Questrial" w:cs="Questrial"/>
-        </w:rPr>
-        <w:t xml:space="preserve">       If tuition is not received within five business days of the due date, a $5.00 per day late fee will be assessed until payment is received.  If the child is absent due to illness, vacation, family emergency, or any</w:t>
-      </w:r>
-      <w:r>
-        <w:rPr>
-          <w:rFonts w:ascii="Questrial" w:eastAsia="Questrial" w:hAnsi="Questrial" w:cs="Questrial"/>
-        </w:rPr>
-        <w:t xml:space="preserve"> other reasons, tuition will be due on the first day when the child returns to class.  If tuition is not received immediately upon the child’s return, the $5.00 per day late fee will be charged on the following day and continue until the tuition payment is</w:t>
-      </w:r>
-      <w:r>
-        <w:rPr>
-          <w:rFonts w:ascii="Questrial" w:eastAsia="Questrial" w:hAnsi="Questrial" w:cs="Questrial"/>
-        </w:rPr>
-        <w:t xml:space="preserve"> received.  </w:t>
-      </w:r>
-    </w:p>
-    <w:p>
-      <w:pPr>
-        <w:ind w:firstLine="360"/>
-      </w:pPr>
-      <w:r>
-        <w:rPr>
-          <w:rFonts w:ascii="Questrial" w:eastAsia="Questrial" w:hAnsi="Questrial" w:cs="Questrial"/>
-          <w:b/>
-        </w:rPr>
-        <w:tab/>
-      </w:r>
-    </w:p>
-    <w:p>
-      <w:r>
-        <w:rPr>
-          <w:rFonts w:ascii="Questrial" w:eastAsia="Questrial" w:hAnsi="Questrial" w:cs="Questrial"/>
-          <w:b/>
-          <w:sz w:val="28"/>
-          <w:szCs w:val="28"/>
-        </w:rPr>
-        <w:t xml:space="preserve">H.     Signatures </w:t>
-      </w:r>
-    </w:p>
-    <w:p>
-      <w:pPr>
-        <w:ind w:left="2160" w:hanging="2160"/>
-        <w:jc w:val="both"/>
-      </w:pPr>
-      <w:r>
-        <w:rPr>
-          <w:rFonts w:ascii="Questrial" w:eastAsia="Questrial" w:hAnsi="Questrial" w:cs="Questrial"/>
-        </w:rPr>
-        <w:t xml:space="preserve">              Yes ___ No ___ I give my permission to Friends of Children with Special Needs (FCSN) staff to film, photo or tape my family for the purpose of promoting the objectives of Life-Empowerment program.</w:t>
-      </w:r>
-    </w:p>
-    <w:p>
-      <w:pPr>
-        <w:ind w:firstLine="360"/>
-        <w:jc w:val="center"/>
-      </w:pPr>
-    </w:p>
-    <w:p>
-      <w:pPr>
-        <w:ind w:firstLine="360"/>
-        <w:jc w:val="center"/>
-      </w:pPr>
-      <w:r>
-        <w:rPr>
-          <w:rFonts w:ascii="Questrial" w:eastAsia="Questrial" w:hAnsi="Questrial" w:cs="Questrial"/>
-          <w:b/>
-          <w:sz w:val="24"/>
-          <w:szCs w:val="24"/>
-        </w:rPr>
-        <w:t xml:space="preserve">Important </w:t>
-      </w:r>
-      <w:r>
-        <w:rPr>
-          <w:rFonts w:ascii="Questrial" w:eastAsia="Questrial" w:hAnsi="Questrial" w:cs="Questrial"/>
-          <w:b/>
-          <w:sz w:val="24"/>
-          <w:szCs w:val="24"/>
-        </w:rPr>
-        <w:t>Agreement Terms:</w:t>
-      </w:r>
-    </w:p>
-    <w:p>
-      <w:pPr>
-        <w:numPr>
-          <w:ilvl w:val="0"/>
-          <w:numId w:val="2"/>
-        </w:numPr>
-        <w:tabs>
-          <w:tab w:val="left" w:pos="675"/>
-        </w:tabs>
-        <w:ind w:hanging="360"/>
-        <w:jc w:val="both"/>
-        <w:rPr>
-          <w:rFonts w:ascii="Questrial" w:eastAsia="Questrial" w:hAnsi="Questrial" w:cs="Questrial"/>
-        </w:rPr>
-      </w:pPr>
-      <w:r>
-        <w:rPr>
-          <w:rFonts w:ascii="Questrial" w:eastAsia="Questrial" w:hAnsi="Questrial" w:cs="Questrial"/>
-        </w:rPr>
-        <w:t>Any children who are age of 6 - 21 years old are eligible for the FCSN Life Empowerment programs.</w:t>
-      </w:r>
-    </w:p>
-    <w:p>
-      <w:pPr>
-        <w:numPr>
-          <w:ilvl w:val="0"/>
-          <w:numId w:val="2"/>
-        </w:numPr>
-        <w:tabs>
-          <w:tab w:val="left" w:pos="675"/>
-        </w:tabs>
-        <w:ind w:hanging="360"/>
-        <w:jc w:val="both"/>
-        <w:rPr>
-          <w:rFonts w:ascii="Questrial" w:eastAsia="Questrial" w:hAnsi="Questrial" w:cs="Questrial"/>
-        </w:rPr>
-      </w:pPr>
-      <w:r>
-        <w:rPr>
-          <w:rFonts w:ascii="Questrial" w:eastAsia="Questrial" w:hAnsi="Questrial" w:cs="Questrial"/>
-        </w:rPr>
-        <w:t xml:space="preserve">Parents </w:t>
-      </w:r>
-      <w:r>
-        <w:rPr>
-          <w:rFonts w:ascii="Questrial" w:eastAsia="Questrial" w:hAnsi="Questrial" w:cs="Questrial"/>
-          <w:b/>
-        </w:rPr>
-        <w:t>MUST NOTIFY</w:t>
-      </w:r>
-      <w:r>
-        <w:rPr>
-          <w:rFonts w:ascii="Questrial" w:eastAsia="Questrial" w:hAnsi="Questrial" w:cs="Questrial"/>
-        </w:rPr>
-        <w:t xml:space="preserve"> FCSN by leaving a message (Ph. 408-725-8000) in the event that the child is absent that day.  Message should include the date, time, and the names of the child, parent, and a contact at the Life Empowerment program.</w:t>
-      </w:r>
-    </w:p>
-    <w:p>
-      <w:pPr>
-        <w:numPr>
-          <w:ilvl w:val="0"/>
-          <w:numId w:val="2"/>
-        </w:numPr>
-        <w:tabs>
-          <w:tab w:val="left" w:pos="675"/>
-        </w:tabs>
-        <w:ind w:hanging="360"/>
-        <w:jc w:val="both"/>
-        <w:rPr>
-          <w:rFonts w:ascii="Questrial" w:eastAsia="Questrial" w:hAnsi="Questrial" w:cs="Questrial"/>
-        </w:rPr>
-      </w:pPr>
-      <w:r>
-        <w:rPr>
-          <w:rFonts w:ascii="Questrial" w:eastAsia="Questrial" w:hAnsi="Questrial" w:cs="Questrial"/>
-        </w:rPr>
-        <w:lastRenderedPageBreak/>
-        <w:t>This Life Empowerment program is design</w:t>
-      </w:r>
-      <w:r>
-        <w:rPr>
-          <w:rFonts w:ascii="Questrial" w:eastAsia="Questrial" w:hAnsi="Questrial" w:cs="Questrial"/>
-        </w:rPr>
-        <w:t>ed to help participants develop independence skills, life skills, work skills and explore their potential and hidden talents through the various activities.</w:t>
-      </w:r>
-    </w:p>
-    <w:p>
-      <w:pPr>
-        <w:numPr>
-          <w:ilvl w:val="0"/>
-          <w:numId w:val="2"/>
-        </w:numPr>
-        <w:tabs>
-          <w:tab w:val="left" w:pos="675"/>
-        </w:tabs>
-        <w:ind w:hanging="360"/>
-        <w:rPr>
-          <w:rFonts w:ascii="Questrial" w:eastAsia="Questrial" w:hAnsi="Questrial" w:cs="Questrial"/>
-        </w:rPr>
-      </w:pPr>
-      <w:r>
-        <w:rPr>
-          <w:rFonts w:ascii="Questrial" w:eastAsia="Questrial" w:hAnsi="Questrial" w:cs="Questrial"/>
-        </w:rPr>
-        <w:t>If a child's behavior is injurious to self or to others, he/she will be removed from the program an</w:t>
-      </w:r>
-      <w:r>
-        <w:rPr>
-          <w:rFonts w:ascii="Questrial" w:eastAsia="Questrial" w:hAnsi="Questrial" w:cs="Questrial"/>
-        </w:rPr>
-        <w:t>d admission will be terminated for safety reasons.</w:t>
-      </w:r>
-    </w:p>
-    <w:p>
-      <w:pPr>
-        <w:numPr>
-          <w:ilvl w:val="0"/>
-          <w:numId w:val="2"/>
-        </w:numPr>
-        <w:tabs>
-          <w:tab w:val="left" w:pos="675"/>
-        </w:tabs>
-        <w:ind w:hanging="360"/>
-        <w:jc w:val="both"/>
-        <w:rPr>
-          <w:rFonts w:ascii="Questrial" w:eastAsia="Questrial" w:hAnsi="Questrial" w:cs="Questrial"/>
-        </w:rPr>
-      </w:pPr>
-      <w:r>
-        <w:rPr>
-          <w:rFonts w:ascii="Questrial" w:eastAsia="Questrial" w:hAnsi="Questrial" w:cs="Questrial"/>
-        </w:rPr>
-        <w:t>Enrollment is based on a first-come, first-serve basis. Program Capacity is limited.</w:t>
-      </w:r>
-    </w:p>
-    <w:p>
-      <w:pPr>
-        <w:pStyle w:val="Heading1"/>
-        <w:numPr>
-          <w:ilvl w:val="0"/>
-          <w:numId w:val="5"/>
-        </w:numPr>
-        <w:tabs>
-          <w:tab w:val="left" w:pos="0"/>
-        </w:tabs>
-      </w:pPr>
-      <w:r>
-        <w:t xml:space="preserve">           </w:t>
-      </w:r>
-      <w:r>
-        <w:rPr>
-          <w:rFonts w:ascii="Questrial" w:eastAsia="Questrial" w:hAnsi="Questrial" w:cs="Questrial"/>
-          <w:sz w:val="20"/>
-          <w:szCs w:val="20"/>
-        </w:rPr>
-        <w:t xml:space="preserve">Applicants will be notified if they are accepted to the Program, or if they are placed on a waiting list      </w:t>
-      </w:r>
-    </w:p>
-    <w:p>
-      <w:pPr>
-        <w:pStyle w:val="Heading1"/>
-        <w:numPr>
-          <w:ilvl w:val="0"/>
-          <w:numId w:val="5"/>
-        </w:numPr>
-        <w:tabs>
-          <w:tab w:val="left" w:pos="0"/>
-        </w:tabs>
-      </w:pPr>
-      <w:r>
-        <w:rPr>
-          <w:rFonts w:ascii="Questrial" w:eastAsia="Questrial" w:hAnsi="Questrial" w:cs="Questrial"/>
-          <w:sz w:val="20"/>
-          <w:szCs w:val="20"/>
-        </w:rPr>
-        <w:t xml:space="preserve">           via email once their applications are received.            </w:t>
-      </w:r>
-    </w:p>
-    <w:p>
-      <w:pPr>
-        <w:numPr>
-          <w:ilvl w:val="0"/>
-          <w:numId w:val="2"/>
-        </w:numPr>
-        <w:tabs>
-          <w:tab w:val="left" w:pos="675"/>
-        </w:tabs>
-        <w:ind w:hanging="360"/>
-        <w:jc w:val="both"/>
-        <w:rPr>
-          <w:rFonts w:ascii="Questrial" w:eastAsia="Questrial" w:hAnsi="Questrial" w:cs="Questrial"/>
-        </w:rPr>
-      </w:pPr>
-      <w:r>
-        <w:rPr>
-          <w:rFonts w:ascii="Questrial" w:eastAsia="Questrial" w:hAnsi="Questrial" w:cs="Questrial"/>
-          <w:b/>
-        </w:rPr>
-        <w:t xml:space="preserve">All children must be picked up at the end of class.  </w:t>
-      </w:r>
-      <w:r>
-        <w:rPr>
-          <w:rFonts w:ascii="Questrial" w:eastAsia="Questrial" w:hAnsi="Questrial" w:cs="Questrial"/>
-          <w:b/>
-          <w:smallCaps/>
-          <w:highlight w:val="yellow"/>
-        </w:rPr>
-        <w:t>LATE PICKUP WILL RESU</w:t>
-      </w:r>
-      <w:r>
-        <w:rPr>
-          <w:rFonts w:ascii="Questrial" w:eastAsia="Questrial" w:hAnsi="Questrial" w:cs="Questrial"/>
-          <w:b/>
-          <w:smallCaps/>
-          <w:highlight w:val="yellow"/>
-        </w:rPr>
-        <w:t>LT IN IMMEDIATE CASH PENALTY OF $1 PER MINUTE FOR EVERY MINUTE THE CHILD REMAINS AT FCSN</w:t>
-      </w:r>
-      <w:r>
-        <w:rPr>
-          <w:rFonts w:ascii="Questrial" w:eastAsia="Questrial" w:hAnsi="Questrial" w:cs="Questrial"/>
-          <w:b/>
-          <w:highlight w:val="yellow"/>
-        </w:rPr>
-        <w:t>.</w:t>
-      </w:r>
-      <w:r>
-        <w:rPr>
-          <w:rFonts w:ascii="Questrial" w:eastAsia="Questrial" w:hAnsi="Questrial" w:cs="Questrial"/>
-          <w:b/>
-        </w:rPr>
-        <w:t xml:space="preserve">  Cash is payable to the supervising teacher at the site upon pickup.  In the event of more late pickups, cash penalty will begin immediately after the end of class(s)</w:t>
-      </w:r>
-      <w:r>
-        <w:rPr>
-          <w:rFonts w:ascii="Questrial" w:eastAsia="Questrial" w:hAnsi="Questrial" w:cs="Questrial"/>
-          <w:b/>
-        </w:rPr>
-        <w:t>.  If parent(s) do not have cash at the time, the amount will be deducted from the deposit check.</w:t>
-      </w:r>
-    </w:p>
-    <w:p>
-      <w:pPr>
-        <w:numPr>
-          <w:ilvl w:val="0"/>
-          <w:numId w:val="2"/>
-        </w:numPr>
-        <w:tabs>
-          <w:tab w:val="left" w:pos="675"/>
-        </w:tabs>
-        <w:ind w:hanging="360"/>
-        <w:jc w:val="both"/>
-        <w:rPr>
-          <w:rFonts w:ascii="Questrial" w:eastAsia="Questrial" w:hAnsi="Questrial" w:cs="Questrial"/>
-        </w:rPr>
-      </w:pPr>
-      <w:r>
-        <w:rPr>
-          <w:rFonts w:ascii="Questrial" w:eastAsia="Questrial" w:hAnsi="Questrial" w:cs="Questrial"/>
-        </w:rPr>
-        <w:t>Please provide emergency information and updated with names and numbers of those available to pick up the child within 15 minutes from the Center if the child</w:t>
-      </w:r>
-      <w:r>
-        <w:rPr>
-          <w:rFonts w:ascii="Questrial" w:eastAsia="Questrial" w:hAnsi="Questrial" w:cs="Questrial"/>
-        </w:rPr>
-        <w:t xml:space="preserve"> is sick or display harmful behavior.</w:t>
-      </w:r>
-    </w:p>
-    <w:p>
-      <w:pPr>
-        <w:numPr>
-          <w:ilvl w:val="0"/>
-          <w:numId w:val="2"/>
-        </w:numPr>
-        <w:tabs>
-          <w:tab w:val="left" w:pos="675"/>
-        </w:tabs>
-        <w:ind w:hanging="360"/>
-        <w:jc w:val="both"/>
-        <w:rPr>
-          <w:rFonts w:ascii="Questrial" w:eastAsia="Questrial" w:hAnsi="Questrial" w:cs="Questrial"/>
-        </w:rPr>
-      </w:pPr>
-      <w:r>
-        <w:rPr>
-          <w:rFonts w:ascii="Questrial" w:eastAsia="Questrial" w:hAnsi="Questrial" w:cs="Questrial"/>
-          <w:b/>
-        </w:rPr>
-        <w:t>FCSN reserves the right to enhance the program design.</w:t>
-      </w:r>
-    </w:p>
-    <w:p>
-      <w:pPr>
-        <w:jc w:val="both"/>
-      </w:pPr>
-      <w:r>
-        <w:rPr>
-          <w:rFonts w:ascii="Questrial" w:eastAsia="Questrial" w:hAnsi="Questrial" w:cs="Questrial"/>
-        </w:rPr>
-        <w:t>By registering with the Life Empowerment Program, the parent(s)/guardian(s) release FCSN and all its volunteers from any and all liabilities resulting from partici</w:t>
-      </w:r>
-      <w:r>
-        <w:rPr>
-          <w:rFonts w:ascii="Questrial" w:eastAsia="Questrial" w:hAnsi="Questrial" w:cs="Questrial"/>
-        </w:rPr>
-        <w:t>pation in all activities.  The parent(s)/guardian(s) also agree to and accept all terms stated in this registration below.</w:t>
-      </w:r>
-    </w:p>
-    <w:p>
-      <w:r>
-        <w:rPr>
-          <w:rFonts w:ascii="Questrial" w:eastAsia="Questrial" w:hAnsi="Questrial" w:cs="Questrial"/>
-          <w:sz w:val="16"/>
-          <w:szCs w:val="16"/>
-        </w:rPr>
-        <w:t xml:space="preserve"> </w:t>
-      </w:r>
-    </w:p>
-    <w:p>
-      <w:r>
-        <w:rPr>
-          <w:rFonts w:ascii="Arial" w:eastAsia="Arial" w:hAnsi="Arial" w:cs="Arial"/>
-          <w:b/>
-          <w:sz w:val="18"/>
-          <w:szCs w:val="18"/>
-        </w:rPr>
-        <w:t>Participant Liability Waiver and Hold Harmless Agreement</w:t>
-      </w:r>
-    </w:p>
-    <w:p>
-      <w:r>
-        <w:rPr>
-          <w:rFonts w:ascii="Arial" w:eastAsia="Arial" w:hAnsi="Arial" w:cs="Arial"/>
-          <w:sz w:val="18"/>
-          <w:szCs w:val="18"/>
-        </w:rPr>
-        <w:t>Please read this form carefully and be aware that by registering for and p</w:t>
-      </w:r>
-      <w:r>
-        <w:rPr>
-          <w:rFonts w:ascii="Arial" w:eastAsia="Arial" w:hAnsi="Arial" w:cs="Arial"/>
-          <w:sz w:val="18"/>
-          <w:szCs w:val="18"/>
-        </w:rPr>
-        <w:t>articipating in this program(s) or by registering your minor child/ward for participation in this program(s), you will be waiving your rights and/or the rights of your minor child/ward to all claims for injuries you or your minor child/ward might sustain a</w:t>
-      </w:r>
-      <w:r>
-        <w:rPr>
-          <w:rFonts w:ascii="Arial" w:eastAsia="Arial" w:hAnsi="Arial" w:cs="Arial"/>
-          <w:sz w:val="18"/>
-          <w:szCs w:val="18"/>
-        </w:rPr>
-        <w:t>rising out of this program(s) and you will be required to indemnify, hold harmless, and defend Friends of Children with Special Needs (FCSN) for any claims arising out of participation in said program(s).</w:t>
-      </w:r>
-    </w:p>
-    <w:p>
-      <w:r>
-        <w:rPr>
-          <w:rFonts w:ascii="Arial" w:eastAsia="Arial" w:hAnsi="Arial" w:cs="Arial"/>
-          <w:b/>
-          <w:sz w:val="18"/>
-          <w:szCs w:val="18"/>
-        </w:rPr>
-        <w:t xml:space="preserve">Risk of Injury </w:t>
-      </w:r>
-    </w:p>
-    <w:p>
-      <w:pPr>
-        <w:ind w:right="-1080"/>
-      </w:pPr>
-      <w:r>
-        <w:rPr>
-          <w:rFonts w:ascii="Arial" w:eastAsia="Arial" w:hAnsi="Arial" w:cs="Arial"/>
-          <w:sz w:val="18"/>
-          <w:szCs w:val="18"/>
-        </w:rPr>
-        <w:t>If my or my child's behavior is inj</w:t>
-      </w:r>
-      <w:r>
-        <w:rPr>
-          <w:rFonts w:ascii="Arial" w:eastAsia="Arial" w:hAnsi="Arial" w:cs="Arial"/>
-          <w:sz w:val="18"/>
-          <w:szCs w:val="18"/>
-        </w:rPr>
-        <w:t xml:space="preserve">urious to self or to others, FCSN reserves the right to remove me/him/her from the program and </w:t>
-      </w:r>
-    </w:p>
-    <w:p>
-      <w:pPr>
-        <w:ind w:right="-1080"/>
-      </w:pPr>
-      <w:r>
-        <w:rPr>
-          <w:rFonts w:ascii="Arial" w:eastAsia="Arial" w:hAnsi="Arial" w:cs="Arial"/>
-          <w:sz w:val="18"/>
-          <w:szCs w:val="18"/>
-        </w:rPr>
-        <w:t>terminate my/his/her admission for safety</w:t>
-      </w:r>
-      <w:r>
-        <w:rPr>
-          <w:rFonts w:ascii="Arial" w:eastAsia="Arial" w:hAnsi="Arial" w:cs="Arial"/>
-          <w:sz w:val="18"/>
-          <w:szCs w:val="18"/>
-        </w:rPr>
-        <w:t xml:space="preserve"> </w:t>
-      </w:r>
-      <w:r>
-        <w:rPr>
-          <w:rFonts w:ascii="Arial" w:eastAsia="Arial" w:hAnsi="Arial" w:cs="Arial"/>
-          <w:sz w:val="18"/>
-          <w:szCs w:val="18"/>
-        </w:rPr>
-        <w:t>reasons.</w:t>
-      </w:r>
-    </w:p>
-    <w:p>
-      <w:pPr>
-        <w:ind w:right="-1080"/>
-      </w:pPr>
-      <w:r>
-        <w:rPr>
-          <w:rFonts w:ascii="Arial" w:eastAsia="Arial" w:hAnsi="Arial" w:cs="Arial"/>
-          <w:sz w:val="18"/>
-          <w:szCs w:val="18"/>
-        </w:rPr>
-        <w:t>As a participant in the program, or as a parent or legal guardian of a participant under 18 years of age, I r</w:t>
-      </w:r>
-      <w:r>
-        <w:rPr>
-          <w:rFonts w:ascii="Arial" w:eastAsia="Arial" w:hAnsi="Arial" w:cs="Arial"/>
-          <w:sz w:val="18"/>
-          <w:szCs w:val="18"/>
-        </w:rPr>
-        <w:t>ecognize and acknowledge</w:t>
-      </w:r>
-    </w:p>
-    <w:p>
-      <w:pPr>
-        <w:ind w:right="-1080"/>
-      </w:pPr>
-      <w:r>
-        <w:rPr>
-          <w:rFonts w:ascii="Arial" w:eastAsia="Arial" w:hAnsi="Arial" w:cs="Arial"/>
-          <w:sz w:val="18"/>
-          <w:szCs w:val="18"/>
-        </w:rPr>
-        <w:t xml:space="preserve">that there are certain risks of physical injury, and I agree to assume the full risk of injuries, including death, damages, or loss which </w:t>
-      </w:r>
-    </w:p>
-    <w:p>
-      <w:pPr>
-        <w:ind w:right="-1080"/>
-      </w:pPr>
-      <w:r>
-        <w:rPr>
-          <w:rFonts w:ascii="Arial" w:eastAsia="Arial" w:hAnsi="Arial" w:cs="Arial"/>
-          <w:sz w:val="18"/>
-          <w:szCs w:val="18"/>
-        </w:rPr>
-        <w:t>I and/or my minor child/ward may sustain as a result of participating in any and all activities associated with this program.”</w:t>
-      </w:r>
-    </w:p>
-    <w:p>
-      <w:r>
-        <w:rPr>
-          <w:rFonts w:ascii="Arial" w:eastAsia="Arial" w:hAnsi="Arial" w:cs="Arial"/>
-          <w:b/>
-          <w:sz w:val="18"/>
-          <w:szCs w:val="18"/>
-        </w:rPr>
-        <w:t xml:space="preserve">Waiver of Injury Claims </w:t>
-      </w:r>
-      <w:r>
-        <w:rPr>
-          <w:rFonts w:ascii="Arial" w:eastAsia="Arial" w:hAnsi="Arial" w:cs="Arial"/>
-          <w:sz w:val="18"/>
-          <w:szCs w:val="18"/>
-        </w:rPr>
-        <w:t>“</w:t>
-      </w:r>
-    </w:p>
-    <w:p>
-      <w:r>
-        <w:rPr>
-          <w:rFonts w:ascii="Arial" w:eastAsia="Arial" w:hAnsi="Arial" w:cs="Arial"/>
-          <w:sz w:val="18"/>
-          <w:szCs w:val="18"/>
-        </w:rPr>
-        <w:t>I agree to waive and relinquish any and all claims I and/or my minor child/ward may have arising out of</w:t>
-      </w:r>
-      <w:r>
-        <w:rPr>
-          <w:rFonts w:ascii="Arial" w:eastAsia="Arial" w:hAnsi="Arial" w:cs="Arial"/>
-          <w:sz w:val="18"/>
-          <w:szCs w:val="18"/>
-        </w:rPr>
-        <w:t>, connected with, or in any way associated with the activities of the program.”</w:t>
-      </w:r>
-    </w:p>
-    <w:p>
-      <w:r>
-        <w:rPr>
-          <w:rFonts w:ascii="Arial" w:eastAsia="Arial" w:hAnsi="Arial" w:cs="Arial"/>
-          <w:b/>
-          <w:sz w:val="18"/>
-          <w:szCs w:val="18"/>
-        </w:rPr>
-        <w:t xml:space="preserve">Release from Liability </w:t>
-      </w:r>
-      <w:r>
-        <w:rPr>
-          <w:rFonts w:ascii="Arial" w:eastAsia="Arial" w:hAnsi="Arial" w:cs="Arial"/>
-          <w:sz w:val="18"/>
-          <w:szCs w:val="18"/>
-        </w:rPr>
-        <w:t>“</w:t>
-      </w:r>
-    </w:p>
-    <w:p>
-      <w:r>
-        <w:rPr>
-          <w:rFonts w:ascii="Arial" w:eastAsia="Arial" w:hAnsi="Arial" w:cs="Arial"/>
-          <w:sz w:val="18"/>
-          <w:szCs w:val="18"/>
-        </w:rPr>
-        <w:t xml:space="preserve">I do hereby fully release and discharge Friends of Children with Special Needs (FCSN) and its officers, agents, and employees from any and all claims from injuries, including death, damage or loss which I or my minor child/ward may have or which may occur </w:t>
-      </w:r>
-      <w:r>
-        <w:rPr>
-          <w:rFonts w:ascii="Arial" w:eastAsia="Arial" w:hAnsi="Arial" w:cs="Arial"/>
-          <w:sz w:val="18"/>
-          <w:szCs w:val="18"/>
-        </w:rPr>
-        <w:t>on account of participation in the program.”</w:t>
-      </w:r>
-    </w:p>
-    <w:p>
-      <w:r>
-        <w:rPr>
-          <w:rFonts w:ascii="Arial" w:eastAsia="Arial" w:hAnsi="Arial" w:cs="Arial"/>
-          <w:b/>
-          <w:sz w:val="18"/>
-          <w:szCs w:val="18"/>
-        </w:rPr>
-        <w:t xml:space="preserve">Indemnity and Defense </w:t>
-      </w:r>
-      <w:r>
-        <w:rPr>
-          <w:rFonts w:ascii="Arial" w:eastAsia="Arial" w:hAnsi="Arial" w:cs="Arial"/>
-          <w:sz w:val="18"/>
-          <w:szCs w:val="18"/>
-        </w:rPr>
-        <w:t>“</w:t>
-      </w:r>
-    </w:p>
-    <w:p>
-      <w:r>
-        <w:rPr>
-          <w:rFonts w:ascii="Arial" w:eastAsia="Arial" w:hAnsi="Arial" w:cs="Arial"/>
-          <w:sz w:val="18"/>
-          <w:szCs w:val="18"/>
-        </w:rPr>
-        <w:t>I further agree to indemnify, hold harmless and defend Friends of Children with Special Needs (FCSN)and its officers, agents, and employees from any and all claims from injuries, includin</w:t>
-      </w:r>
-      <w:r>
-        <w:rPr>
-          <w:rFonts w:ascii="Arial" w:eastAsia="Arial" w:hAnsi="Arial" w:cs="Arial"/>
-          <w:sz w:val="18"/>
-          <w:szCs w:val="18"/>
-        </w:rPr>
-        <w:t>g death, damages and losses sustained by me or my minor child/ward and arising out of, connected with, or in any way associated with the activities of the program.”</w:t>
-      </w:r>
-    </w:p>
-    <w:p>
-      <w:r>
-        <w:rPr>
-          <w:rFonts w:ascii="Arial" w:eastAsia="Arial" w:hAnsi="Arial" w:cs="Arial"/>
-          <w:sz w:val="18"/>
-          <w:szCs w:val="18"/>
-        </w:rPr>
-        <w:t>In the event of any emergency, I authorize Friends of Children with Special Needs (FCSN) to</w:t>
-      </w:r>
-      <w:r>
-        <w:rPr>
-          <w:rFonts w:ascii="Arial" w:eastAsia="Arial" w:hAnsi="Arial" w:cs="Arial"/>
-          <w:sz w:val="18"/>
-          <w:szCs w:val="18"/>
-        </w:rPr>
-        <w:t xml:space="preserve"> secure from any licensed hospital, physician, and/or medical personnel any treatment deemed reasonable and necessary for me or my minor child/ward’s immediate care and agree that I will be responsible for payment of any and all medical services rendered.</w:t>
-      </w:r>
-    </w:p>
-    <w:p>
-      <w:r>
-        <w:rPr>
-          <w:rFonts w:ascii="Arial" w:eastAsia="Arial" w:hAnsi="Arial" w:cs="Arial"/>
-          <w:sz w:val="18"/>
-          <w:szCs w:val="18"/>
-        </w:rPr>
-        <w:t>I have read and fully understand and agree to the above Participants Liability Waiver and Hold Harmless Agreement.</w:t>
-      </w:r>
-    </w:p>
-    <w:p/>
-    <w:p>
-      <w:r>
-        <w:rPr>
-          <w:rFonts w:ascii="Arial" w:eastAsia="Arial" w:hAnsi="Arial" w:cs="Arial"/>
-          <w:sz w:val="18"/>
-          <w:szCs w:val="18"/>
-        </w:rPr>
-        <w:t xml:space="preserve">Additionally, I/we authorize </w:t>
-      </w:r>
-      <w:r>
-        <w:rPr>
-          <w:rFonts w:ascii="Arial" w:eastAsia="Arial" w:hAnsi="Arial" w:cs="Arial"/>
-          <w:b/>
-          <w:i/>
-          <w:sz w:val="18"/>
-          <w:szCs w:val="18"/>
-        </w:rPr>
-        <w:t xml:space="preserve">FCSN </w:t>
-      </w:r>
-      <w:r>
-        <w:rPr>
-          <w:rFonts w:ascii="Arial" w:eastAsia="Arial" w:hAnsi="Arial" w:cs="Arial"/>
-          <w:sz w:val="18"/>
-          <w:szCs w:val="18"/>
-        </w:rPr>
-        <w:t xml:space="preserve">to photograph, videotape, and/or audiotape the student in promotion of </w:t>
-      </w:r>
-      <w:r>
-        <w:rPr>
-          <w:rFonts w:ascii="Arial" w:eastAsia="Arial" w:hAnsi="Arial" w:cs="Arial"/>
-          <w:b/>
-          <w:i/>
-          <w:sz w:val="18"/>
-          <w:szCs w:val="18"/>
-        </w:rPr>
-        <w:t>FCSN.</w:t>
-      </w:r>
-    </w:p>
-    <w:p>
-      <w:pPr>
-        <w:jc w:val="both"/>
-      </w:pPr>
-      <w:r>
-        <w:rPr>
-          <w:rFonts w:ascii="Questrial" w:eastAsia="Questrial" w:hAnsi="Questrial" w:cs="Questrial"/>
-          <w:b/>
-          <w:sz w:val="24"/>
-          <w:szCs w:val="24"/>
-        </w:rPr>
-        <w:t>FCSN SB Life Empowerment Prog</w:t>
-      </w:r>
-      <w:r>
-        <w:rPr>
-          <w:rFonts w:ascii="Questrial" w:eastAsia="Questrial" w:hAnsi="Questrial" w:cs="Questrial"/>
-          <w:b/>
-          <w:sz w:val="24"/>
-          <w:szCs w:val="24"/>
-        </w:rPr>
-        <w:t xml:space="preserve">ram </w:t>
-      </w:r>
-      <w:r>
-        <w:rPr>
-          <w:rFonts w:ascii="Questrial" w:eastAsia="Questrial" w:hAnsi="Questrial" w:cs="Questrial"/>
-          <w:b/>
-          <w:sz w:val="24"/>
-          <w:szCs w:val="24"/>
-        </w:rPr>
-        <w:t>April - May, 2016</w:t>
-      </w:r>
-    </w:p>
-    <w:p>
-      <w:pPr>
-        <w:jc w:val="both"/>
-      </w:pPr>
-      <w:r>
-        <w:rPr>
-          <w:rFonts w:ascii="Questrial" w:eastAsia="Questrial" w:hAnsi="Questrial" w:cs="Questrial"/>
-          <w:b/>
-          <w:sz w:val="24"/>
-          <w:szCs w:val="24"/>
-        </w:rPr>
-        <w:t xml:space="preserve">Student Name: _________________________     </w:t>
-      </w:r>
-      <w:r>
-        <w:rPr>
-          <w:rFonts w:ascii="Questrial" w:eastAsia="Questrial" w:hAnsi="Questrial" w:cs="Questrial"/>
-          <w:b/>
-          <w:sz w:val="18"/>
-          <w:szCs w:val="18"/>
-        </w:rPr>
-        <w:t xml:space="preserve"> </w:t>
-      </w:r>
-    </w:p>
-    <w:p>
-      <w:pPr>
-        <w:jc w:val="both"/>
-      </w:pPr>
-      <w:r>
-        <w:rPr>
-          <w:rFonts w:ascii="Questrial" w:eastAsia="Questrial" w:hAnsi="Questrial" w:cs="Questrial"/>
-          <w:b/>
-          <w:sz w:val="18"/>
-          <w:szCs w:val="18"/>
-        </w:rPr>
-        <w:t>Please check the box if you are a returning student and the student’s personal information is same as before</w:t>
-      </w:r>
-    </w:p>
-    <w:p>
-      <w:pPr>
-        <w:jc w:val="both"/>
-      </w:pPr>
-      <w:r>
-        <w:rPr>
-          <w:rFonts w:ascii="Questrial" w:eastAsia="Questrial" w:hAnsi="Questrial" w:cs="Questrial"/>
-          <w:b/>
-          <w:sz w:val="24"/>
-          <w:szCs w:val="24"/>
-        </w:rPr>
-        <w:t xml:space="preserve">Signature of Parent(s)/Guardian(s) _____________________________ Date </w:t>
-      </w:r>
-      <w:r>
-        <w:rPr>
-          <w:rFonts w:ascii="Questrial" w:eastAsia="Questrial" w:hAnsi="Questrial" w:cs="Questrial"/>
-          <w:b/>
-          <w:sz w:val="24"/>
-          <w:szCs w:val="24"/>
-        </w:rPr>
-        <w:tab/>
-        <w:t>________</w:t>
-      </w:r>
-      <w:r>
-        <w:rPr>
-          <w:rFonts w:ascii="Questrial" w:eastAsia="Questrial" w:hAnsi="Questrial" w:cs="Questrial"/>
-          <w:b/>
-          <w:sz w:val="24"/>
-          <w:szCs w:val="24"/>
-        </w:rPr>
-        <w:t>__</w:t>
-      </w:r>
-      <w:r>
-        <w:rPr>
-          <w:rFonts w:ascii="Questrial" w:eastAsia="Questrial" w:hAnsi="Questrial" w:cs="Questrial"/>
-          <w:b/>
-          <w:sz w:val="24"/>
-          <w:szCs w:val="24"/>
-        </w:rPr>
-        <w:tab/>
-      </w:r>
+        </w:rPr>
+        <w:t xml:space="preserve">       If tuition is not received within five business days of the due date, a $5.00 per day late fee will be assessed until payment is received.  If the child is absent due to illness, vacation, family emergency, or any other reasons, tuition will be due on the first day when the child returns to class.  If tuition is not received immediately upon the child’s return, the $5.00 per day late fee will be charged on the following day and continue until the tuition payment is received.  </w:t>
+      </w:r>
+      <w:bookmarkStart w:id="0" w:name="_GoBack"/>
+      <w:bookmarkEnd w:id="0"/>
     </w:p>
     <w:sectPr>
-      <w:headerReference w:type="default" r:id="rId8"/>
-      <w:footerReference w:type="default" r:id="rId9"/>
+      <w:headerReference w:type="default" r:id="rId9"/>
+      <w:footerReference w:type="default" r:id="rId10"/>
       <w:pgSz w:w="12240" w:h="15840"/>
       <w:pgMar w:top="1260" w:right="540" w:bottom="776" w:left="1008" w:header="720" w:footer="720" w:gutter="0"/>
       <w:pgNumType w:start="1"/>
@@ -3746,7 +1959,7 @@
 </file>
 
 <file path=word/endnotes.xml><?xml version="1.0" encoding="utf-8"?>
-<w:endnotes xmlns:wpc="http://schemas.microsoft.com/office/word/2010/wordprocessingCanvas" xmlns:mc="http://schemas.openxmlformats.org/markup-compatibility/2006" xmlns:o="urn:schemas-microsoft-com:office:office" xmlns:r="http://schemas.openxmlformats.org/officeDocument/2006/relationships" xmlns:m="http://schemas.openxmlformats.org/officeDocument/2006/math" xmlns:v="urn:schemas-microsoft-com:vml" xmlns:wp14="http://schemas.microsoft.com/office/word/2010/wordprocessingDrawing" xmlns:wp="http://schemas.openxmlformats.org/drawingml/2006/wordprocessingDrawing" xmlns:w10="urn:schemas-microsoft-com:office:word" xmlns:w="http://schemas.openxmlformats.org/wordprocessingml/2006/main" xmlns:w14="http://schemas.microsoft.com/office/word/2010/wordml" xmlns:w15="http://schemas.microsoft.com/office/word/2012/wordml" xmlns:wpg="http://schemas.microsoft.com/office/word/2010/wordprocessingGroup" xmlns:wpi="http://schemas.microsoft.com/office/word/2010/wordprocessingInk" xmlns:wne="http://schemas.microsoft.com/office/word/2006/wordml" xmlns:wps="http://schemas.microsoft.com/office/word/2010/wordprocessingShape" mc:Ignorable="w14 w15 wp14">
+<w:endnotes xmlns:wpc="http://schemas.microsoft.com/office/word/2010/wordprocessingCanvas" xmlns:mo="http://schemas.microsoft.com/office/mac/office/2008/main" xmlns:mc="http://schemas.openxmlformats.org/markup-compatibility/2006" xmlns:mv="urn:schemas-microsoft-com:mac:vml" xmlns:o="urn:schemas-microsoft-com:office:office" xmlns:r="http://schemas.openxmlformats.org/officeDocument/2006/relationships" xmlns:m="http://schemas.openxmlformats.org/officeDocument/2006/math" xmlns:v="urn:schemas-microsoft-com:vml" xmlns:wp14="http://schemas.microsoft.com/office/word/2010/wordprocessingDrawing" xmlns:wp="http://schemas.openxmlformats.org/drawingml/2006/wordprocessingDrawing" xmlns:w10="urn:schemas-microsoft-com:office:word" xmlns:w="http://schemas.openxmlformats.org/wordprocessingml/2006/main" xmlns:w14="http://schemas.microsoft.com/office/word/2010/wordml" xmlns:wpg="http://schemas.microsoft.com/office/word/2010/wordprocessingGroup" xmlns:wpi="http://schemas.microsoft.com/office/word/2010/wordprocessingInk" xmlns:wne="http://schemas.microsoft.com/office/word/2006/wordml" xmlns:wps="http://schemas.microsoft.com/office/word/2010/wordprocessingShape" mc:Ignorable="w14 wp14">
   <w:endnote w:type="separator" w:id="-1">
     <w:p>
       <w:r>
@@ -3765,7 +1978,7 @@
 </file>
 
 <file path=word/footer1.xml><?xml version="1.0" encoding="utf-8"?>
-<w:ftr xmlns:wpc="http://schemas.microsoft.com/office/word/2010/wordprocessingCanvas" xmlns:mc="http://schemas.openxmlformats.org/markup-compatibility/2006" xmlns:o="urn:schemas-microsoft-com:office:office" xmlns:r="http://schemas.openxmlformats.org/officeDocument/2006/relationships" xmlns:m="http://schemas.openxmlformats.org/officeDocument/2006/math" xmlns:v="urn:schemas-microsoft-com:vml" xmlns:wp14="http://schemas.microsoft.com/office/word/2010/wordprocessingDrawing" xmlns:wp="http://schemas.openxmlformats.org/drawingml/2006/wordprocessingDrawing" xmlns:w10="urn:schemas-microsoft-com:office:word" xmlns:w="http://schemas.openxmlformats.org/wordprocessingml/2006/main" xmlns:w14="http://schemas.microsoft.com/office/word/2010/wordml" xmlns:w15="http://schemas.microsoft.com/office/word/2012/wordml" xmlns:wpg="http://schemas.microsoft.com/office/word/2010/wordprocessingGroup" xmlns:wpi="http://schemas.microsoft.com/office/word/2010/wordprocessingInk" xmlns:wne="http://schemas.microsoft.com/office/word/2006/wordml" xmlns:wps="http://schemas.microsoft.com/office/word/2010/wordprocessingShape" mc:Ignorable="w14 w15 wp14">
+<w:ftr xmlns:wpc="http://schemas.microsoft.com/office/word/2010/wordprocessingCanvas" xmlns:mo="http://schemas.microsoft.com/office/mac/office/2008/main" xmlns:mc="http://schemas.openxmlformats.org/markup-compatibility/2006" xmlns:mv="urn:schemas-microsoft-com:mac:vml" xmlns:o="urn:schemas-microsoft-com:office:office" xmlns:r="http://schemas.openxmlformats.org/officeDocument/2006/relationships" xmlns:m="http://schemas.openxmlformats.org/officeDocument/2006/math" xmlns:v="urn:schemas-microsoft-com:vml" xmlns:wp14="http://schemas.microsoft.com/office/word/2010/wordprocessingDrawing" xmlns:wp="http://schemas.openxmlformats.org/drawingml/2006/wordprocessingDrawing" xmlns:w10="urn:schemas-microsoft-com:office:word" xmlns:w="http://schemas.openxmlformats.org/wordprocessingml/2006/main" xmlns:w14="http://schemas.microsoft.com/office/word/2010/wordml" xmlns:wpg="http://schemas.microsoft.com/office/word/2010/wordprocessingGroup" xmlns:wpi="http://schemas.microsoft.com/office/word/2010/wordprocessingInk" xmlns:wne="http://schemas.microsoft.com/office/word/2006/wordml" xmlns:wps="http://schemas.microsoft.com/office/word/2010/wordprocessingShape" mc:Ignorable="w14 wp14">
   <w:p>
     <w:pPr>
       <w:tabs>
@@ -3791,16 +2004,13 @@
       <w:rPr>
         <w:noProof/>
       </w:rPr>
-      <w:t>1</w:t>
+      <w:t>2</w:t>
     </w:r>
     <w:r>
       <w:fldChar w:fldCharType="end"/>
     </w:r>
     <w:r>
-      <w:t xml:space="preserve"> of </w:t>
-    </w:r>
-    <w:r>
-      <w:t>5</w:t>
+      <w:t xml:space="preserve"> of 5</w:t>
     </w:r>
     <w:r>
       <w:tab/>
@@ -3810,7 +2020,7 @@
 </file>
 
 <file path=word/footnotes.xml><?xml version="1.0" encoding="utf-8"?>
-<w:footnotes xmlns:wpc="http://schemas.microsoft.com/office/word/2010/wordprocessingCanvas" xmlns:mc="http://schemas.openxmlformats.org/markup-compatibility/2006" xmlns:o="urn:schemas-microsoft-com:office:office" xmlns:r="http://schemas.openxmlformats.org/officeDocument/2006/relationships" xmlns:m="http://schemas.openxmlformats.org/officeDocument/2006/math" xmlns:v="urn:schemas-microsoft-com:vml" xmlns:wp14="http://schemas.microsoft.com/office/word/2010/wordprocessingDrawing" xmlns:wp="http://schemas.openxmlformats.org/drawingml/2006/wordprocessingDrawing" xmlns:w10="urn:schemas-microsoft-com:office:word" xmlns:w="http://schemas.openxmlformats.org/wordprocessingml/2006/main" xmlns:w14="http://schemas.microsoft.com/office/word/2010/wordml" xmlns:w15="http://schemas.microsoft.com/office/word/2012/wordml" xmlns:wpg="http://schemas.microsoft.com/office/word/2010/wordprocessingGroup" xmlns:wpi="http://schemas.microsoft.com/office/word/2010/wordprocessingInk" xmlns:wne="http://schemas.microsoft.com/office/word/2006/wordml" xmlns:wps="http://schemas.microsoft.com/office/word/2010/wordprocessingShape" mc:Ignorable="w14 w15 wp14">
+<w:footnotes xmlns:wpc="http://schemas.microsoft.com/office/word/2010/wordprocessingCanvas" xmlns:mo="http://schemas.microsoft.com/office/mac/office/2008/main" xmlns:mc="http://schemas.openxmlformats.org/markup-compatibility/2006" xmlns:mv="urn:schemas-microsoft-com:mac:vml" xmlns:o="urn:schemas-microsoft-com:office:office" xmlns:r="http://schemas.openxmlformats.org/officeDocument/2006/relationships" xmlns:m="http://schemas.openxmlformats.org/officeDocument/2006/math" xmlns:v="urn:schemas-microsoft-com:vml" xmlns:wp14="http://schemas.microsoft.com/office/word/2010/wordprocessingDrawing" xmlns:wp="http://schemas.openxmlformats.org/drawingml/2006/wordprocessingDrawing" xmlns:w10="urn:schemas-microsoft-com:office:word" xmlns:w="http://schemas.openxmlformats.org/wordprocessingml/2006/main" xmlns:w14="http://schemas.microsoft.com/office/word/2010/wordml" xmlns:wpg="http://schemas.microsoft.com/office/word/2010/wordprocessingGroup" xmlns:wpi="http://schemas.microsoft.com/office/word/2010/wordprocessingInk" xmlns:wne="http://schemas.microsoft.com/office/word/2006/wordml" xmlns:wps="http://schemas.microsoft.com/office/word/2010/wordprocessingShape" mc:Ignorable="w14 wp14">
   <w:footnote w:type="separator" w:id="-1">
     <w:p>
       <w:r>
@@ -3829,7 +2039,7 @@
 </file>
 
 <file path=word/header1.xml><?xml version="1.0" encoding="utf-8"?>
-<w:hdr xmlns:wpc="http://schemas.microsoft.com/office/word/2010/wordprocessingCanvas" xmlns:mc="http://schemas.openxmlformats.org/markup-compatibility/2006" xmlns:o="urn:schemas-microsoft-com:office:office" xmlns:r="http://schemas.openxmlformats.org/officeDocument/2006/relationships" xmlns:m="http://schemas.openxmlformats.org/officeDocument/2006/math" xmlns:v="urn:schemas-microsoft-com:vml" xmlns:wp14="http://schemas.microsoft.com/office/word/2010/wordprocessingDrawing" xmlns:wp="http://schemas.openxmlformats.org/drawingml/2006/wordprocessingDrawing" xmlns:w10="urn:schemas-microsoft-com:office:word" xmlns:w="http://schemas.openxmlformats.org/wordprocessingml/2006/main" xmlns:w14="http://schemas.microsoft.com/office/word/2010/wordml" xmlns:w15="http://schemas.microsoft.com/office/word/2012/wordml" xmlns:wpg="http://schemas.microsoft.com/office/word/2010/wordprocessingGroup" xmlns:wpi="http://schemas.microsoft.com/office/word/2010/wordprocessingInk" xmlns:wne="http://schemas.microsoft.com/office/word/2006/wordml" xmlns:wps="http://schemas.microsoft.com/office/word/2010/wordprocessingShape" mc:Ignorable="w14 w15 wp14">
+<w:hdr xmlns:wpc="http://schemas.microsoft.com/office/word/2010/wordprocessingCanvas" xmlns:mo="http://schemas.microsoft.com/office/mac/office/2008/main" xmlns:mc="http://schemas.openxmlformats.org/markup-compatibility/2006" xmlns:mv="urn:schemas-microsoft-com:mac:vml" xmlns:o="urn:schemas-microsoft-com:office:office" xmlns:r="http://schemas.openxmlformats.org/officeDocument/2006/relationships" xmlns:m="http://schemas.openxmlformats.org/officeDocument/2006/math" xmlns:v="urn:schemas-microsoft-com:vml" xmlns:wp14="http://schemas.microsoft.com/office/word/2010/wordprocessingDrawing" xmlns:wp="http://schemas.openxmlformats.org/drawingml/2006/wordprocessingDrawing" xmlns:w10="urn:schemas-microsoft-com:office:word" xmlns:w="http://schemas.openxmlformats.org/wordprocessingml/2006/main" xmlns:w14="http://schemas.microsoft.com/office/word/2010/wordml" xmlns:wpg="http://schemas.microsoft.com/office/word/2010/wordprocessingGroup" xmlns:wpi="http://schemas.microsoft.com/office/word/2010/wordprocessingInk" xmlns:wne="http://schemas.microsoft.com/office/word/2006/wordml" xmlns:wps="http://schemas.microsoft.com/office/word/2010/wordprocessingShape" mc:Ignorable="w14 wp14">
   <w:p>
     <w:pPr>
       <w:tabs>
@@ -3844,7 +2054,7 @@
       <mc:AlternateContent>
         <mc:Choice Requires="wps">
           <w:drawing>
-            <wp:anchor distT="0" distB="0" distL="114935" distR="114935" simplePos="0" relativeHeight="251658240" behindDoc="1" locked="0" layoutInCell="0" hidden="0" allowOverlap="1">
+            <wp:anchor distT="0" distB="0" distL="114935" distR="114935" simplePos="0" relativeHeight="251658240" behindDoc="1" locked="0" layoutInCell="0" hidden="0" allowOverlap="1" wp14:anchorId="17D6913C" wp14:editId="1D8E5E0D">
               <wp:simplePos x="0" y="0"/>
               <wp:positionH relativeFrom="margin">
                 <wp:posOffset>533400</wp:posOffset>
@@ -3952,7 +2162,7 @@
             </wp:anchor>
           </w:drawing>
         </mc:Choice>
-        <mc:Fallback>
+        <mc:Fallback xmlns:w15="http://schemas.microsoft.com/office/word/2012/wordml">
           <w:pict>
             <v:rect id="Rectangle 2" o:spid="_x0000_s1026" style="position:absolute;margin-left:42pt;margin-top:19.15pt;width:381pt;height:57pt;z-index:-251658240;visibility:visible;mso-wrap-style:square;mso-wrap-distance-left:9.05pt;mso-wrap-distance-top:0;mso-wrap-distance-right:9.05pt;mso-wrap-distance-bottom:0;mso-position-horizontal:absolute;mso-position-horizontal-relative:margin;mso-position-vertical:absolute;mso-position-vertical-relative:text;v-text-anchor:middle" o:gfxdata="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" o:allowincell="f" stroked="f">
               <v:textbox inset="2.53958mm,2.53958mm,2.53958mm,2.53958mm">
@@ -4035,7 +2245,7 @@
         <w:noProof/>
       </w:rPr>
       <w:drawing>
-        <wp:anchor distT="0" distB="0" distL="114935" distR="114935" simplePos="0" relativeHeight="251659264" behindDoc="0" locked="0" layoutInCell="0" hidden="0" allowOverlap="0">
+        <wp:anchor distT="0" distB="0" distL="114935" distR="114935" simplePos="0" relativeHeight="251659264" behindDoc="0" locked="0" layoutInCell="0" hidden="0" allowOverlap="0" wp14:anchorId="79BAD57C" wp14:editId="0F9D022B">
           <wp:simplePos x="0" y="0"/>
           <wp:positionH relativeFrom="margin">
             <wp:posOffset>-723899</wp:posOffset>
@@ -4137,8 +2347,8 @@
 </file>
 
 <file path=word/numbering.xml><?xml version="1.0" encoding="utf-8"?>
-<w:numbering xmlns:wpc="http://schemas.microsoft.com/office/word/2010/wordprocessingCanvas" xmlns:mc="http://schemas.openxmlformats.org/markup-compatibility/2006" xmlns:o="urn:schemas-microsoft-com:office:office" xmlns:r="http://schemas.openxmlformats.org/officeDocument/2006/relationships" xmlns:m="http://schemas.openxmlformats.org/officeDocument/2006/math" xmlns:v="urn:schemas-microsoft-com:vml" xmlns:wp14="http://schemas.microsoft.com/office/word/2010/wordprocessingDrawing" xmlns:wp="http://schemas.openxmlformats.org/drawingml/2006/wordprocessingDrawing" xmlns:w10="urn:schemas-microsoft-com:office:word" xmlns:w="http://schemas.openxmlformats.org/wordprocessingml/2006/main" xmlns:w14="http://schemas.microsoft.com/office/word/2010/wordml" xmlns:w15="http://schemas.microsoft.com/office/word/2012/wordml" xmlns:wpg="http://schemas.microsoft.com/office/word/2010/wordprocessingGroup" xmlns:wpi="http://schemas.microsoft.com/office/word/2010/wordprocessingInk" xmlns:wne="http://schemas.microsoft.com/office/word/2006/wordml" xmlns:wps="http://schemas.microsoft.com/office/word/2010/wordprocessingShape" mc:Ignorable="w14 w15 wp14">
-  <w:abstractNum w:abstractNumId="0" w15:restartNumberingAfterBreak="0">
+<w:numbering xmlns:wpc="http://schemas.microsoft.com/office/word/2010/wordprocessingCanvas" xmlns:mo="http://schemas.microsoft.com/office/mac/office/2008/main" xmlns:mc="http://schemas.openxmlformats.org/markup-compatibility/2006" xmlns:mv="urn:schemas-microsoft-com:mac:vml" xmlns:o="urn:schemas-microsoft-com:office:office" xmlns:r="http://schemas.openxmlformats.org/officeDocument/2006/relationships" xmlns:m="http://schemas.openxmlformats.org/officeDocument/2006/math" xmlns:v="urn:schemas-microsoft-com:vml" xmlns:wp14="http://schemas.microsoft.com/office/word/2010/wordprocessingDrawing" xmlns:wp="http://schemas.openxmlformats.org/drawingml/2006/wordprocessingDrawing" xmlns:w10="urn:schemas-microsoft-com:office:word" xmlns:w="http://schemas.openxmlformats.org/wordprocessingml/2006/main" xmlns:w14="http://schemas.microsoft.com/office/word/2010/wordml" xmlns:wpg="http://schemas.microsoft.com/office/word/2010/wordprocessingGroup" xmlns:wpi="http://schemas.microsoft.com/office/word/2010/wordprocessingInk" xmlns:wne="http://schemas.microsoft.com/office/word/2006/wordml" xmlns:wps="http://schemas.microsoft.com/office/word/2010/wordprocessingShape" mc:Ignorable="w14 wp14">
+  <w:abstractNum w:abstractNumId="0">
     <w:nsid w:val="0162485D"/>
     <w:multiLevelType w:val="multilevel"/>
     <w:tmpl w:val="C24EC3B8"/>
@@ -4251,7 +2461,7 @@
       </w:rPr>
     </w:lvl>
   </w:abstractNum>
-  <w:abstractNum w:abstractNumId="1" w15:restartNumberingAfterBreak="0">
+  <w:abstractNum w:abstractNumId="1">
     <w:nsid w:val="088463F2"/>
     <w:multiLevelType w:val="multilevel"/>
     <w:tmpl w:val="0E181890"/>
@@ -4340,7 +2550,7 @@
       </w:pPr>
     </w:lvl>
   </w:abstractNum>
-  <w:abstractNum w:abstractNumId="2" w15:restartNumberingAfterBreak="0">
+  <w:abstractNum w:abstractNumId="2">
     <w:nsid w:val="3C263D6A"/>
     <w:multiLevelType w:val="multilevel"/>
     <w:tmpl w:val="7BF4D342"/>
@@ -4430,7 +2640,7 @@
       </w:pPr>
     </w:lvl>
   </w:abstractNum>
-  <w:abstractNum w:abstractNumId="3" w15:restartNumberingAfterBreak="0">
+  <w:abstractNum w:abstractNumId="3">
     <w:nsid w:val="5BC6154B"/>
     <w:multiLevelType w:val="multilevel"/>
     <w:tmpl w:val="10EA2A30"/>
@@ -4552,7 +2762,7 @@
       </w:rPr>
     </w:lvl>
   </w:abstractNum>
-  <w:abstractNum w:abstractNumId="4" w15:restartNumberingAfterBreak="0">
+  <w:abstractNum w:abstractNumId="4">
     <w:nsid w:val="66D41159"/>
     <w:multiLevelType w:val="multilevel"/>
     <w:tmpl w:val="5978AF28"/>
@@ -4693,7 +2903,7 @@
 </file>
 
 <file path=word/styles.xml><?xml version="1.0" encoding="utf-8"?>
-<w:styles xmlns:mc="http://schemas.openxmlformats.org/markup-compatibility/2006" xmlns:r="http://schemas.openxmlformats.org/officeDocument/2006/relationships" xmlns:w="http://schemas.openxmlformats.org/wordprocessingml/2006/main" xmlns:w14="http://schemas.microsoft.com/office/word/2010/wordml" xmlns:w15="http://schemas.microsoft.com/office/word/2012/wordml" mc:Ignorable="w14 w15">
+<w:styles xmlns:mc="http://schemas.openxmlformats.org/markup-compatibility/2006" xmlns:r="http://schemas.openxmlformats.org/officeDocument/2006/relationships" xmlns:w="http://schemas.openxmlformats.org/wordprocessingml/2006/main" xmlns:w14="http://schemas.microsoft.com/office/word/2010/wordml" mc:Ignorable="w14">
   <w:docDefaults>
     <w:rPrDefault>
       <w:rPr>
@@ -4704,378 +2914,153 @@
     </w:rPrDefault>
     <w:pPrDefault/>
   </w:docDefaults>
-  <w:latentStyles w:defLockedState="0" w:defUIPriority="99" w:defSemiHidden="0" w:defUnhideWhenUsed="0" w:defQFormat="0" w:count="371">
-    <w:lsdException w:name="Normal" w:uiPriority="0" w:qFormat="1"/>
-    <w:lsdException w:name="heading 1" w:uiPriority="9" w:qFormat="1"/>
-    <w:lsdException w:name="heading 2" w:semiHidden="1" w:uiPriority="9" w:unhideWhenUsed="1" w:qFormat="1"/>
-    <w:lsdException w:name="heading 3" w:semiHidden="1" w:uiPriority="9" w:unhideWhenUsed="1" w:qFormat="1"/>
-    <w:lsdException w:name="heading 4" w:semiHidden="1" w:uiPriority="9" w:unhideWhenUsed="1" w:qFormat="1"/>
-    <w:lsdException w:name="heading 5" w:semiHidden="1" w:uiPriority="9" w:unhideWhenUsed="1" w:qFormat="1"/>
-    <w:lsdException w:name="heading 6" w:semiHidden="1" w:uiPriority="9" w:unhideWhenUsed="1" w:qFormat="1"/>
-    <w:lsdException w:name="heading 7" w:semiHidden="1" w:uiPriority="9" w:unhideWhenUsed="1" w:qFormat="1"/>
-    <w:lsdException w:name="heading 8" w:semiHidden="1" w:uiPriority="9" w:unhideWhenUsed="1" w:qFormat="1"/>
-    <w:lsdException w:name="heading 9" w:semiHidden="1" w:uiPriority="9" w:unhideWhenUsed="1" w:qFormat="1"/>
-    <w:lsdException w:name="index 1" w:semiHidden="1" w:unhideWhenUsed="1"/>
-    <w:lsdException w:name="index 2" w:semiHidden="1" w:unhideWhenUsed="1"/>
-    <w:lsdException w:name="index 3" w:semiHidden="1" w:unhideWhenUsed="1"/>
-    <w:lsdException w:name="index 4" w:semiHidden="1" w:unhideWhenUsed="1"/>
-    <w:lsdException w:name="index 5" w:semiHidden="1" w:unhideWhenUsed="1"/>
-    <w:lsdException w:name="index 6" w:semiHidden="1" w:unhideWhenUsed="1"/>
-    <w:lsdException w:name="index 7" w:semiHidden="1" w:unhideWhenUsed="1"/>
-    <w:lsdException w:name="index 8" w:semiHidden="1" w:unhideWhenUsed="1"/>
-    <w:lsdException w:name="index 9" w:semiHidden="1" w:unhideWhenUsed="1"/>
-    <w:lsdException w:name="toc 1" w:semiHidden="1" w:uiPriority="39" w:unhideWhenUsed="1"/>
-    <w:lsdException w:name="toc 2" w:semiHidden="1" w:uiPriority="39" w:unhideWhenUsed="1"/>
-    <w:lsdException w:name="toc 3" w:semiHidden="1" w:uiPriority="39" w:unhideWhenUsed="1"/>
-    <w:lsdException w:name="toc 4" w:semiHidden="1" w:uiPriority="39" w:unhideWhenUsed="1"/>
-    <w:lsdException w:name="toc 5" w:semiHidden="1" w:uiPriority="39" w:unhideWhenUsed="1"/>
-    <w:lsdException w:name="toc 6" w:semiHidden="1" w:uiPriority="39" w:unhideWhenUsed="1"/>
-    <w:lsdException w:name="toc 7" w:semiHidden="1" w:uiPriority="39" w:unhideWhenUsed="1"/>
-    <w:lsdException w:name="toc 8" w:semiHidden="1" w:uiPriority="39" w:unhideWhenUsed="1"/>
-    <w:lsdException w:name="toc 9" w:semiHidden="1" w:uiPriority="39" w:unhideWhenUsed="1"/>
-    <w:lsdException w:name="Normal Indent" w:semiHidden="1" w:unhideWhenUsed="1"/>
-    <w:lsdException w:name="footnote text" w:semiHidden="1" w:unhideWhenUsed="1"/>
-    <w:lsdException w:name="annotation text" w:semiHidden="1" w:unhideWhenUsed="1"/>
-    <w:lsdException w:name="header" w:semiHidden="1" w:unhideWhenUsed="1"/>
-    <w:lsdException w:name="footer" w:semiHidden="1" w:unhideWhenUsed="1"/>
-    <w:lsdException w:name="index heading" w:semiHidden="1" w:unhideWhenUsed="1"/>
-    <w:lsdException w:name="caption" w:semiHidden="1" w:uiPriority="35" w:unhideWhenUsed="1" w:qFormat="1"/>
-    <w:lsdException w:name="table of figures" w:semiHidden="1" w:unhideWhenUsed="1"/>
-    <w:lsdException w:name="envelope address" w:semiHidden="1" w:unhideWhenUsed="1"/>
-    <w:lsdException w:name="envelope return" w:semiHidden="1" w:unhideWhenUsed="1"/>
-    <w:lsdException w:name="footnote reference" w:semiHidden="1" w:unhideWhenUsed="1"/>
-    <w:lsdException w:name="annotation reference" w:semiHidden="1" w:unhideWhenUsed="1"/>
-    <w:lsdException w:name="line number" w:semiHidden="1" w:unhideWhenUsed="1"/>
-    <w:lsdException w:name="page number" w:semiHidden="1" w:unhideWhenUsed="1"/>
-    <w:lsdException w:name="endnote reference" w:semiHidden="1" w:unhideWhenUsed="1"/>
-    <w:lsdException w:name="endnote text" w:semiHidden="1" w:unhideWhenUsed="1"/>
-    <w:lsdException w:name="table of authorities" w:semiHidden="1" w:unhideWhenUsed="1"/>
-    <w:lsdException w:name="macro" w:semiHidden="1" w:unhideWhenUsed="1"/>
-    <w:lsdException w:name="toa heading" w:semiHidden="1" w:unhideWhenUsed="1"/>
-    <w:lsdException w:name="List" w:semiHidden="1" w:unhideWhenUsed="1"/>
-    <w:lsdException w:name="List Bullet" w:semiHidden="1" w:unhideWhenUsed="1"/>
-    <w:lsdException w:name="List Number" w:semiHidden="1" w:unhideWhenUsed="1"/>
-    <w:lsdException w:name="List 2" w:semiHidden="1" w:unhideWhenUsed="1"/>
-    <w:lsdException w:name="List 3" w:semiHidden="1" w:unhideWhenUsed="1"/>
-    <w:lsdException w:name="List 4" w:semiHidden="1" w:unhideWhenUsed="1"/>
-    <w:lsdException w:name="List 5" w:semiHidden="1" w:unhideWhenUsed="1"/>
-    <w:lsdException w:name="List Bullet 2" w:semiHidden="1" w:unhideWhenUsed="1"/>
-    <w:lsdException w:name="List Bullet 3" w:semiHidden="1" w:unhideWhenUsed="1"/>
-    <w:lsdException w:name="List Bullet 4" w:semiHidden="1" w:unhideWhenUsed="1"/>
-    <w:lsdException w:name="List Bullet 5" w:semiHidden="1" w:unhideWhenUsed="1"/>
-    <w:lsdException w:name="List Number 2" w:semiHidden="1" w:unhideWhenUsed="1"/>
-    <w:lsdException w:name="List Number 3" w:semiHidden="1" w:unhideWhenUsed="1"/>
-    <w:lsdException w:name="List Number 4" w:semiHidden="1" w:unhideWhenUsed="1"/>
-    <w:lsdException w:name="List Number 5" w:semiHidden="1" w:unhideWhenUsed="1"/>
-    <w:lsdException w:name="Title" w:uiPriority="10" w:qFormat="1"/>
-    <w:lsdException w:name="Closing" w:semiHidden="1" w:unhideWhenUsed="1"/>
-    <w:lsdException w:name="Signature" w:semiHidden="1" w:unhideWhenUsed="1"/>
-    <w:lsdException w:name="Default Paragraph Font" w:semiHidden="1" w:uiPriority="1" w:unhideWhenUsed="1"/>
-    <w:lsdException w:name="Body Text" w:semiHidden="1" w:unhideWhenUsed="1"/>
-    <w:lsdException w:name="Body Text Indent" w:semiHidden="1" w:unhideWhenUsed="1"/>
-    <w:lsdException w:name="List Continue" w:semiHidden="1" w:unhideWhenUsed="1"/>
-    <w:lsdException w:name="List Continue 2" w:semiHidden="1" w:unhideWhenUsed="1"/>
-    <w:lsdException w:name="List Continue 3" w:semiHidden="1" w:unhideWhenUsed="1"/>
-    <w:lsdException w:name="List Continue 4" w:semiHidden="1" w:unhideWhenUsed="1"/>
-    <w:lsdException w:name="List Continue 5" w:semiHidden="1" w:unhideWhenUsed="1"/>
-    <w:lsdException w:name="Message Header" w:semiHidden="1" w:unhideWhenUsed="1"/>
-    <w:lsdException w:name="Subtitle" w:uiPriority="11" w:qFormat="1"/>
-    <w:lsdException w:name="Salutation" w:semiHidden="1" w:unhideWhenUsed="1"/>
-    <w:lsdException w:name="Date" w:semiHidden="1" w:unhideWhenUsed="1"/>
-    <w:lsdException w:name="Body Text First Indent" w:semiHidden="1" w:unhideWhenUsed="1"/>
-    <w:lsdException w:name="Body Text First Indent 2" w:semiHidden="1" w:unhideWhenUsed="1"/>
-    <w:lsdException w:name="Note Heading" w:semiHidden="1" w:unhideWhenUsed="1"/>
-    <w:lsdException w:name="Body Text 2" w:semiHidden="1" w:unhideWhenUsed="1"/>
-    <w:lsdException w:name="Body Text 3" w:semiHidden="1" w:unhideWhenUsed="1"/>
-    <w:lsdException w:name="Body Text Indent 2" w:semiHidden="1" w:unhideWhenUsed="1"/>
-    <w:lsdException w:name="Body Text Indent 3" w:semiHidden="1" w:unhideWhenUsed="1"/>
-    <w:lsdException w:name="Block Text" w:semiHidden="1" w:unhideWhenUsed="1"/>
-    <w:lsdException w:name="Hyperlink" w:semiHidden="1" w:unhideWhenUsed="1"/>
-    <w:lsdException w:name="FollowedHyperlink" w:semiHidden="1" w:unhideWhenUsed="1"/>
-    <w:lsdException w:name="Strong" w:uiPriority="22" w:qFormat="1"/>
-    <w:lsdException w:name="Emphasis" w:uiPriority="20" w:qFormat="1"/>
-    <w:lsdException w:name="Document Map" w:semiHidden="1" w:unhideWhenUsed="1"/>
-    <w:lsdException w:name="Plain Text" w:semiHidden="1" w:unhideWhenUsed="1"/>
-    <w:lsdException w:name="E-mail Signature" w:semiHidden="1" w:unhideWhenUsed="1"/>
-    <w:lsdException w:name="HTML Top of Form" w:semiHidden="1" w:unhideWhenUsed="1"/>
-    <w:lsdException w:name="HTML Bottom of Form" w:semiHidden="1" w:unhideWhenUsed="1"/>
-    <w:lsdException w:name="Normal (Web)" w:semiHidden="1" w:unhideWhenUsed="1"/>
-    <w:lsdException w:name="HTML Acronym" w:semiHidden="1" w:unhideWhenUsed="1"/>
-    <w:lsdException w:name="HTML Address" w:semiHidden="1" w:unhideWhenUsed="1"/>
-    <w:lsdException w:name="HTML Cite" w:semiHidden="1" w:unhideWhenUsed="1"/>
-    <w:lsdException w:name="HTML Code" w:semiHidden="1" w:unhideWhenUsed="1"/>
-    <w:lsdException w:name="HTML Definition" w:semiHidden="1" w:unhideWhenUsed="1"/>
-    <w:lsdException w:name="HTML Keyboard" w:semiHidden="1" w:unhideWhenUsed="1"/>
-    <w:lsdException w:name="HTML Preformatted" w:semiHidden="1" w:unhideWhenUsed="1"/>
-    <w:lsdException w:name="HTML Sample" w:semiHidden="1" w:unhideWhenUsed="1"/>
-    <w:lsdException w:name="HTML Typewriter" w:semiHidden="1" w:unhideWhenUsed="1"/>
-    <w:lsdException w:name="HTML Variable" w:semiHidden="1" w:unhideWhenUsed="1"/>
-    <w:lsdException w:name="Normal Table" w:semiHidden="1" w:unhideWhenUsed="1"/>
-    <w:lsdException w:name="annotation subject" w:semiHidden="1" w:unhideWhenUsed="1"/>
-    <w:lsdException w:name="No List" w:semiHidden="1" w:unhideWhenUsed="1"/>
-    <w:lsdException w:name="Outline List 1" w:semiHidden="1" w:unhideWhenUsed="1"/>
-    <w:lsdException w:name="Outline List 2" w:semiHidden="1" w:unhideWhenUsed="1"/>
-    <w:lsdException w:name="Outline List 3" w:semiHidden="1" w:unhideWhenUsed="1"/>
-    <w:lsdException w:name="Table Simple 1" w:semiHidden="1" w:unhideWhenUsed="1"/>
-    <w:lsdException w:name="Table Simple 2" w:semiHidden="1" w:unhideWhenUsed="1"/>
-    <w:lsdException w:name="Table Simple 3" w:semiHidden="1" w:unhideWhenUsed="1"/>
-    <w:lsdException w:name="Table Classic 1" w:semiHidden="1" w:unhideWhenUsed="1"/>
-    <w:lsdException w:name="Table Classic 2" w:semiHidden="1" w:unhideWhenUsed="1"/>
-    <w:lsdException w:name="Table Classic 3" w:semiHidden="1" w:unhideWhenUsed="1"/>
-    <w:lsdException w:name="Table Classic 4" w:semiHidden="1" w:unhideWhenUsed="1"/>
-    <w:lsdException w:name="Table Colorful 1" w:semiHidden="1" w:unhideWhenUsed="1"/>
-    <w:lsdException w:name="Table Colorful 2" w:semiHidden="1" w:unhideWhenUsed="1"/>
-    <w:lsdException w:name="Table Colorful 3" w:semiHidden="1" w:unhideWhenUsed="1"/>
-    <w:lsdException w:name="Table Columns 1" w:semiHidden="1" w:unhideWhenUsed="1"/>
-    <w:lsdException w:name="Table Columns 2" w:semiHidden="1" w:unhideWhenUsed="1"/>
-    <w:lsdException w:name="Table Columns 3" w:semiHidden="1" w:unhideWhenUsed="1"/>
-    <w:lsdException w:name="Table Columns 4" w:semiHidden="1" w:unhideWhenUsed="1"/>
-    <w:lsdException w:name="Table Columns 5" w:semiHidden="1" w:unhideWhenUsed="1"/>
-    <w:lsdException w:name="Table Grid 1" w:semiHidden="1" w:unhideWhenUsed="1"/>
-    <w:lsdException w:name="Table Grid 2" w:semiHidden="1" w:unhideWhenUsed="1"/>
-    <w:lsdException w:name="Table Grid 3" w:semiHidden="1" w:unhideWhenUsed="1"/>
-    <w:lsdException w:name="Table Grid 4" w:semiHidden="1" w:unhideWhenUsed="1"/>
-    <w:lsdException w:name="Table Grid 5" w:semiHidden="1" w:unhideWhenUsed="1"/>
-    <w:lsdException w:name="Table Grid 6" w:semiHidden="1" w:unhideWhenUsed="1"/>
-    <w:lsdException w:name="Table Grid 7" w:semiHidden="1" w:unhideWhenUsed="1"/>
-    <w:lsdException w:name="Table Grid 8" w:semiHidden="1" w:unhideWhenUsed="1"/>
-    <w:lsdException w:name="Table List 1" w:semiHidden="1" w:unhideWhenUsed="1"/>
-    <w:lsdException w:name="Table List 2" w:semiHidden="1" w:unhideWhenUsed="1"/>
-    <w:lsdException w:name="Table List 3" w:semiHidden="1" w:unhideWhenUsed="1"/>
-    <w:lsdException w:name="Table List 4" w:semiHidden="1" w:unhideWhenUsed="1"/>
-    <w:lsdException w:name="Table List 5" w:semiHidden="1" w:unhideWhenUsed="1"/>
-    <w:lsdException w:name="Table List 6" w:semiHidden="1" w:unhideWhenUsed="1"/>
-    <w:lsdException w:name="Table List 7" w:semiHidden="1" w:unhideWhenUsed="1"/>
-    <w:lsdException w:name="Table List 8" w:semiHidden="1" w:unhideWhenUsed="1"/>
-    <w:lsdException w:name="Table 3D effects 1" w:semiHidden="1" w:unhideWhenUsed="1"/>
-    <w:lsdException w:name="Table 3D effects 2" w:semiHidden="1" w:unhideWhenUsed="1"/>
-    <w:lsdException w:name="Table 3D effects 3" w:semiHidden="1" w:unhideWhenUsed="1"/>
-    <w:lsdException w:name="Table Contemporary" w:semiHidden="1" w:unhideWhenUsed="1"/>
-    <w:lsdException w:name="Table Elegant" w:semiHidden="1" w:unhideWhenUsed="1"/>
-    <w:lsdException w:name="Table Professional" w:semiHidden="1" w:unhideWhenUsed="1"/>
-    <w:lsdException w:name="Table Subtle 1" w:semiHidden="1" w:unhideWhenUsed="1"/>
-    <w:lsdException w:name="Table Subtle 2" w:semiHidden="1" w:unhideWhenUsed="1"/>
-    <w:lsdException w:name="Table Web 1" w:semiHidden="1" w:unhideWhenUsed="1"/>
-    <w:lsdException w:name="Table Web 2" w:semiHidden="1" w:unhideWhenUsed="1"/>
-    <w:lsdException w:name="Table Web 3" w:semiHidden="1" w:unhideWhenUsed="1"/>
-    <w:lsdException w:name="Balloon Text" w:semiHidden="1" w:unhideWhenUsed="1"/>
-    <w:lsdException w:name="Table Grid" w:uiPriority="39"/>
-    <w:lsdException w:name="Table Theme" w:semiHidden="1" w:unhideWhenUsed="1"/>
-    <w:lsdException w:name="Placeholder Text" w:semiHidden="1"/>
-    <w:lsdException w:name="No Spacing" w:uiPriority="1" w:qFormat="1"/>
-    <w:lsdException w:name="Light Shading" w:uiPriority="60"/>
-    <w:lsdException w:name="Light List" w:uiPriority="61"/>
-    <w:lsdException w:name="Light Grid" w:uiPriority="62"/>
-    <w:lsdException w:name="Medium Shading 1" w:uiPriority="63"/>
-    <w:lsdException w:name="Medium Shading 2" w:uiPriority="64"/>
-    <w:lsdException w:name="Medium List 1" w:uiPriority="65"/>
-    <w:lsdException w:name="Medium List 2" w:uiPriority="66"/>
-    <w:lsdException w:name="Medium Grid 1" w:uiPriority="67"/>
-    <w:lsdException w:name="Medium Grid 2" w:uiPriority="68"/>
-    <w:lsdException w:name="Medium Grid 3" w:uiPriority="69"/>
-    <w:lsdException w:name="Dark List" w:uiPriority="70"/>
-    <w:lsdException w:name="Colorful Shading" w:uiPriority="71"/>
-    <w:lsdException w:name="Colorful List" w:uiPriority="72"/>
-    <w:lsdException w:name="Colorful Grid" w:uiPriority="73"/>
-    <w:lsdException w:name="Light Shading Accent 1" w:uiPriority="60"/>
-    <w:lsdException w:name="Light List Accent 1" w:uiPriority="61"/>
-    <w:lsdException w:name="Light Grid Accent 1" w:uiPriority="62"/>
-    <w:lsdException w:name="Medium Shading 1 Accent 1" w:uiPriority="63"/>
-    <w:lsdException w:name="Medium Shading 2 Accent 1" w:uiPriority="64"/>
-    <w:lsdException w:name="Medium List 1 Accent 1" w:uiPriority="65"/>
-    <w:lsdException w:name="Revision" w:semiHidden="1"/>
-    <w:lsdException w:name="List Paragraph" w:uiPriority="34" w:qFormat="1"/>
-    <w:lsdException w:name="Quote" w:uiPriority="29" w:qFormat="1"/>
-    <w:lsdException w:name="Intense Quote" w:uiPriority="30" w:qFormat="1"/>
-    <w:lsdException w:name="Medium List 2 Accent 1" w:uiPriority="66"/>
-    <w:lsdException w:name="Medium Grid 1 Accent 1" w:uiPriority="67"/>
-    <w:lsdException w:name="Medium Grid 2 Accent 1" w:uiPriority="68"/>
-    <w:lsdException w:name="Medium Grid 3 Accent 1" w:uiPriority="69"/>
-    <w:lsdException w:name="Dark List Accent 1" w:uiPriority="70"/>
-    <w:lsdException w:name="Colorful Shading Accent 1" w:uiPriority="71"/>
-    <w:lsdException w:name="Colorful List Accent 1" w:uiPriority="72"/>
-    <w:lsdException w:name="Colorful Grid Accent 1" w:uiPriority="73"/>
-    <w:lsdException w:name="Light Shading Accent 2" w:uiPriority="60"/>
-    <w:lsdException w:name="Light List Accent 2" w:uiPriority="61"/>
-    <w:lsdException w:name="Light Grid Accent 2" w:uiPriority="62"/>
-    <w:lsdException w:name="Medium Shading 1 Accent 2" w:uiPriority="63"/>
-    <w:lsdException w:name="Medium Shading 2 Accent 2" w:uiPriority="64"/>
-    <w:lsdException w:name="Medium List 1 Accent 2" w:uiPriority="65"/>
-    <w:lsdException w:name="Medium List 2 Accent 2" w:uiPriority="66"/>
-    <w:lsdException w:name="Medium Grid 1 Accent 2" w:uiPriority="67"/>
-    <w:lsdException w:name="Medium Grid 2 Accent 2" w:uiPriority="68"/>
-    <w:lsdException w:name="Medium Grid 3 Accent 2" w:uiPriority="69"/>
-    <w:lsdException w:name="Dark List Accent 2" w:uiPriority="70"/>
-    <w:lsdException w:name="Colorful Shading Accent 2" w:uiPriority="71"/>
-    <w:lsdException w:name="Colorful List Accent 2" w:uiPriority="72"/>
-    <w:lsdException w:name="Colorful Grid Accent 2" w:uiPriority="73"/>
-    <w:lsdException w:name="Light Shading Accent 3" w:uiPriority="60"/>
-    <w:lsdException w:name="Light List Accent 3" w:uiPriority="61"/>
-    <w:lsdException w:name="Light Grid Accent 3" w:uiPriority="62"/>
-    <w:lsdException w:name="Medium Shading 1 Accent 3" w:uiPriority="63"/>
-    <w:lsdException w:name="Medium Shading 2 Accent 3" w:uiPriority="64"/>
-    <w:lsdException w:name="Medium List 1 Accent 3" w:uiPriority="65"/>
-    <w:lsdException w:name="Medium List 2 Accent 3" w:uiPriority="66"/>
-    <w:lsdException w:name="Medium Grid 1 Accent 3" w:uiPriority="67"/>
-    <w:lsdException w:name="Medium Grid 2 Accent 3" w:uiPriority="68"/>
-    <w:lsdException w:name="Medium Grid 3 Accent 3" w:uiPriority="69"/>
-    <w:lsdException w:name="Dark List Accent 3" w:uiPriority="70"/>
-    <w:lsdException w:name="Colorful Shading Accent 3" w:uiPriority="71"/>
-    <w:lsdException w:name="Colorful List Accent 3" w:uiPriority="72"/>
-    <w:lsdException w:name="Colorful Grid Accent 3" w:uiPriority="73"/>
-    <w:lsdException w:name="Light Shading Accent 4" w:uiPriority="60"/>
-    <w:lsdException w:name="Light List Accent 4" w:uiPriority="61"/>
-    <w:lsdException w:name="Light Grid Accent 4" w:uiPriority="62"/>
-    <w:lsdException w:name="Medium Shading 1 Accent 4" w:uiPriority="63"/>
-    <w:lsdException w:name="Medium Shading 2 Accent 4" w:uiPriority="64"/>
-    <w:lsdException w:name="Medium List 1 Accent 4" w:uiPriority="65"/>
-    <w:lsdException w:name="Medium List 2 Accent 4" w:uiPriority="66"/>
-    <w:lsdException w:name="Medium Grid 1 Accent 4" w:uiPriority="67"/>
-    <w:lsdException w:name="Medium Grid 2 Accent 4" w:uiPriority="68"/>
-    <w:lsdException w:name="Medium Grid 3 Accent 4" w:uiPriority="69"/>
-    <w:lsdException w:name="Dark List Accent 4" w:uiPriority="70"/>
-    <w:lsdException w:name="Colorful Shading Accent 4" w:uiPriority="71"/>
-    <w:lsdException w:name="Colorful List Accent 4" w:uiPriority="72"/>
-    <w:lsdException w:name="Colorful Grid Accent 4" w:uiPriority="73"/>
-    <w:lsdException w:name="Light Shading Accent 5" w:uiPriority="60"/>
-    <w:lsdException w:name="Light List Accent 5" w:uiPriority="61"/>
-    <w:lsdException w:name="Light Grid Accent 5" w:uiPriority="62"/>
-    <w:lsdException w:name="Medium Shading 1 Accent 5" w:uiPriority="63"/>
-    <w:lsdException w:name="Medium Shading 2 Accent 5" w:uiPriority="64"/>
-    <w:lsdException w:name="Medium List 1 Accent 5" w:uiPriority="65"/>
-    <w:lsdException w:name="Medium List 2 Accent 5" w:uiPriority="66"/>
-    <w:lsdException w:name="Medium Grid 1 Accent 5" w:uiPriority="67"/>
-    <w:lsdException w:name="Medium Grid 2 Accent 5" w:uiPriority="68"/>
-    <w:lsdException w:name="Medium Grid 3 Accent 5" w:uiPriority="69"/>
-    <w:lsdException w:name="Dark List Accent 5" w:uiPriority="70"/>
-    <w:lsdException w:name="Colorful Shading Accent 5" w:uiPriority="71"/>
-    <w:lsdException w:name="Colorful List Accent 5" w:uiPriority="72"/>
-    <w:lsdException w:name="Colorful Grid Accent 5" w:uiPriority="73"/>
-    <w:lsdException w:name="Light Shading Accent 6" w:uiPriority="60"/>
-    <w:lsdException w:name="Light List Accent 6" w:uiPriority="61"/>
-    <w:lsdException w:name="Light Grid Accent 6" w:uiPriority="62"/>
-    <w:lsdException w:name="Medium Shading 1 Accent 6" w:uiPriority="63"/>
-    <w:lsdException w:name="Medium Shading 2 Accent 6" w:uiPriority="64"/>
-    <w:lsdException w:name="Medium List 1 Accent 6" w:uiPriority="65"/>
-    <w:lsdException w:name="Medium List 2 Accent 6" w:uiPriority="66"/>
-    <w:lsdException w:name="Medium Grid 1 Accent 6" w:uiPriority="67"/>
-    <w:lsdException w:name="Medium Grid 2 Accent 6" w:uiPriority="68"/>
-    <w:lsdException w:name="Medium Grid 3 Accent 6" w:uiPriority="69"/>
-    <w:lsdException w:name="Dark List Accent 6" w:uiPriority="70"/>
-    <w:lsdException w:name="Colorful Shading Accent 6" w:uiPriority="71"/>
-    <w:lsdException w:name="Colorful List Accent 6" w:uiPriority="72"/>
-    <w:lsdException w:name="Colorful Grid Accent 6" w:uiPriority="73"/>
-    <w:lsdException w:name="Subtle Emphasis" w:uiPriority="19" w:qFormat="1"/>
-    <w:lsdException w:name="Intense Emphasis" w:uiPriority="21" w:qFormat="1"/>
-    <w:lsdException w:name="Subtle Reference" w:uiPriority="31" w:qFormat="1"/>
-    <w:lsdException w:name="Intense Reference" w:uiPriority="32" w:qFormat="1"/>
-    <w:lsdException w:name="Book Title" w:uiPriority="33" w:qFormat="1"/>
-    <w:lsdException w:name="Bibliography" w:semiHidden="1" w:uiPriority="37" w:unhideWhenUsed="1"/>
-    <w:lsdException w:name="TOC Heading" w:semiHidden="1" w:uiPriority="39" w:unhideWhenUsed="1" w:qFormat="1"/>
-    <w:lsdException w:name="Plain Table 1" w:uiPriority="41"/>
-    <w:lsdException w:name="Plain Table 2" w:uiPriority="42"/>
-    <w:lsdException w:name="Plain Table 3" w:uiPriority="43"/>
-    <w:lsdException w:name="Plain Table 4" w:uiPriority="44"/>
-    <w:lsdException w:name="Plain Table 5" w:uiPriority="45"/>
-    <w:lsdException w:name="Grid Table Light" w:uiPriority="40"/>
-    <w:lsdException w:name="Grid Table 1 Light" w:uiPriority="46"/>
-    <w:lsdException w:name="Grid Table 2" w:uiPriority="47"/>
-    <w:lsdException w:name="Grid Table 3" w:uiPriority="48"/>
-    <w:lsdException w:name="Grid Table 4" w:uiPriority="49"/>
-    <w:lsdException w:name="Grid Table 5 Dark" w:uiPriority="50"/>
-    <w:lsdException w:name="Grid Table 6 Colorful" w:uiPriority="51"/>
-    <w:lsdException w:name="Grid Table 7 Colorful" w:uiPriority="52"/>
-    <w:lsdException w:name="Grid Table 1 Light Accent 1" w:uiPriority="46"/>
-    <w:lsdException w:name="Grid Table 2 Accent 1" w:uiPriority="47"/>
-    <w:lsdException w:name="Grid Table 3 Accent 1" w:uiPriority="48"/>
-    <w:lsdException w:name="Grid Table 4 Accent 1" w:uiPriority="49"/>
-    <w:lsdException w:name="Grid Table 5 Dark Accent 1" w:uiPriority="50"/>
-    <w:lsdException w:name="Grid Table 6 Colorful Accent 1" w:uiPriority="51"/>
-    <w:lsdException w:name="Grid Table 7 Colorful Accent 1" w:uiPriority="52"/>
-    <w:lsdException w:name="Grid Table 1 Light Accent 2" w:uiPriority="46"/>
-    <w:lsdException w:name="Grid Table 2 Accent 2" w:uiPriority="47"/>
-    <w:lsdException w:name="Grid Table 3 Accent 2" w:uiPriority="48"/>
-    <w:lsdException w:name="Grid Table 4 Accent 2" w:uiPriority="49"/>
-    <w:lsdException w:name="Grid Table 5 Dark Accent 2" w:uiPriority="50"/>
-    <w:lsdException w:name="Grid Table 6 Colorful Accent 2" w:uiPriority="51"/>
-    <w:lsdException w:name="Grid Table 7 Colorful Accent 2" w:uiPriority="52"/>
-    <w:lsdException w:name="Grid Table 1 Light Accent 3" w:uiPriority="46"/>
-    <w:lsdException w:name="Grid Table 2 Accent 3" w:uiPriority="47"/>
-    <w:lsdException w:name="Grid Table 3 Accent 3" w:uiPriority="48"/>
-    <w:lsdException w:name="Grid Table 4 Accent 3" w:uiPriority="49"/>
-    <w:lsdException w:name="Grid Table 5 Dark Accent 3" w:uiPriority="50"/>
-    <w:lsdException w:name="Grid Table 6 Colorful Accent 3" w:uiPriority="51"/>
-    <w:lsdException w:name="Grid Table 7 Colorful Accent 3" w:uiPriority="52"/>
-    <w:lsdException w:name="Grid Table 1 Light Accent 4" w:uiPriority="46"/>
-    <w:lsdException w:name="Grid Table 2 Accent 4" w:uiPriority="47"/>
-    <w:lsdException w:name="Grid Table 3 Accent 4" w:uiPriority="48"/>
-    <w:lsdException w:name="Grid Table 4 Accent 4" w:uiPriority="49"/>
-    <w:lsdException w:name="Grid Table 5 Dark Accent 4" w:uiPriority="50"/>
-    <w:lsdException w:name="Grid Table 6 Colorful Accent 4" w:uiPriority="51"/>
-    <w:lsdException w:name="Grid Table 7 Colorful Accent 4" w:uiPriority="52"/>
-    <w:lsdException w:name="Grid Table 1 Light Accent 5" w:uiPriority="46"/>
-    <w:lsdException w:name="Grid Table 2 Accent 5" w:uiPriority="47"/>
-    <w:lsdException w:name="Grid Table 3 Accent 5" w:uiPriority="48"/>
-    <w:lsdException w:name="Grid Table 4 Accent 5" w:uiPriority="49"/>
-    <w:lsdException w:name="Grid Table 5 Dark Accent 5" w:uiPriority="50"/>
-    <w:lsdException w:name="Grid Table 6 Colorful Accent 5" w:uiPriority="51"/>
-    <w:lsdException w:name="Grid Table 7 Colorful Accent 5" w:uiPriority="52"/>
-    <w:lsdException w:name="Grid Table 1 Light Accent 6" w:uiPriority="46"/>
-    <w:lsdException w:name="Grid Table 2 Accent 6" w:uiPriority="47"/>
-    <w:lsdException w:name="Grid Table 3 Accent 6" w:uiPriority="48"/>
-    <w:lsdException w:name="Grid Table 4 Accent 6" w:uiPriority="49"/>
-    <w:lsdException w:name="Grid Table 5 Dark Accent 6" w:uiPriority="50"/>
-    <w:lsdException w:name="Grid Table 6 Colorful Accent 6" w:uiPriority="51"/>
-    <w:lsdException w:name="Grid Table 7 Colorful Accent 6" w:uiPriority="52"/>
-    <w:lsdException w:name="List Table 1 Light" w:uiPriority="46"/>
-    <w:lsdException w:name="List Table 2" w:uiPriority="47"/>
-    <w:lsdException w:name="List Table 3" w:uiPriority="48"/>
-    <w:lsdException w:name="List Table 4" w:uiPriority="49"/>
-    <w:lsdException w:name="List Table 5 Dark" w:uiPriority="50"/>
-    <w:lsdException w:name="List Table 6 Colorful" w:uiPriority="51"/>
-    <w:lsdException w:name="List Table 7 Colorful" w:uiPriority="52"/>
-    <w:lsdException w:name="List Table 1 Light Accent 1" w:uiPriority="46"/>
-    <w:lsdException w:name="List Table 2 Accent 1" w:uiPriority="47"/>
-    <w:lsdException w:name="List Table 3 Accent 1" w:uiPriority="48"/>
-    <w:lsdException w:name="List Table 4 Accent 1" w:uiPriority="49"/>
-    <w:lsdException w:name="List Table 5 Dark Accent 1" w:uiPriority="50"/>
-    <w:lsdException w:name="List Table 6 Colorful Accent 1" w:uiPriority="51"/>
-    <w:lsdException w:name="List Table 7 Colorful Accent 1" w:uiPriority="52"/>
-    <w:lsdException w:name="List Table 1 Light Accent 2" w:uiPriority="46"/>
-    <w:lsdException w:name="List Table 2 Accent 2" w:uiPriority="47"/>
-    <w:lsdException w:name="List Table 3 Accent 2" w:uiPriority="48"/>
-    <w:lsdException w:name="List Table 4 Accent 2" w:uiPriority="49"/>
-    <w:lsdException w:name="List Table 5 Dark Accent 2" w:uiPriority="50"/>
-    <w:lsdException w:name="List Table 6 Colorful Accent 2" w:uiPriority="51"/>
-    <w:lsdException w:name="List Table 7 Colorful Accent 2" w:uiPriority="52"/>
-    <w:lsdException w:name="List Table 1 Light Accent 3" w:uiPriority="46"/>
-    <w:lsdException w:name="List Table 2 Accent 3" w:uiPriority="47"/>
-    <w:lsdException w:name="List Table 3 Accent 3" w:uiPriority="48"/>
-    <w:lsdException w:name="List Table 4 Accent 3" w:uiPriority="49"/>
-    <w:lsdException w:name="List Table 5 Dark Accent 3" w:uiPriority="50"/>
-    <w:lsdException w:name="List Table 6 Colorful Accent 3" w:uiPriority="51"/>
-    <w:lsdException w:name="List Table 7 Colorful Accent 3" w:uiPriority="52"/>
-    <w:lsdException w:name="List Table 1 Light Accent 4" w:uiPriority="46"/>
-    <w:lsdException w:name="List Table 2 Accent 4" w:uiPriority="47"/>
-    <w:lsdException w:name="List Table 3 Accent 4" w:uiPriority="48"/>
-    <w:lsdException w:name="List Table 4 Accent 4" w:uiPriority="49"/>
-    <w:lsdException w:name="List Table 5 Dark Accent 4" w:uiPriority="50"/>
-    <w:lsdException w:name="List Table 6 Colorful Accent 4" w:uiPriority="51"/>
-    <w:lsdException w:name="List Table 7 Colorful Accent 4" w:uiPriority="52"/>
-    <w:lsdException w:name="List Table 1 Light Accent 5" w:uiPriority="46"/>
-    <w:lsdException w:name="List Table 2 Accent 5" w:uiPriority="47"/>
-    <w:lsdException w:name="List Table 3 Accent 5" w:uiPriority="48"/>
-    <w:lsdException w:name="List Table 4 Accent 5" w:uiPriority="49"/>
-    <w:lsdException w:name="List Table 5 Dark Accent 5" w:uiPriority="50"/>
-    <w:lsdException w:name="List Table 6 Colorful Accent 5" w:uiPriority="51"/>
-    <w:lsdException w:name="List Table 7 Colorful Accent 5" w:uiPriority="52"/>
-    <w:lsdException w:name="List Table 1 Light Accent 6" w:uiPriority="46"/>
-    <w:lsdException w:name="List Table 2 Accent 6" w:uiPriority="47"/>
-    <w:lsdException w:name="List Table 3 Accent 6" w:uiPriority="48"/>
-    <w:lsdException w:name="List Table 4 Accent 6" w:uiPriority="49"/>
-    <w:lsdException w:name="List Table 5 Dark Accent 6" w:uiPriority="50"/>
-    <w:lsdException w:name="List Table 6 Colorful Accent 6" w:uiPriority="51"/>
-    <w:lsdException w:name="List Table 7 Colorful Accent 6" w:uiPriority="52"/>
+  <w:latentStyles w:defLockedState="0" w:defUIPriority="99" w:defSemiHidden="1" w:defUnhideWhenUsed="1" w:defQFormat="0" w:count="276">
+    <w:lsdException w:name="Normal" w:semiHidden="0" w:uiPriority="0" w:unhideWhenUsed="0" w:qFormat="1"/>
+    <w:lsdException w:name="heading 1" w:semiHidden="0" w:uiPriority="9" w:unhideWhenUsed="0" w:qFormat="1"/>
+    <w:lsdException w:name="heading 2" w:uiPriority="9" w:qFormat="1"/>
+    <w:lsdException w:name="heading 3" w:uiPriority="9" w:qFormat="1"/>
+    <w:lsdException w:name="heading 4" w:uiPriority="9" w:qFormat="1"/>
+    <w:lsdException w:name="heading 5" w:uiPriority="9" w:qFormat="1"/>
+    <w:lsdException w:name="heading 6" w:uiPriority="9" w:qFormat="1"/>
+    <w:lsdException w:name="heading 7" w:uiPriority="9" w:qFormat="1"/>
+    <w:lsdException w:name="heading 8" w:uiPriority="9" w:qFormat="1"/>
+    <w:lsdException w:name="heading 9" w:uiPriority="9" w:qFormat="1"/>
+    <w:lsdException w:name="toc 1" w:uiPriority="39"/>
+    <w:lsdException w:name="toc 2" w:uiPriority="39"/>
+    <w:lsdException w:name="toc 3" w:uiPriority="39"/>
+    <w:lsdException w:name="toc 4" w:uiPriority="39"/>
+    <w:lsdException w:name="toc 5" w:uiPriority="39"/>
+    <w:lsdException w:name="toc 6" w:uiPriority="39"/>
+    <w:lsdException w:name="toc 7" w:uiPriority="39"/>
+    <w:lsdException w:name="toc 8" w:uiPriority="39"/>
+    <w:lsdException w:name="toc 9" w:uiPriority="39"/>
+    <w:lsdException w:name="caption" w:uiPriority="35" w:qFormat="1"/>
+    <w:lsdException w:name="Title" w:semiHidden="0" w:uiPriority="10" w:unhideWhenUsed="0" w:qFormat="1"/>
+    <w:lsdException w:name="Default Paragraph Font" w:uiPriority="1"/>
+    <w:lsdException w:name="Subtitle" w:semiHidden="0" w:uiPriority="11" w:unhideWhenUsed="0" w:qFormat="1"/>
+    <w:lsdException w:name="Strong" w:semiHidden="0" w:uiPriority="22" w:unhideWhenUsed="0" w:qFormat="1"/>
+    <w:lsdException w:name="Emphasis" w:semiHidden="0" w:uiPriority="20" w:unhideWhenUsed="0" w:qFormat="1"/>
+    <w:lsdException w:name="Table Grid" w:semiHidden="0" w:uiPriority="39" w:unhideWhenUsed="0"/>
+    <w:lsdException w:name="Note Level 1" w:semiHidden="0" w:unhideWhenUsed="0"/>
+    <w:lsdException w:name="Note Level 2" w:semiHidden="0" w:unhideWhenUsed="0"/>
+    <w:lsdException w:name="Note Level 3" w:semiHidden="0" w:unhideWhenUsed="0"/>
+    <w:lsdException w:name="Note Level 4" w:semiHidden="0" w:unhideWhenUsed="0"/>
+    <w:lsdException w:name="Note Level 5" w:semiHidden="0" w:unhideWhenUsed="0"/>
+    <w:lsdException w:name="Note Level 6" w:semiHidden="0" w:unhideWhenUsed="0"/>
+    <w:lsdException w:name="Note Level 7" w:semiHidden="0" w:unhideWhenUsed="0"/>
+    <w:lsdException w:name="Note Level 8" w:semiHidden="0" w:unhideWhenUsed="0"/>
+    <w:lsdException w:name="Note Level 9" w:semiHidden="0" w:unhideWhenUsed="0"/>
+    <w:lsdException w:name="Placeholder Text" w:unhideWhenUsed="0"/>
+    <w:lsdException w:name="No Spacing" w:semiHidden="0" w:uiPriority="1" w:unhideWhenUsed="0" w:qFormat="1"/>
+    <w:lsdException w:name="Light Shading" w:semiHidden="0" w:uiPriority="60" w:unhideWhenUsed="0"/>
+    <w:lsdException w:name="Light List" w:semiHidden="0" w:uiPriority="61" w:unhideWhenUsed="0"/>
+    <w:lsdException w:name="Light Grid" w:semiHidden="0" w:uiPriority="62" w:unhideWhenUsed="0"/>
+    <w:lsdException w:name="Medium Shading 1" w:semiHidden="0" w:uiPriority="63" w:unhideWhenUsed="0"/>
+    <w:lsdException w:name="Medium Shading 2" w:semiHidden="0" w:uiPriority="64" w:unhideWhenUsed="0"/>
+    <w:lsdException w:name="Medium List 1" w:semiHidden="0" w:uiPriority="65" w:unhideWhenUsed="0"/>
+    <w:lsdException w:name="Medium List 2" w:semiHidden="0" w:uiPriority="66" w:unhideWhenUsed="0"/>
+    <w:lsdException w:name="Medium Grid 1" w:semiHidden="0" w:uiPriority="67" w:unhideWhenUsed="0"/>
+    <w:lsdException w:name="Medium Grid 2" w:semiHidden="0" w:uiPriority="68" w:unhideWhenUsed="0"/>
+    <w:lsdException w:name="Medium Grid 3" w:semiHidden="0" w:uiPriority="69" w:unhideWhenUsed="0"/>
+    <w:lsdException w:name="Dark List" w:semiHidden="0" w:uiPriority="70" w:unhideWhenUsed="0"/>
+    <w:lsdException w:name="Colorful Shading" w:semiHidden="0" w:uiPriority="71" w:unhideWhenUsed="0"/>
+    <w:lsdException w:name="Colorful List" w:semiHidden="0" w:uiPriority="72" w:unhideWhenUsed="0"/>
+    <w:lsdException w:name="Colorful Grid" w:semiHidden="0" w:uiPriority="73" w:unhideWhenUsed="0"/>
+    <w:lsdException w:name="Light Shading Accent 1" w:semiHidden="0" w:uiPriority="60" w:unhideWhenUsed="0"/>
+    <w:lsdException w:name="Light List Accent 1" w:semiHidden="0" w:uiPriority="61" w:unhideWhenUsed="0"/>
+    <w:lsdException w:name="Light Grid Accent 1" w:semiHidden="0" w:uiPriority="62" w:unhideWhenUsed="0"/>
+    <w:lsdException w:name="Medium Shading 1 Accent 1" w:semiHidden="0" w:uiPriority="63" w:unhideWhenUsed="0"/>
+    <w:lsdException w:name="Medium Shading 2 Accent 1" w:semiHidden="0" w:uiPriority="64" w:unhideWhenUsed="0"/>
+    <w:lsdException w:name="Medium List 1 Accent 1" w:semiHidden="0" w:uiPriority="65" w:unhideWhenUsed="0"/>
+    <w:lsdException w:name="Revision" w:unhideWhenUsed="0"/>
+    <w:lsdException w:name="List Paragraph" w:semiHidden="0" w:uiPriority="34" w:unhideWhenUsed="0" w:qFormat="1"/>
+    <w:lsdException w:name="Quote" w:semiHidden="0" w:uiPriority="29" w:unhideWhenUsed="0" w:qFormat="1"/>
+    <w:lsdException w:name="Intense Quote" w:semiHidden="0" w:uiPriority="30" w:unhideWhenUsed="0" w:qFormat="1"/>
+    <w:lsdException w:name="Medium List 2 Accent 1" w:semiHidden="0" w:uiPriority="66" w:unhideWhenUsed="0"/>
+    <w:lsdException w:name="Medium Grid 1 Accent 1" w:semiHidden="0" w:uiPriority="67" w:unhideWhenUsed="0"/>
+    <w:lsdException w:name="Medium Grid 2 Accent 1" w:semiHidden="0" w:uiPriority="68" w:unhideWhenUsed="0"/>
+    <w:lsdException w:name="Medium Grid 3 Accent 1" w:semiHidden="0" w:uiPriority="69" w:unhideWhenUsed="0"/>
+    <w:lsdException w:name="Dark List Accent 1" w:semiHidden="0" w:uiPriority="70" w:unhideWhenUsed="0"/>
+    <w:lsdException w:name="Colorful Shading Accent 1" w:semiHidden="0" w:uiPriority="71" w:unhideWhenUsed="0"/>
+    <w:lsdException w:name="Colorful List Accent 1" w:semiHidden="0" w:uiPriority="72" w:unhideWhenUsed="0"/>
+    <w:lsdException w:name="Colorful Grid Accent 1" w:semiHidden="0" w:uiPriority="73" w:unhideWhenUsed="0"/>
+    <w:lsdException w:name="Light Shading Accent 2" w:semiHidden="0" w:uiPriority="60" w:unhideWhenUsed="0"/>
+    <w:lsdException w:name="Light List Accent 2" w:semiHidden="0" w:uiPriority="61" w:unhideWhenUsed="0"/>
+    <w:lsdException w:name="Light Grid Accent 2" w:semiHidden="0" w:uiPriority="62" w:unhideWhenUsed="0"/>
+    <w:lsdException w:name="Medium Shading 1 Accent 2" w:semiHidden="0" w:uiPriority="63" w:unhideWhenUsed="0"/>
+    <w:lsdException w:name="Medium Shading 2 Accent 2" w:semiHidden="0" w:uiPriority="64" w:unhideWhenUsed="0"/>
+    <w:lsdException w:name="Medium List 1 Accent 2" w:semiHidden="0" w:uiPriority="65" w:unhideWhenUsed="0"/>
+    <w:lsdException w:name="Medium List 2 Accent 2" w:semiHidden="0" w:uiPriority="66" w:unhideWhenUsed="0"/>
+    <w:lsdException w:name="Medium Grid 1 Accent 2" w:semiHidden="0" w:uiPriority="67" w:unhideWhenUsed="0"/>
+    <w:lsdException w:name="Medium Grid 2 Accent 2" w:semiHidden="0" w:uiPriority="68" w:unhideWhenUsed="0"/>
+    <w:lsdException w:name="Medium Grid 3 Accent 2" w:semiHidden="0" w:uiPriority="69" w:unhideWhenUsed="0"/>
+    <w:lsdException w:name="Dark List Accent 2" w:semiHidden="0" w:uiPriority="70" w:unhideWhenUsed="0"/>
+    <w:lsdException w:name="Colorful Shading Accent 2" w:semiHidden="0" w:uiPriority="71" w:unhideWhenUsed="0"/>
+    <w:lsdException w:name="Colorful List Accent 2" w:semiHidden="0" w:uiPriority="72" w:unhideWhenUsed="0"/>
+    <w:lsdException w:name="Colorful Grid Accent 2" w:semiHidden="0" w:uiPriority="73" w:unhideWhenUsed="0"/>
+    <w:lsdException w:name="Light Shading Accent 3" w:semiHidden="0" w:uiPriority="60" w:unhideWhenUsed="0"/>
+    <w:lsdException w:name="Light List Accent 3" w:semiHidden="0" w:uiPriority="61" w:unhideWhenUsed="0"/>
+    <w:lsdException w:name="Light Grid Accent 3" w:semiHidden="0" w:uiPriority="62" w:unhideWhenUsed="0"/>
+    <w:lsdException w:name="Medium Shading 1 Accent 3" w:semiHidden="0" w:uiPriority="63" w:unhideWhenUsed="0"/>
+    <w:lsdException w:name="Medium Shading 2 Accent 3" w:semiHidden="0" w:uiPriority="64" w:unhideWhenUsed="0"/>
+    <w:lsdException w:name="Medium List 1 Accent 3" w:semiHidden="0" w:uiPriority="65" w:unhideWhenUsed="0"/>
+    <w:lsdException w:name="Medium List 2 Accent 3" w:semiHidden="0" w:uiPriority="66" w:unhideWhenUsed="0"/>
+    <w:lsdException w:name="Medium Grid 1 Accent 3" w:semiHidden="0" w:uiPriority="67" w:unhideWhenUsed="0"/>
+    <w:lsdException w:name="Medium Grid 2 Accent 3" w:semiHidden="0" w:uiPriority="68" w:unhideWhenUsed="0"/>
+    <w:lsdException w:name="Medium Grid 3 Accent 3" w:semiHidden="0" w:uiPriority="69" w:unhideWhenUsed="0"/>
+    <w:lsdException w:name="Dark List Accent 3" w:semiHidden="0" w:uiPriority="70" w:unhideWhenUsed="0"/>
+    <w:lsdException w:name="Colorful Shading Accent 3" w:semiHidden="0" w:uiPriority="71" w:unhideWhenUsed="0"/>
+    <w:lsdException w:name="Colorful List Accent 3" w:semiHidden="0" w:uiPriority="72" w:unhideWhenUsed="0"/>
+    <w:lsdException w:name="Colorful Grid Accent 3" w:semiHidden="0" w:uiPriority="73" w:unhideWhenUsed="0"/>
+    <w:lsdException w:name="Light Shading Accent 4" w:semiHidden="0" w:uiPriority="60" w:unhideWhenUsed="0"/>
+    <w:lsdException w:name="Light List Accent 4" w:semiHidden="0" w:uiPriority="61" w:unhideWhenUsed="0"/>
+    <w:lsdException w:name="Light Grid Accent 4" w:semiHidden="0" w:uiPriority="62" w:unhideWhenUsed="0"/>
+    <w:lsdException w:name="Medium Shading 1 Accent 4" w:semiHidden="0" w:uiPriority="63" w:unhideWhenUsed="0"/>
+    <w:lsdException w:name="Medium Shading 2 Accent 4" w:semiHidden="0" w:uiPriority="64" w:unhideWhenUsed="0"/>
+    <w:lsdException w:name="Medium List 1 Accent 4" w:semiHidden="0" w:uiPriority="65" w:unhideWhenUsed="0"/>
+    <w:lsdException w:name="Medium List 2 Accent 4" w:semiHidden="0" w:uiPriority="66" w:unhideWhenUsed="0"/>
+    <w:lsdException w:name="Medium Grid 1 Accent 4" w:semiHidden="0" w:uiPriority="67" w:unhideWhenUsed="0"/>
+    <w:lsdException w:name="Medium Grid 2 Accent 4" w:semiHidden="0" w:uiPriority="68" w:unhideWhenUsed="0"/>
+    <w:lsdException w:name="Medium Grid 3 Accent 4" w:semiHidden="0" w:uiPriority="69" w:unhideWhenUsed="0"/>
+    <w:lsdException w:name="Dark List Accent 4" w:semiHidden="0" w:uiPriority="70" w:unhideWhenUsed="0"/>
+    <w:lsdException w:name="Colorful Shading Accent 4" w:semiHidden="0" w:uiPriority="71" w:unhideWhenUsed="0"/>
+    <w:lsdException w:name="Colorful List Accent 4" w:semiHidden="0" w:uiPriority="72" w:unhideWhenUsed="0"/>
+    <w:lsdException w:name="Colorful Grid Accent 4" w:semiHidden="0" w:uiPriority="73" w:unhideWhenUsed="0"/>
+    <w:lsdException w:name="Light Shading Accent 5" w:semiHidden="0" w:uiPriority="60" w:unhideWhenUsed="0"/>
+    <w:lsdException w:name="Light List Accent 5" w:semiHidden="0" w:uiPriority="61" w:unhideWhenUsed="0"/>
+    <w:lsdException w:name="Light Grid Accent 5" w:semiHidden="0" w:uiPriority="62" w:unhideWhenUsed="0"/>
+    <w:lsdException w:name="Medium Shading 1 Accent 5" w:semiHidden="0" w:uiPriority="63" w:unhideWhenUsed="0"/>
+    <w:lsdException w:name="Medium Shading 2 Accent 5" w:semiHidden="0" w:uiPriority="64" w:unhideWhenUsed="0"/>
+    <w:lsdException w:name="Medium List 1 Accent 5" w:semiHidden="0" w:uiPriority="65" w:unhideWhenUsed="0"/>
+    <w:lsdException w:name="Medium List 2 Accent 5" w:semiHidden="0" w:uiPriority="66" w:unhideWhenUsed="0"/>
+    <w:lsdException w:name="Medium Grid 1 Accent 5" w:semiHidden="0" w:uiPriority="67" w:unhideWhenUsed="0"/>
+    <w:lsdException w:name="Medium Grid 2 Accent 5" w:semiHidden="0" w:uiPriority="68" w:unhideWhenUsed="0"/>
+    <w:lsdException w:name="Medium Grid 3 Accent 5" w:semiHidden="0" w:uiPriority="69" w:unhideWhenUsed="0"/>
+    <w:lsdException w:name="Dark List Accent 5" w:semiHidden="0" w:uiPriority="70" w:unhideWhenUsed="0"/>
+    <w:lsdException w:name="Colorful Shading Accent 5" w:semiHidden="0" w:uiPriority="71" w:unhideWhenUsed="0"/>
+    <w:lsdException w:name="Colorful List Accent 5" w:semiHidden="0" w:uiPriority="72" w:unhideWhenUsed="0"/>
+    <w:lsdException w:name="Colorful Grid Accent 5" w:semiHidden="0" w:uiPriority="73" w:unhideWhenUsed="0"/>
+    <w:lsdException w:name="Light Shading Accent 6" w:semiHidden="0" w:uiPriority="60" w:unhideWhenUsed="0"/>
+    <w:lsdException w:name="Light List Accent 6" w:semiHidden="0" w:uiPriority="61" w:unhideWhenUsed="0"/>
+    <w:lsdException w:name="Light Grid Accent 6" w:semiHidden="0" w:uiPriority="62" w:unhideWhenUsed="0"/>
+    <w:lsdException w:name="Medium Shading 1 Accent 6" w:semiHidden="0" w:uiPriority="63" w:unhideWhenUsed="0"/>
+    <w:lsdException w:name="Medium Shading 2 Accent 6" w:semiHidden="0" w:uiPriority="64" w:unhideWhenUsed="0"/>
+    <w:lsdException w:name="Medium List 1 Accent 6" w:semiHidden="0" w:uiPriority="65" w:unhideWhenUsed="0"/>
+    <w:lsdException w:name="Medium List 2 Accent 6" w:semiHidden="0" w:uiPriority="66" w:unhideWhenUsed="0"/>
+    <w:lsdException w:name="Medium Grid 1 Accent 6" w:semiHidden="0" w:uiPriority="67" w:unhideWhenUsed="0"/>
+    <w:lsdException w:name="Medium Grid 2 Accent 6" w:semiHidden="0" w:uiPriority="68" w:unhideWhenUsed="0"/>
+    <w:lsdException w:name="Medium Grid 3 Accent 6" w:semiHidden="0" w:uiPriority="69" w:unhideWhenUsed="0"/>
+    <w:lsdException w:name="Dark List Accent 6" w:semiHidden="0" w:uiPriority="70" w:unhideWhenUsed="0"/>
+    <w:lsdException w:name="Colorful Shading Accent 6" w:semiHidden="0" w:uiPriority="71" w:unhideWhenUsed="0"/>
+    <w:lsdException w:name="Colorful List Accent 6" w:semiHidden="0" w:uiPriority="72" w:unhideWhenUsed="0"/>
+    <w:lsdException w:name="Colorful Grid Accent 6" w:semiHidden="0" w:uiPriority="73" w:unhideWhenUsed="0"/>
+    <w:lsdException w:name="Subtle Emphasis" w:semiHidden="0" w:uiPriority="19" w:unhideWhenUsed="0" w:qFormat="1"/>
+    <w:lsdException w:name="Intense Emphasis" w:semiHidden="0" w:uiPriority="21" w:unhideWhenUsed="0" w:qFormat="1"/>
+    <w:lsdException w:name="Subtle Reference" w:semiHidden="0" w:uiPriority="31" w:unhideWhenUsed="0" w:qFormat="1"/>
+    <w:lsdException w:name="Intense Reference" w:semiHidden="0" w:uiPriority="32" w:unhideWhenUsed="0" w:qFormat="1"/>
+    <w:lsdException w:name="Book Title" w:semiHidden="0" w:uiPriority="33" w:unhideWhenUsed="0" w:qFormat="1"/>
+    <w:lsdException w:name="Bibliography" w:uiPriority="37"/>
+    <w:lsdException w:name="TOC Heading" w:uiPriority="39" w:qFormat="1"/>
   </w:latentStyles>
   <w:style w:type="paragraph" w:default="1" w:styleId="Normal">
     <w:name w:val="Normal"/>
@@ -5238,6 +3223,13 @@
     <w:tblPr>
       <w:tblStyleRowBandSize w:val="1"/>
       <w:tblStyleColBandSize w:val="1"/>
+      <w:tblInd w:w="0" w:type="dxa"/>
+      <w:tblCellMar>
+        <w:top w:w="0" w:type="dxa"/>
+        <w:left w:w="108" w:type="dxa"/>
+        <w:bottom w:w="0" w:type="dxa"/>
+        <w:right w:w="108" w:type="dxa"/>
+      </w:tblCellMar>
     </w:tblPr>
   </w:style>
   <w:style w:type="table" w:customStyle="1" w:styleId="a0">
@@ -5245,6 +3237,7 @@
     <w:tblPr>
       <w:tblStyleRowBandSize w:val="1"/>
       <w:tblStyleColBandSize w:val="1"/>
+      <w:tblInd w:w="0" w:type="dxa"/>
       <w:tblCellMar>
         <w:top w:w="55" w:type="dxa"/>
         <w:left w:w="55" w:type="dxa"/>
@@ -5258,6 +3251,13 @@
     <w:tblPr>
       <w:tblStyleRowBandSize w:val="1"/>
       <w:tblStyleColBandSize w:val="1"/>
+      <w:tblInd w:w="0" w:type="dxa"/>
+      <w:tblCellMar>
+        <w:top w:w="0" w:type="dxa"/>
+        <w:left w:w="108" w:type="dxa"/>
+        <w:bottom w:w="0" w:type="dxa"/>
+        <w:right w:w="108" w:type="dxa"/>
+      </w:tblCellMar>
     </w:tblPr>
   </w:style>
   <w:style w:type="table" w:customStyle="1" w:styleId="a2">
@@ -5265,6 +3265,13 @@
     <w:tblPr>
       <w:tblStyleRowBandSize w:val="1"/>
       <w:tblStyleColBandSize w:val="1"/>
+      <w:tblInd w:w="0" w:type="dxa"/>
+      <w:tblCellMar>
+        <w:top w:w="0" w:type="dxa"/>
+        <w:left w:w="108" w:type="dxa"/>
+        <w:bottom w:w="0" w:type="dxa"/>
+        <w:right w:w="108" w:type="dxa"/>
+      </w:tblCellMar>
     </w:tblPr>
   </w:style>
   <w:style w:type="table" w:customStyle="1" w:styleId="a3">
@@ -5272,8 +3279,11 @@
     <w:tblPr>
       <w:tblStyleRowBandSize w:val="1"/>
       <w:tblStyleColBandSize w:val="1"/>
+      <w:tblInd w:w="0" w:type="dxa"/>
       <w:tblCellMar>
+        <w:top w:w="0" w:type="dxa"/>
         <w:left w:w="0" w:type="dxa"/>
+        <w:bottom w:w="0" w:type="dxa"/>
         <w:right w:w="0" w:type="dxa"/>
       </w:tblCellMar>
     </w:tblPr>
@@ -5283,7 +3293,501 @@
     <w:tblPr>
       <w:tblStyleRowBandSize w:val="1"/>
       <w:tblStyleColBandSize w:val="1"/>
+      <w:tblInd w:w="0" w:type="dxa"/>
+      <w:tblCellMar>
+        <w:top w:w="0" w:type="dxa"/>
+        <w:left w:w="108" w:type="dxa"/>
+        <w:bottom w:w="0" w:type="dxa"/>
+        <w:right w:w="108" w:type="dxa"/>
+      </w:tblCellMar>
     </w:tblPr>
+  </w:style>
+  <w:style w:type="paragraph" w:styleId="Header">
+    <w:name w:val="header"/>
+    <w:basedOn w:val="Normal"/>
+    <w:link w:val="HeaderChar"/>
+    <w:uiPriority w:val="99"/>
+    <w:unhideWhenUsed/>
+    <w:rsid w:val="00744446"/>
+    <w:pPr>
+      <w:tabs>
+        <w:tab w:val="center" w:pos="4320"/>
+        <w:tab w:val="right" w:pos="8640"/>
+      </w:tabs>
+    </w:pPr>
+  </w:style>
+  <w:style w:type="character" w:customStyle="1" w:styleId="HeaderChar">
+    <w:name w:val="Header Char"/>
+    <w:basedOn w:val="DefaultParagraphFont"/>
+    <w:link w:val="Header"/>
+    <w:uiPriority w:val="99"/>
+    <w:rsid w:val="00744446"/>
+  </w:style>
+  <w:style w:type="paragraph" w:styleId="Footer">
+    <w:name w:val="footer"/>
+    <w:basedOn w:val="Normal"/>
+    <w:link w:val="FooterChar"/>
+    <w:uiPriority w:val="99"/>
+    <w:unhideWhenUsed/>
+    <w:rsid w:val="00744446"/>
+    <w:pPr>
+      <w:tabs>
+        <w:tab w:val="center" w:pos="4320"/>
+        <w:tab w:val="right" w:pos="8640"/>
+      </w:tabs>
+    </w:pPr>
+  </w:style>
+  <w:style w:type="character" w:customStyle="1" w:styleId="FooterChar">
+    <w:name w:val="Footer Char"/>
+    <w:basedOn w:val="DefaultParagraphFont"/>
+    <w:link w:val="Footer"/>
+    <w:uiPriority w:val="99"/>
+    <w:rsid w:val="00744446"/>
+  </w:style>
+</w:styles>
+</file>
+
+<file path=word/stylesWithEffects.xml><?xml version="1.0" encoding="utf-8"?>
+<w:styles xmlns:wpc="http://schemas.microsoft.com/office/word/2010/wordprocessingCanvas" xmlns:mo="http://schemas.microsoft.com/office/mac/office/2008/main" xmlns:mc="http://schemas.openxmlformats.org/markup-compatibility/2006" xmlns:mv="urn:schemas-microsoft-com:mac:vml" xmlns:o="urn:schemas-microsoft-com:office:office" xmlns:r="http://schemas.openxmlformats.org/officeDocument/2006/relationships" xmlns:m="http://schemas.openxmlformats.org/officeDocument/2006/math" xmlns:v="urn:schemas-microsoft-com:vml" xmlns:wp14="http://schemas.microsoft.com/office/word/2010/wordprocessingDrawing" xmlns:wp="http://schemas.openxmlformats.org/drawingml/2006/wordprocessingDrawing" xmlns:w10="urn:schemas-microsoft-com:office:word" xmlns:w="http://schemas.openxmlformats.org/wordprocessingml/2006/main" xmlns:w14="http://schemas.microsoft.com/office/word/2010/wordml" xmlns:wpg="http://schemas.microsoft.com/office/word/2010/wordprocessingGroup" xmlns:wpi="http://schemas.microsoft.com/office/word/2010/wordprocessingInk" xmlns:wne="http://schemas.microsoft.com/office/word/2006/wordml" xmlns:wps="http://schemas.microsoft.com/office/word/2010/wordprocessingShape" mc:Ignorable="w14 wp14">
+  <w:docDefaults>
+    <w:rPrDefault>
+      <w:rPr>
+        <w:rFonts w:ascii="Times New Roman" w:eastAsia="Times New Roman" w:hAnsi="Times New Roman" w:cs="Times New Roman"/>
+        <w:color w:val="000000"/>
+        <w:lang w:val="en-US" w:eastAsia="en-US" w:bidi="ar-SA"/>
+      </w:rPr>
+    </w:rPrDefault>
+    <w:pPrDefault/>
+  </w:docDefaults>
+  <w:latentStyles w:defLockedState="0" w:defUIPriority="99" w:defSemiHidden="1" w:defUnhideWhenUsed="1" w:defQFormat="0" w:count="276">
+    <w:lsdException w:name="Normal" w:semiHidden="0" w:uiPriority="0" w:unhideWhenUsed="0" w:qFormat="1"/>
+    <w:lsdException w:name="heading 1" w:semiHidden="0" w:uiPriority="9" w:unhideWhenUsed="0" w:qFormat="1"/>
+    <w:lsdException w:name="heading 2" w:uiPriority="9" w:qFormat="1"/>
+    <w:lsdException w:name="heading 3" w:uiPriority="9" w:qFormat="1"/>
+    <w:lsdException w:name="heading 4" w:uiPriority="9" w:qFormat="1"/>
+    <w:lsdException w:name="heading 5" w:uiPriority="9" w:qFormat="1"/>
+    <w:lsdException w:name="heading 6" w:uiPriority="9" w:qFormat="1"/>
+    <w:lsdException w:name="heading 7" w:uiPriority="9" w:qFormat="1"/>
+    <w:lsdException w:name="heading 8" w:uiPriority="9" w:qFormat="1"/>
+    <w:lsdException w:name="heading 9" w:uiPriority="9" w:qFormat="1"/>
+    <w:lsdException w:name="toc 1" w:uiPriority="39"/>
+    <w:lsdException w:name="toc 2" w:uiPriority="39"/>
+    <w:lsdException w:name="toc 3" w:uiPriority="39"/>
+    <w:lsdException w:name="toc 4" w:uiPriority="39"/>
+    <w:lsdException w:name="toc 5" w:uiPriority="39"/>
+    <w:lsdException w:name="toc 6" w:uiPriority="39"/>
+    <w:lsdException w:name="toc 7" w:uiPriority="39"/>
+    <w:lsdException w:name="toc 8" w:uiPriority="39"/>
+    <w:lsdException w:name="toc 9" w:uiPriority="39"/>
+    <w:lsdException w:name="caption" w:uiPriority="35" w:qFormat="1"/>
+    <w:lsdException w:name="Title" w:semiHidden="0" w:uiPriority="10" w:unhideWhenUsed="0" w:qFormat="1"/>
+    <w:lsdException w:name="Default Paragraph Font" w:uiPriority="1"/>
+    <w:lsdException w:name="Subtitle" w:semiHidden="0" w:uiPriority="11" w:unhideWhenUsed="0" w:qFormat="1"/>
+    <w:lsdException w:name="Strong" w:semiHidden="0" w:uiPriority="22" w:unhideWhenUsed="0" w:qFormat="1"/>
+    <w:lsdException w:name="Emphasis" w:semiHidden="0" w:uiPriority="20" w:unhideWhenUsed="0" w:qFormat="1"/>
+    <w:lsdException w:name="Table Grid" w:semiHidden="0" w:uiPriority="39" w:unhideWhenUsed="0"/>
+    <w:lsdException w:name="Note Level 1" w:semiHidden="0" w:unhideWhenUsed="0"/>
+    <w:lsdException w:name="Note Level 2" w:semiHidden="0" w:unhideWhenUsed="0"/>
+    <w:lsdException w:name="Note Level 3" w:semiHidden="0" w:unhideWhenUsed="0"/>
+    <w:lsdException w:name="Note Level 4" w:semiHidden="0" w:unhideWhenUsed="0"/>
+    <w:lsdException w:name="Note Level 5" w:semiHidden="0" w:unhideWhenUsed="0"/>
+    <w:lsdException w:name="Note Level 6" w:semiHidden="0" w:unhideWhenUsed="0"/>
+    <w:lsdException w:name="Note Level 7" w:semiHidden="0" w:unhideWhenUsed="0"/>
+    <w:lsdException w:name="Note Level 8" w:semiHidden="0" w:unhideWhenUsed="0"/>
+    <w:lsdException w:name="Note Level 9" w:semiHidden="0" w:unhideWhenUsed="0"/>
+    <w:lsdException w:name="Placeholder Text" w:unhideWhenUsed="0"/>
+    <w:lsdException w:name="No Spacing" w:semiHidden="0" w:uiPriority="1" w:unhideWhenUsed="0" w:qFormat="1"/>
+    <w:lsdException w:name="Light Shading" w:semiHidden="0" w:uiPriority="60" w:unhideWhenUsed="0"/>
+    <w:lsdException w:name="Light List" w:semiHidden="0" w:uiPriority="61" w:unhideWhenUsed="0"/>
+    <w:lsdException w:name="Light Grid" w:semiHidden="0" w:uiPriority="62" w:unhideWhenUsed="0"/>
+    <w:lsdException w:name="Medium Shading 1" w:semiHidden="0" w:uiPriority="63" w:unhideWhenUsed="0"/>
+    <w:lsdException w:name="Medium Shading 2" w:semiHidden="0" w:uiPriority="64" w:unhideWhenUsed="0"/>
+    <w:lsdException w:name="Medium List 1" w:semiHidden="0" w:uiPriority="65" w:unhideWhenUsed="0"/>
+    <w:lsdException w:name="Medium List 2" w:semiHidden="0" w:uiPriority="66" w:unhideWhenUsed="0"/>
+    <w:lsdException w:name="Medium Grid 1" w:semiHidden="0" w:uiPriority="67" w:unhideWhenUsed="0"/>
+    <w:lsdException w:name="Medium Grid 2" w:semiHidden="0" w:uiPriority="68" w:unhideWhenUsed="0"/>
+    <w:lsdException w:name="Medium Grid 3" w:semiHidden="0" w:uiPriority="69" w:unhideWhenUsed="0"/>
+    <w:lsdException w:name="Dark List" w:semiHidden="0" w:uiPriority="70" w:unhideWhenUsed="0"/>
+    <w:lsdException w:name="Colorful Shading" w:semiHidden="0" w:uiPriority="71" w:unhideWhenUsed="0"/>
+    <w:lsdException w:name="Colorful List" w:semiHidden="0" w:uiPriority="72" w:unhideWhenUsed="0"/>
+    <w:lsdException w:name="Colorful Grid" w:semiHidden="0" w:uiPriority="73" w:unhideWhenUsed="0"/>
+    <w:lsdException w:name="Light Shading Accent 1" w:semiHidden="0" w:uiPriority="60" w:unhideWhenUsed="0"/>
+    <w:lsdException w:name="Light List Accent 1" w:semiHidden="0" w:uiPriority="61" w:unhideWhenUsed="0"/>
+    <w:lsdException w:name="Light Grid Accent 1" w:semiHidden="0" w:uiPriority="62" w:unhideWhenUsed="0"/>
+    <w:lsdException w:name="Medium Shading 1 Accent 1" w:semiHidden="0" w:uiPriority="63" w:unhideWhenUsed="0"/>
+    <w:lsdException w:name="Medium Shading 2 Accent 1" w:semiHidden="0" w:uiPriority="64" w:unhideWhenUsed="0"/>
+    <w:lsdException w:name="Medium List 1 Accent 1" w:semiHidden="0" w:uiPriority="65" w:unhideWhenUsed="0"/>
+    <w:lsdException w:name="Revision" w:unhideWhenUsed="0"/>
+    <w:lsdException w:name="List Paragraph" w:semiHidden="0" w:uiPriority="34" w:unhideWhenUsed="0" w:qFormat="1"/>
+    <w:lsdException w:name="Quote" w:semiHidden="0" w:uiPriority="29" w:unhideWhenUsed="0" w:qFormat="1"/>
+    <w:lsdException w:name="Intense Quote" w:semiHidden="0" w:uiPriority="30" w:unhideWhenUsed="0" w:qFormat="1"/>
+    <w:lsdException w:name="Medium List 2 Accent 1" w:semiHidden="0" w:uiPriority="66" w:unhideWhenUsed="0"/>
+    <w:lsdException w:name="Medium Grid 1 Accent 1" w:semiHidden="0" w:uiPriority="67" w:unhideWhenUsed="0"/>
+    <w:lsdException w:name="Medium Grid 2 Accent 1" w:semiHidden="0" w:uiPriority="68" w:unhideWhenUsed="0"/>
+    <w:lsdException w:name="Medium Grid 3 Accent 1" w:semiHidden="0" w:uiPriority="69" w:unhideWhenUsed="0"/>
+    <w:lsdException w:name="Dark List Accent 1" w:semiHidden="0" w:uiPriority="70" w:unhideWhenUsed="0"/>
+    <w:lsdException w:name="Colorful Shading Accent 1" w:semiHidden="0" w:uiPriority="71" w:unhideWhenUsed="0"/>
+    <w:lsdException w:name="Colorful List Accent 1" w:semiHidden="0" w:uiPriority="72" w:unhideWhenUsed="0"/>
+    <w:lsdException w:name="Colorful Grid Accent 1" w:semiHidden="0" w:uiPriority="73" w:unhideWhenUsed="0"/>
+    <w:lsdException w:name="Light Shading Accent 2" w:semiHidden="0" w:uiPriority="60" w:unhideWhenUsed="0"/>
+    <w:lsdException w:name="Light List Accent 2" w:semiHidden="0" w:uiPriority="61" w:unhideWhenUsed="0"/>
+    <w:lsdException w:name="Light Grid Accent 2" w:semiHidden="0" w:uiPriority="62" w:unhideWhenUsed="0"/>
+    <w:lsdException w:name="Medium Shading 1 Accent 2" w:semiHidden="0" w:uiPriority="63" w:unhideWhenUsed="0"/>
+    <w:lsdException w:name="Medium Shading 2 Accent 2" w:semiHidden="0" w:uiPriority="64" w:unhideWhenUsed="0"/>
+    <w:lsdException w:name="Medium List 1 Accent 2" w:semiHidden="0" w:uiPriority="65" w:unhideWhenUsed="0"/>
+    <w:lsdException w:name="Medium List 2 Accent 2" w:semiHidden="0" w:uiPriority="66" w:unhideWhenUsed="0"/>
+    <w:lsdException w:name="Medium Grid 1 Accent 2" w:semiHidden="0" w:uiPriority="67" w:unhideWhenUsed="0"/>
+    <w:lsdException w:name="Medium Grid 2 Accent 2" w:semiHidden="0" w:uiPriority="68" w:unhideWhenUsed="0"/>
+    <w:lsdException w:name="Medium Grid 3 Accent 2" w:semiHidden="0" w:uiPriority="69" w:unhideWhenUsed="0"/>
+    <w:lsdException w:name="Dark List Accent 2" w:semiHidden="0" w:uiPriority="70" w:unhideWhenUsed="0"/>
+    <w:lsdException w:name="Colorful Shading Accent 2" w:semiHidden="0" w:uiPriority="71" w:unhideWhenUsed="0"/>
+    <w:lsdException w:name="Colorful List Accent 2" w:semiHidden="0" w:uiPriority="72" w:unhideWhenUsed="0"/>
+    <w:lsdException w:name="Colorful Grid Accent 2" w:semiHidden="0" w:uiPriority="73" w:unhideWhenUsed="0"/>
+    <w:lsdException w:name="Light Shading Accent 3" w:semiHidden="0" w:uiPriority="60" w:unhideWhenUsed="0"/>
+    <w:lsdException w:name="Light List Accent 3" w:semiHidden="0" w:uiPriority="61" w:unhideWhenUsed="0"/>
+    <w:lsdException w:name="Light Grid Accent 3" w:semiHidden="0" w:uiPriority="62" w:unhideWhenUsed="0"/>
+    <w:lsdException w:name="Medium Shading 1 Accent 3" w:semiHidden="0" w:uiPriority="63" w:unhideWhenUsed="0"/>
+    <w:lsdException w:name="Medium Shading 2 Accent 3" w:semiHidden="0" w:uiPriority="64" w:unhideWhenUsed="0"/>
+    <w:lsdException w:name="Medium List 1 Accent 3" w:semiHidden="0" w:uiPriority="65" w:unhideWhenUsed="0"/>
+    <w:lsdException w:name="Medium List 2 Accent 3" w:semiHidden="0" w:uiPriority="66" w:unhideWhenUsed="0"/>
+    <w:lsdException w:name="Medium Grid 1 Accent 3" w:semiHidden="0" w:uiPriority="67" w:unhideWhenUsed="0"/>
+    <w:lsdException w:name="Medium Grid 2 Accent 3" w:semiHidden="0" w:uiPriority="68" w:unhideWhenUsed="0"/>
+    <w:lsdException w:name="Medium Grid 3 Accent 3" w:semiHidden="0" w:uiPriority="69" w:unhideWhenUsed="0"/>
+    <w:lsdException w:name="Dark List Accent 3" w:semiHidden="0" w:uiPriority="70" w:unhideWhenUsed="0"/>
+    <w:lsdException w:name="Colorful Shading Accent 3" w:semiHidden="0" w:uiPriority="71" w:unhideWhenUsed="0"/>
+    <w:lsdException w:name="Colorful List Accent 3" w:semiHidden="0" w:uiPriority="72" w:unhideWhenUsed="0"/>
+    <w:lsdException w:name="Colorful Grid Accent 3" w:semiHidden="0" w:uiPriority="73" w:unhideWhenUsed="0"/>
+    <w:lsdException w:name="Light Shading Accent 4" w:semiHidden="0" w:uiPriority="60" w:unhideWhenUsed="0"/>
+    <w:lsdException w:name="Light List Accent 4" w:semiHidden="0" w:uiPriority="61" w:unhideWhenUsed="0"/>
+    <w:lsdException w:name="Light Grid Accent 4" w:semiHidden="0" w:uiPriority="62" w:unhideWhenUsed="0"/>
+    <w:lsdException w:name="Medium Shading 1 Accent 4" w:semiHidden="0" w:uiPriority="63" w:unhideWhenUsed="0"/>
+    <w:lsdException w:name="Medium Shading 2 Accent 4" w:semiHidden="0" w:uiPriority="64" w:unhideWhenUsed="0"/>
+    <w:lsdException w:name="Medium List 1 Accent 4" w:semiHidden="0" w:uiPriority="65" w:unhideWhenUsed="0"/>
+    <w:lsdException w:name="Medium List 2 Accent 4" w:semiHidden="0" w:uiPriority="66" w:unhideWhenUsed="0"/>
+    <w:lsdException w:name="Medium Grid 1 Accent 4" w:semiHidden="0" w:uiPriority="67" w:unhideWhenUsed="0"/>
+    <w:lsdException w:name="Medium Grid 2 Accent 4" w:semiHidden="0" w:uiPriority="68" w:unhideWhenUsed="0"/>
+    <w:lsdException w:name="Medium Grid 3 Accent 4" w:semiHidden="0" w:uiPriority="69" w:unhideWhenUsed="0"/>
+    <w:lsdException w:name="Dark List Accent 4" w:semiHidden="0" w:uiPriority="70" w:unhideWhenUsed="0"/>
+    <w:lsdException w:name="Colorful Shading Accent 4" w:semiHidden="0" w:uiPriority="71" w:unhideWhenUsed="0"/>
+    <w:lsdException w:name="Colorful List Accent 4" w:semiHidden="0" w:uiPriority="72" w:unhideWhenUsed="0"/>
+    <w:lsdException w:name="Colorful Grid Accent 4" w:semiHidden="0" w:uiPriority="73" w:unhideWhenUsed="0"/>
+    <w:lsdException w:name="Light Shading Accent 5" w:semiHidden="0" w:uiPriority="60" w:unhideWhenUsed="0"/>
+    <w:lsdException w:name="Light List Accent 5" w:semiHidden="0" w:uiPriority="61" w:unhideWhenUsed="0"/>
+    <w:lsdException w:name="Light Grid Accent 5" w:semiHidden="0" w:uiPriority="62" w:unhideWhenUsed="0"/>
+    <w:lsdException w:name="Medium Shading 1 Accent 5" w:semiHidden="0" w:uiPriority="63" w:unhideWhenUsed="0"/>
+    <w:lsdException w:name="Medium Shading 2 Accent 5" w:semiHidden="0" w:uiPriority="64" w:unhideWhenUsed="0"/>
+    <w:lsdException w:name="Medium List 1 Accent 5" w:semiHidden="0" w:uiPriority="65" w:unhideWhenUsed="0"/>
+    <w:lsdException w:name="Medium List 2 Accent 5" w:semiHidden="0" w:uiPriority="66" w:unhideWhenUsed="0"/>
+    <w:lsdException w:name="Medium Grid 1 Accent 5" w:semiHidden="0" w:uiPriority="67" w:unhideWhenUsed="0"/>
+    <w:lsdException w:name="Medium Grid 2 Accent 5" w:semiHidden="0" w:uiPriority="68" w:unhideWhenUsed="0"/>
+    <w:lsdException w:name="Medium Grid 3 Accent 5" w:semiHidden="0" w:uiPriority="69" w:unhideWhenUsed="0"/>
+    <w:lsdException w:name="Dark List Accent 5" w:semiHidden="0" w:uiPriority="70" w:unhideWhenUsed="0"/>
+    <w:lsdException w:name="Colorful Shading Accent 5" w:semiHidden="0" w:uiPriority="71" w:unhideWhenUsed="0"/>
+    <w:lsdException w:name="Colorful List Accent 5" w:semiHidden="0" w:uiPriority="72" w:unhideWhenUsed="0"/>
+    <w:lsdException w:name="Colorful Grid Accent 5" w:semiHidden="0" w:uiPriority="73" w:unhideWhenUsed="0"/>
+    <w:lsdException w:name="Light Shading Accent 6" w:semiHidden="0" w:uiPriority="60" w:unhideWhenUsed="0"/>
+    <w:lsdException w:name="Light List Accent 6" w:semiHidden="0" w:uiPriority="61" w:unhideWhenUsed="0"/>
+    <w:lsdException w:name="Light Grid Accent 6" w:semiHidden="0" w:uiPriority="62" w:unhideWhenUsed="0"/>
+    <w:lsdException w:name="Medium Shading 1 Accent 6" w:semiHidden="0" w:uiPriority="63" w:unhideWhenUsed="0"/>
+    <w:lsdException w:name="Medium Shading 2 Accent 6" w:semiHidden="0" w:uiPriority="64" w:unhideWhenUsed="0"/>
+    <w:lsdException w:name="Medium List 1 Accent 6" w:semiHidden="0" w:uiPriority="65" w:unhideWhenUsed="0"/>
+    <w:lsdException w:name="Medium List 2 Accent 6" w:semiHidden="0" w:uiPriority="66" w:unhideWhenUsed="0"/>
+    <w:lsdException w:name="Medium Grid 1 Accent 6" w:semiHidden="0" w:uiPriority="67" w:unhideWhenUsed="0"/>
+    <w:lsdException w:name="Medium Grid 2 Accent 6" w:semiHidden="0" w:uiPriority="68" w:unhideWhenUsed="0"/>
+    <w:lsdException w:name="Medium Grid 3 Accent 6" w:semiHidden="0" w:uiPriority="69" w:unhideWhenUsed="0"/>
+    <w:lsdException w:name="Dark List Accent 6" w:semiHidden="0" w:uiPriority="70" w:unhideWhenUsed="0"/>
+    <w:lsdException w:name="Colorful Shading Accent 6" w:semiHidden="0" w:uiPriority="71" w:unhideWhenUsed="0"/>
+    <w:lsdException w:name="Colorful List Accent 6" w:semiHidden="0" w:uiPriority="72" w:unhideWhenUsed="0"/>
+    <w:lsdException w:name="Colorful Grid Accent 6" w:semiHidden="0" w:uiPriority="73" w:unhideWhenUsed="0"/>
+    <w:lsdException w:name="Subtle Emphasis" w:semiHidden="0" w:uiPriority="19" w:unhideWhenUsed="0" w:qFormat="1"/>
+    <w:lsdException w:name="Intense Emphasis" w:semiHidden="0" w:uiPriority="21" w:unhideWhenUsed="0" w:qFormat="1"/>
+    <w:lsdException w:name="Subtle Reference" w:semiHidden="0" w:uiPriority="31" w:unhideWhenUsed="0" w:qFormat="1"/>
+    <w:lsdException w:name="Intense Reference" w:semiHidden="0" w:uiPriority="32" w:unhideWhenUsed="0" w:qFormat="1"/>
+    <w:lsdException w:name="Book Title" w:semiHidden="0" w:uiPriority="33" w:unhideWhenUsed="0" w:qFormat="1"/>
+    <w:lsdException w:name="Bibliography" w:uiPriority="37"/>
+    <w:lsdException w:name="TOC Heading" w:uiPriority="39" w:qFormat="1"/>
+  </w:latentStyles>
+  <w:style w:type="paragraph" w:default="1" w:styleId="Normal">
+    <w:name w:val="Normal"/>
+  </w:style>
+  <w:style w:type="paragraph" w:styleId="Heading1">
+    <w:name w:val="heading 1"/>
+    <w:basedOn w:val="Normal"/>
+    <w:next w:val="Normal"/>
+    <w:pPr>
+      <w:keepNext/>
+      <w:keepLines/>
+      <w:outlineLvl w:val="0"/>
+    </w:pPr>
+    <w:rPr>
+      <w:sz w:val="24"/>
+      <w:szCs w:val="24"/>
+    </w:rPr>
+  </w:style>
+  <w:style w:type="paragraph" w:styleId="Heading2">
+    <w:name w:val="heading 2"/>
+    <w:basedOn w:val="Normal"/>
+    <w:next w:val="Normal"/>
+    <w:pPr>
+      <w:keepNext/>
+      <w:keepLines/>
+      <w:ind w:left="360"/>
+      <w:outlineLvl w:val="1"/>
+    </w:pPr>
+    <w:rPr>
+      <w:sz w:val="24"/>
+      <w:szCs w:val="24"/>
+    </w:rPr>
+  </w:style>
+  <w:style w:type="paragraph" w:styleId="Heading3">
+    <w:name w:val="heading 3"/>
+    <w:basedOn w:val="Normal"/>
+    <w:next w:val="Normal"/>
+    <w:pPr>
+      <w:keepNext/>
+      <w:keepLines/>
+      <w:outlineLvl w:val="2"/>
+    </w:pPr>
+    <w:rPr>
+      <w:b/>
+      <w:sz w:val="24"/>
+      <w:szCs w:val="24"/>
+    </w:rPr>
+  </w:style>
+  <w:style w:type="paragraph" w:styleId="Heading4">
+    <w:name w:val="heading 4"/>
+    <w:basedOn w:val="Normal"/>
+    <w:next w:val="Normal"/>
+    <w:pPr>
+      <w:keepNext/>
+      <w:keepLines/>
+      <w:jc w:val="center"/>
+      <w:outlineLvl w:val="3"/>
+    </w:pPr>
+    <w:rPr>
+      <w:b/>
+      <w:sz w:val="48"/>
+      <w:szCs w:val="48"/>
+      <w:u w:val="single"/>
+    </w:rPr>
+  </w:style>
+  <w:style w:type="paragraph" w:styleId="Heading5">
+    <w:name w:val="heading 5"/>
+    <w:basedOn w:val="Normal"/>
+    <w:next w:val="Normal"/>
+    <w:pPr>
+      <w:keepNext/>
+      <w:keepLines/>
+      <w:jc w:val="center"/>
+      <w:outlineLvl w:val="4"/>
+    </w:pPr>
+    <w:rPr>
+      <w:b/>
+      <w:sz w:val="32"/>
+      <w:szCs w:val="32"/>
+    </w:rPr>
+  </w:style>
+  <w:style w:type="paragraph" w:styleId="Heading6">
+    <w:name w:val="heading 6"/>
+    <w:basedOn w:val="Normal"/>
+    <w:next w:val="Normal"/>
+    <w:pPr>
+      <w:keepNext/>
+      <w:keepLines/>
+      <w:ind w:left="720"/>
+      <w:outlineLvl w:val="5"/>
+    </w:pPr>
+    <w:rPr>
+      <w:sz w:val="24"/>
+      <w:szCs w:val="24"/>
+    </w:rPr>
+  </w:style>
+  <w:style w:type="character" w:default="1" w:styleId="DefaultParagraphFont">
+    <w:name w:val="Default Paragraph Font"/>
+    <w:uiPriority w:val="1"/>
+    <w:semiHidden/>
+    <w:unhideWhenUsed/>
+  </w:style>
+  <w:style w:type="table" w:default="1" w:styleId="TableNormal">
+    <w:name w:val="Normal Table"/>
+    <w:uiPriority w:val="99"/>
+    <w:semiHidden/>
+    <w:unhideWhenUsed/>
+    <w:tblPr>
+      <w:tblInd w:w="0" w:type="dxa"/>
+      <w:tblCellMar>
+        <w:top w:w="0" w:type="dxa"/>
+        <w:left w:w="108" w:type="dxa"/>
+        <w:bottom w:w="0" w:type="dxa"/>
+        <w:right w:w="108" w:type="dxa"/>
+      </w:tblCellMar>
+    </w:tblPr>
+  </w:style>
+  <w:style w:type="numbering" w:default="1" w:styleId="NoList">
+    <w:name w:val="No List"/>
+    <w:uiPriority w:val="99"/>
+    <w:semiHidden/>
+    <w:unhideWhenUsed/>
+  </w:style>
+  <w:style w:type="paragraph" w:styleId="Title">
+    <w:name w:val="Title"/>
+    <w:basedOn w:val="Normal"/>
+    <w:next w:val="Normal"/>
+    <w:pPr>
+      <w:keepNext/>
+      <w:keepLines/>
+      <w:spacing w:before="480" w:after="120"/>
+      <w:contextualSpacing/>
+    </w:pPr>
+    <w:rPr>
+      <w:b/>
+      <w:sz w:val="72"/>
+      <w:szCs w:val="72"/>
+    </w:rPr>
+  </w:style>
+  <w:style w:type="paragraph" w:styleId="Subtitle">
+    <w:name w:val="Subtitle"/>
+    <w:basedOn w:val="Normal"/>
+    <w:next w:val="Normal"/>
+    <w:pPr>
+      <w:keepNext/>
+      <w:keepLines/>
+      <w:spacing w:before="360" w:after="80"/>
+      <w:contextualSpacing/>
+    </w:pPr>
+    <w:rPr>
+      <w:rFonts w:ascii="Georgia" w:eastAsia="Georgia" w:hAnsi="Georgia" w:cs="Georgia"/>
+      <w:i/>
+      <w:color w:val="666666"/>
+      <w:sz w:val="48"/>
+      <w:szCs w:val="48"/>
+    </w:rPr>
+  </w:style>
+  <w:style w:type="table" w:customStyle="1" w:styleId="a">
+    <w:basedOn w:val="TableNormal"/>
+    <w:tblPr>
+      <w:tblStyleRowBandSize w:val="1"/>
+      <w:tblStyleColBandSize w:val="1"/>
+      <w:tblInd w:w="0" w:type="dxa"/>
+      <w:tblCellMar>
+        <w:top w:w="0" w:type="dxa"/>
+        <w:left w:w="108" w:type="dxa"/>
+        <w:bottom w:w="0" w:type="dxa"/>
+        <w:right w:w="108" w:type="dxa"/>
+      </w:tblCellMar>
+    </w:tblPr>
+  </w:style>
+  <w:style w:type="table" w:customStyle="1" w:styleId="a0">
+    <w:basedOn w:val="TableNormal"/>
+    <w:tblPr>
+      <w:tblStyleRowBandSize w:val="1"/>
+      <w:tblStyleColBandSize w:val="1"/>
+      <w:tblInd w:w="0" w:type="dxa"/>
+      <w:tblCellMar>
+        <w:top w:w="55" w:type="dxa"/>
+        <w:left w:w="55" w:type="dxa"/>
+        <w:bottom w:w="55" w:type="dxa"/>
+        <w:right w:w="55" w:type="dxa"/>
+      </w:tblCellMar>
+    </w:tblPr>
+  </w:style>
+  <w:style w:type="table" w:customStyle="1" w:styleId="a1">
+    <w:basedOn w:val="TableNormal"/>
+    <w:tblPr>
+      <w:tblStyleRowBandSize w:val="1"/>
+      <w:tblStyleColBandSize w:val="1"/>
+      <w:tblInd w:w="0" w:type="dxa"/>
+      <w:tblCellMar>
+        <w:top w:w="0" w:type="dxa"/>
+        <w:left w:w="108" w:type="dxa"/>
+        <w:bottom w:w="0" w:type="dxa"/>
+        <w:right w:w="108" w:type="dxa"/>
+      </w:tblCellMar>
+    </w:tblPr>
+  </w:style>
+  <w:style w:type="table" w:customStyle="1" w:styleId="a2">
+    <w:basedOn w:val="TableNormal"/>
+    <w:tblPr>
+      <w:tblStyleRowBandSize w:val="1"/>
+      <w:tblStyleColBandSize w:val="1"/>
+      <w:tblInd w:w="0" w:type="dxa"/>
+      <w:tblCellMar>
+        <w:top w:w="0" w:type="dxa"/>
+        <w:left w:w="108" w:type="dxa"/>
+        <w:bottom w:w="0" w:type="dxa"/>
+        <w:right w:w="108" w:type="dxa"/>
+      </w:tblCellMar>
+    </w:tblPr>
+  </w:style>
+  <w:style w:type="table" w:customStyle="1" w:styleId="a3">
+    <w:basedOn w:val="TableNormal"/>
+    <w:tblPr>
+      <w:tblStyleRowBandSize w:val="1"/>
+      <w:tblStyleColBandSize w:val="1"/>
+      <w:tblInd w:w="0" w:type="dxa"/>
+      <w:tblCellMar>
+        <w:top w:w="0" w:type="dxa"/>
+        <w:left w:w="0" w:type="dxa"/>
+        <w:bottom w:w="0" w:type="dxa"/>
+        <w:right w:w="0" w:type="dxa"/>
+      </w:tblCellMar>
+    </w:tblPr>
+  </w:style>
+  <w:style w:type="table" w:customStyle="1" w:styleId="a4">
+    <w:basedOn w:val="TableNormal"/>
+    <w:tblPr>
+      <w:tblStyleRowBandSize w:val="1"/>
+      <w:tblStyleColBandSize w:val="1"/>
+      <w:tblInd w:w="0" w:type="dxa"/>
+      <w:tblCellMar>
+        <w:top w:w="0" w:type="dxa"/>
+        <w:left w:w="108" w:type="dxa"/>
+        <w:bottom w:w="0" w:type="dxa"/>
+        <w:right w:w="108" w:type="dxa"/>
+      </w:tblCellMar>
+    </w:tblPr>
+  </w:style>
+  <w:style w:type="paragraph" w:styleId="Header">
+    <w:name w:val="header"/>
+    <w:basedOn w:val="Normal"/>
+    <w:link w:val="HeaderChar"/>
+    <w:uiPriority w:val="99"/>
+    <w:unhideWhenUsed/>
+    <w:rsid w:val="00744446"/>
+    <w:pPr>
+      <w:tabs>
+        <w:tab w:val="center" w:pos="4320"/>
+        <w:tab w:val="right" w:pos="8640"/>
+      </w:tabs>
+    </w:pPr>
+  </w:style>
+  <w:style w:type="character" w:customStyle="1" w:styleId="HeaderChar">
+    <w:name w:val="Header Char"/>
+    <w:basedOn w:val="DefaultParagraphFont"/>
+    <w:link w:val="Header"/>
+    <w:uiPriority w:val="99"/>
+    <w:rsid w:val="00744446"/>
+  </w:style>
+  <w:style w:type="paragraph" w:styleId="Footer">
+    <w:name w:val="footer"/>
+    <w:basedOn w:val="Normal"/>
+    <w:link w:val="FooterChar"/>
+    <w:uiPriority w:val="99"/>
+    <w:unhideWhenUsed/>
+    <w:rsid w:val="00744446"/>
+    <w:pPr>
+      <w:tabs>
+        <w:tab w:val="center" w:pos="4320"/>
+        <w:tab w:val="right" w:pos="8640"/>
+      </w:tabs>
+    </w:pPr>
+  </w:style>
+  <w:style w:type="character" w:customStyle="1" w:styleId="FooterChar">
+    <w:name w:val="Footer Char"/>
+    <w:basedOn w:val="DefaultParagraphFont"/>
+    <w:link w:val="Footer"/>
+    <w:uiPriority w:val="99"/>
+    <w:rsid w:val="00744446"/>
   </w:style>
 </w:styles>
 </file>
@@ -5331,7 +3835,7 @@
     </a:clrScheme>
     <a:fontScheme name="Office">
       <a:majorFont>
-        <a:latin typeface="Calibri Light" panose="020F0302020204030204"/>
+        <a:latin typeface="Calibri Light"/>
         <a:ea typeface=""/>
         <a:cs typeface=""/>
         <a:font script="Jpan" typeface="ＭＳ ゴシック"/>
@@ -5366,7 +3870,7 @@
         <a:font script="Geor" typeface="Sylfaen"/>
       </a:majorFont>
       <a:minorFont>
-        <a:latin typeface="Calibri" panose="020F0502020204030204"/>
+        <a:latin typeface="Calibri"/>
         <a:ea typeface=""/>
         <a:cs typeface=""/>
         <a:font script="Jpan" typeface="ＭＳ 明朝"/>
@@ -5543,7 +4047,7 @@
   <a:extraClrSchemeLst/>
   <a:extLst>
     <a:ext uri="{05A4C25C-085E-4340-85A3-A5531E510DB2}">
-      <thm15:themeFamily xmlns:thm15="http://schemas.microsoft.com/office/thememl/2012/main" name="Office Theme" id="{62F939B6-93AF-4DB8-9C6B-D6C7DFDC589F}" vid="{4A3C46E8-61CC-4603-A589-7422A47A8E4A}"/>
+      <thm15:themeFamily xmlns:thm15="http://schemas.microsoft.com/office/thememl/2012/main" xmlns="" name="Office Theme" id="{62F939B6-93AF-4DB8-9C6B-D6C7DFDC589F}" vid="{4A3C46E8-61CC-4603-A589-7422A47A8E4A}"/>
     </a:ext>
   </a:extLst>
 </a:theme>

</xml_diff>